<commit_message>
need a better way to do references, starting over
</commit_message>
<xml_diff>
--- a/FINAL_REPORT_CIND820_F2022_Kevin_Carr.docx
+++ b/FINAL_REPORT_CIND820_F2022_Kevin_Carr.docx
@@ -1826,7 +1826,31 @@
         <w:rPr>
           <w:rFonts w:cs="Times New Roman"/>
         </w:rPr>
-        <w:t xml:space="preserve">The central problem in this project is to utilise the above sources to predict the popularity of a song using audio features. </w:t>
+        <w:t xml:space="preserve">The central problem in this project is to utilise </w:t>
+      </w:r>
+      <w:r>
+        <w:rPr>
+          <w:rFonts w:cs="Times New Roman"/>
+        </w:rPr>
+        <w:t xml:space="preserve">publicly available audio feature data </w:t>
+      </w:r>
+      <w:r>
+        <w:rPr>
+          <w:rFonts w:cs="Times New Roman"/>
+        </w:rPr>
+        <w:t xml:space="preserve">to predict </w:t>
+      </w:r>
+      <w:r>
+        <w:rPr>
+          <w:rFonts w:cs="Times New Roman"/>
+        </w:rPr>
+        <w:t>whether or not a song is likely to appear on the Billboard Hot 100 charts</w:t>
+      </w:r>
+      <w:r>
+        <w:rPr>
+          <w:rFonts w:cs="Times New Roman"/>
+        </w:rPr>
+        <w:t xml:space="preserve">. </w:t>
       </w:r>
       <w:r>
         <w:rPr>
@@ -1948,7 +1972,7 @@
         <w:rPr>
           <w:rFonts w:cs="Times New Roman"/>
         </w:rPr>
-        <w:t xml:space="preserve">For this projects, two main techniques will be employed, namely data mining and predictive analytics. First, data mining and knowledge discovery will be used to explore the data, cluster audio features, and determine correlations between audio features. Second, predictive analytics will be used to attempt to build a predictive model using the data. </w:t>
+        <w:t xml:space="preserve">For this project, two main techniques will be employed, namely data mining and predictive analytics. First, data mining and knowledge discovery will be used to explore the data, cluster audio features, and determine correlations between audio features. Second, predictive analytics will be used to attempt to build a predictive model using the data. </w:t>
       </w:r>
       <w:r>
         <w:rPr>
@@ -1985,7 +2009,21 @@
         <w:rPr>
           <w:rFonts w:cs="Times New Roman"/>
         </w:rPr>
-        <w:t>Music streaming services employ data models to characterise audio features for songs, and use this data to recommend songs and playlist to their listeners. This data is provided and publicly available for multiple streaming services, notably Spotify (Spotify, n.d.).</w:t>
+        <w:t xml:space="preserve">Music streaming services employ data models to characterise audio features for songs, and use this data to recommend songs and playlist to their listeners. This data is provided and publicly available for multiple streaming services, notably Spotify (Spotify, </w:t>
+      </w:r>
+      <w:proofErr w:type="spellStart"/>
+      <w:r>
+        <w:rPr>
+          <w:rFonts w:cs="Times New Roman"/>
+        </w:rPr>
+        <w:t>n.d</w:t>
+      </w:r>
+      <w:proofErr w:type="spellEnd"/>
+      <w:r>
+        <w:rPr>
+          <w:rFonts w:cs="Times New Roman"/>
+        </w:rPr>
+        <w:t>).</w:t>
       </w:r>
       <w:r>
         <w:rPr>
@@ -2017,13 +2055,7 @@
         <w:rPr>
           <w:rFonts w:cs="Times New Roman"/>
         </w:rPr>
-        <w:t xml:space="preserve">For this project, </w:t>
-      </w:r>
-      <w:r>
-        <w:rPr>
-          <w:rFonts w:cs="Times New Roman"/>
-        </w:rPr>
-        <w:t>two main techniques will be employed, namely data mining and predictive analytics.</w:t>
+        <w:t>For this project, two main techniques will be employed, namely data mining and predictive analytics. First, data mining and knowledge discovery will be used to explore the data, cluster audio features, and determine correlations between audio features.</w:t>
       </w:r>
       <w:r>
         <w:rPr>
@@ -2035,128 +2067,101 @@
         <w:rPr>
           <w:rFonts w:cs="Times New Roman"/>
         </w:rPr>
-        <w:t>First, data mining and knowledge discovery will be used to explore the data, cluster audio features, and determine correlations between audio features.</w:t>
-      </w:r>
-      <w:r>
-        <w:rPr>
-          <w:rFonts w:cs="Times New Roman"/>
-        </w:rPr>
+        <w:t xml:space="preserve">Secondly, predictive analytics will be used to attempt to build a predictive model. </w:t>
+      </w:r>
+      <w:r>
+        <w:rPr>
+          <w:rFonts w:cs="Times New Roman"/>
+        </w:rPr>
+        <w:t xml:space="preserve">This </w:t>
+      </w:r>
+      <w:r>
+        <w:rPr>
+          <w:rFonts w:cs="Times New Roman"/>
+        </w:rPr>
+        <w:t xml:space="preserve">analysis has the potential to </w:t>
+      </w:r>
+      <w:r>
+        <w:rPr>
+          <w:rFonts w:cs="Times New Roman"/>
+        </w:rPr>
+        <w:t>predict future trends in music or the performance of an individual song. These predictions could be useful to musicians or producers attempting to optimise success, or listeners looking for something new.</w:t>
+      </w:r>
+    </w:p>
+    <w:p>
+      <w:pPr>
+        <w:pStyle w:val="Heading1"/>
+      </w:pPr>
+      <w:bookmarkStart w:id="3" w:name="_Toc117242110"/>
+      <w:r>
+        <w:t>Literature Review</w:t>
+      </w:r>
+      <w:bookmarkEnd w:id="3"/>
+    </w:p>
+    <w:p>
+      <w:r>
+        <w:t xml:space="preserve">The </w:t>
+      </w:r>
+      <w:r>
+        <w:t xml:space="preserve">primary </w:t>
+      </w:r>
+      <w:r>
+        <w:t>focus of th</w:t>
+      </w:r>
+      <w:r>
+        <w:t>is</w:t>
+      </w:r>
+      <w:r>
+        <w:t xml:space="preserve"> literature review </w:t>
+      </w:r>
+      <w:r>
+        <w:t>wa</w:t>
+      </w:r>
+      <w:r>
+        <w:t xml:space="preserve">s to gather understanding on previous research related to music clustering techniques and the prediction of popularity for songs, especially in cases where song audio features </w:t>
+      </w:r>
+      <w:r>
+        <w:t>we</w:t>
+      </w:r>
+      <w:r>
+        <w:t xml:space="preserve">re used for clustering or prediction. </w:t>
+      </w:r>
+      <w:r>
+        <w:t>Google Scholar</w:t>
+      </w:r>
+      <w:r>
+        <w:t xml:space="preserve"> (</w:t>
+      </w:r>
+      <w:r>
+        <w:t>Google, n.d. a</w:t>
+      </w:r>
+      <w:r>
+        <w:t>)</w:t>
+      </w:r>
+      <w:r>
+        <w:t>, PaperDigest.org</w:t>
+      </w:r>
+      <w:r>
+        <w:t xml:space="preserve"> (</w:t>
+      </w:r>
+      <w:r>
+        <w:t>Paper Digest, n.d.</w:t>
+      </w:r>
+      <w:r>
+        <w:t>)</w:t>
+      </w:r>
+      <w:r>
+        <w:t>, and Elicit.org</w:t>
+      </w:r>
+      <w:bookmarkStart w:id="4" w:name="_Hlk116018915"/>
+      <w:r>
         <w:t xml:space="preserve"> </w:t>
       </w:r>
       <w:r>
-        <w:rPr>
-          <w:rFonts w:cs="Times New Roman"/>
-        </w:rPr>
-        <w:t>Secondly, predictive analytics will be used to attempt to build a predictive model.</w:t>
-      </w:r>
-      <w:r>
-        <w:rPr>
-          <w:rFonts w:cs="Times New Roman"/>
-        </w:rPr>
-        <w:t xml:space="preserve"> </w:t>
-      </w:r>
-      <w:r>
-        <w:rPr>
-          <w:rFonts w:cs="Times New Roman"/>
-        </w:rPr>
-        <w:t xml:space="preserve">This </w:t>
-      </w:r>
-      <w:r>
-        <w:rPr>
-          <w:rFonts w:cs="Times New Roman"/>
-        </w:rPr>
-        <w:t xml:space="preserve">analysis has the potential to </w:t>
-      </w:r>
-      <w:r>
-        <w:rPr>
-          <w:rFonts w:cs="Times New Roman"/>
-        </w:rPr>
-        <w:t>predict future trends in music or the performance of an individual song. These predictions could be useful to musicians or producers attempting to optimise success, or listeners looking for something new.</w:t>
-      </w:r>
-    </w:p>
-    <w:p>
-      <w:pPr>
-        <w:pStyle w:val="Heading1"/>
-      </w:pPr>
-      <w:bookmarkStart w:id="3" w:name="_Toc117242110"/>
-      <w:r>
-        <w:t>Literature Review</w:t>
-      </w:r>
-      <w:bookmarkEnd w:id="3"/>
-    </w:p>
-    <w:p>
-      <w:r>
-        <w:t xml:space="preserve">The </w:t>
-      </w:r>
-      <w:r>
-        <w:t xml:space="preserve">primary </w:t>
-      </w:r>
-      <w:r>
-        <w:t>focus of th</w:t>
-      </w:r>
-      <w:r>
-        <w:t>is</w:t>
-      </w:r>
-      <w:r>
-        <w:t xml:space="preserve"> literature review </w:t>
-      </w:r>
-      <w:r>
-        <w:t>wa</w:t>
-      </w:r>
-      <w:r>
-        <w:t xml:space="preserve">s to gather understanding on previous research related to music clustering techniques and the prediction of popularity for songs, especially in cases where song audio features </w:t>
-      </w:r>
-      <w:r>
-        <w:t>we</w:t>
-      </w:r>
-      <w:r>
-        <w:t xml:space="preserve">re used for clustering or prediction. </w:t>
-      </w:r>
-      <w:r>
-        <w:t>Google Scholar</w:t>
-      </w:r>
-      <w:r>
-        <w:t xml:space="preserve"> (</w:t>
-      </w:r>
-      <w:r>
-        <w:rPr>
-          <w:highlight w:val="yellow"/>
-        </w:rPr>
-        <w:t>SOURCE</w:t>
-      </w:r>
-      <w:r>
-        <w:t>)</w:t>
-      </w:r>
-      <w:r>
-        <w:t>, PaperDigest.org</w:t>
-      </w:r>
-      <w:r>
-        <w:t xml:space="preserve"> (</w:t>
-      </w:r>
-      <w:r>
-        <w:rPr>
-          <w:highlight w:val="yellow"/>
-        </w:rPr>
-        <w:t>SOURCE</w:t>
-      </w:r>
-      <w:r>
-        <w:t>)</w:t>
-      </w:r>
-      <w:r>
-        <w:t>, and Elicit.org</w:t>
-      </w:r>
-      <w:bookmarkStart w:id="4" w:name="_Hlk116018915"/>
-      <w:r>
-        <w:t xml:space="preserve"> </w:t>
-      </w:r>
-      <w:r>
         <w:t>(</w:t>
       </w:r>
       <w:r>
-        <w:rPr>
-          <w:highlight w:val="yellow"/>
-        </w:rPr>
-        <w:t>SOURCE</w:t>
+        <w:t>Elicit, n.d.</w:t>
       </w:r>
       <w:r>
         <w:t>)</w:t>
@@ -2411,17 +2416,32 @@
         <w:t>Kim et. al., 2021</w:t>
       </w:r>
       <w:r>
-        <w:t>). A variety of classification models have been used to classify music, notably Support Vector Machines (Holt, 2007; Laurier et. al., 2009; Lee et. al., 2018; Reiman et.al., 2018</w:t>
-      </w:r>
-      <w:r>
+        <w:t>). A variety of classification models have been used to classify music, notably Support Vector Machines (</w:t>
+      </w:r>
+      <w:r>
+        <w:rPr>
+          <w:highlight w:val="yellow"/>
+        </w:rPr>
+        <w:t>Holt, 2007; Laurier et. al., 2009; Lee et. al., 2018; Reiman et.al., 2018</w:t>
+      </w:r>
+      <w:r>
+        <w:rPr>
+          <w:highlight w:val="yellow"/>
+        </w:rPr>
         <w:t xml:space="preserve">; </w:t>
       </w:r>
       <w:proofErr w:type="spellStart"/>
       <w:r>
+        <w:rPr>
+          <w:highlight w:val="yellow"/>
+        </w:rPr>
         <w:t>Setiadi</w:t>
       </w:r>
       <w:proofErr w:type="spellEnd"/>
       <w:r>
+        <w:rPr>
+          <w:highlight w:val="yellow"/>
+        </w:rPr>
         <w:t xml:space="preserve"> et. al., 2020; Wilkes et. al., 2021</w:t>
       </w:r>
       <w:r>
@@ -2535,6 +2555,12 @@
           <w:rFonts w:cs="Times New Roman"/>
         </w:rPr>
         <w:t>Google, n.d.</w:t>
+      </w:r>
+      <w:r>
+        <w:rPr>
+          <w:rFonts w:cs="Times New Roman"/>
+        </w:rPr>
+        <w:t xml:space="preserve"> b</w:t>
       </w:r>
       <w:r>
         <w:rPr>
@@ -3776,10 +3802,7 @@
     </w:p>
     <w:p>
       <w:r>
-        <w:t xml:space="preserve">Descriptive statistics for the datasets are included in the following tables. </w:t>
-      </w:r>
-      <w:r>
-        <w:t xml:space="preserve">More detailed descriptive calculations are included in </w:t>
+        <w:t xml:space="preserve">Descriptive statistics for the datasets are included in the following tables. More detailed descriptive calculations are included in </w:t>
       </w:r>
       <w:r>
         <w:rPr>
@@ -3800,24 +3823,14 @@
       <w:r>
         <w:t xml:space="preserve">Table </w:t>
       </w:r>
-      <w:r>
-        <w:fldChar w:fldCharType="begin"/>
-      </w:r>
-      <w:r>
-        <w:instrText xml:space="preserve"> SEQ Table \* ARABIC </w:instrText>
-      </w:r>
-      <w:r>
-        <w:fldChar w:fldCharType="separate"/>
-      </w:r>
-      <w:r>
-        <w:rPr>
-          <w:noProof/>
-        </w:rPr>
-        <w:t>1</w:t>
-      </w:r>
-      <w:r>
-        <w:fldChar w:fldCharType="end"/>
-      </w:r>
+      <w:fldSimple w:instr=" SEQ Table \* ARABIC ">
+        <w:r>
+          <w:rPr>
+            <w:noProof/>
+          </w:rPr>
+          <w:t>1</w:t>
+        </w:r>
+      </w:fldSimple>
       <w:r>
         <w:t>. Descriptive Statistics - All Songs With Audio Features</w:t>
       </w:r>
@@ -5631,24 +5644,14 @@
       <w:r>
         <w:t xml:space="preserve">Table </w:t>
       </w:r>
-      <w:r>
-        <w:fldChar w:fldCharType="begin"/>
-      </w:r>
-      <w:r>
-        <w:instrText xml:space="preserve"> SEQ Table \* ARABIC </w:instrText>
-      </w:r>
-      <w:r>
-        <w:fldChar w:fldCharType="separate"/>
-      </w:r>
-      <w:r>
-        <w:rPr>
-          <w:noProof/>
-        </w:rPr>
-        <w:t>2</w:t>
-      </w:r>
-      <w:r>
-        <w:fldChar w:fldCharType="end"/>
-      </w:r>
+      <w:fldSimple w:instr=" SEQ Table \* ARABIC ">
+        <w:r>
+          <w:rPr>
+            <w:noProof/>
+          </w:rPr>
+          <w:t>2</w:t>
+        </w:r>
+      </w:fldSimple>
       <w:r>
         <w:t>. Descriptive Statistics - Billboard Hot 100</w:t>
       </w:r>
@@ -9094,24 +9097,14 @@
       <w:r>
         <w:t xml:space="preserve">Table </w:t>
       </w:r>
-      <w:r>
-        <w:fldChar w:fldCharType="begin"/>
-      </w:r>
-      <w:r>
-        <w:instrText xml:space="preserve"> SEQ Table \* ARABIC </w:instrText>
-      </w:r>
-      <w:r>
-        <w:fldChar w:fldCharType="separate"/>
-      </w:r>
-      <w:r>
-        <w:rPr>
-          <w:noProof/>
-        </w:rPr>
-        <w:t>3</w:t>
-      </w:r>
-      <w:r>
-        <w:fldChar w:fldCharType="end"/>
-      </w:r>
+      <w:fldSimple w:instr=" SEQ Table \* ARABIC ">
+        <w:r>
+          <w:rPr>
+            <w:noProof/>
+          </w:rPr>
+          <w:t>3</w:t>
+        </w:r>
+      </w:fldSimple>
       <w:r>
         <w:t xml:space="preserve">. Descriptive Statistics - All Songs From Billboard Hot 100 </w:t>
       </w:r>
@@ -11783,24 +11776,14 @@
       <w:r>
         <w:t xml:space="preserve">Table </w:t>
       </w:r>
-      <w:r>
-        <w:fldChar w:fldCharType="begin"/>
-      </w:r>
-      <w:r>
-        <w:instrText xml:space="preserve"> SEQ Table \* ARABIC </w:instrText>
-      </w:r>
-      <w:r>
-        <w:fldChar w:fldCharType="separate"/>
-      </w:r>
-      <w:r>
-        <w:rPr>
-          <w:noProof/>
-        </w:rPr>
-        <w:t>4</w:t>
-      </w:r>
-      <w:r>
-        <w:fldChar w:fldCharType="end"/>
-      </w:r>
+      <w:fldSimple w:instr=" SEQ Table \* ARABIC ">
+        <w:r>
+          <w:rPr>
+            <w:noProof/>
+          </w:rPr>
+          <w:t>4</w:t>
+        </w:r>
+      </w:fldSimple>
       <w:r>
         <w:t>. Descriptive Statistics - Songs From Billboard Hot 100 With Audio Features And Genre</w:t>
       </w:r>
@@ -14492,24 +14475,14 @@
       <w:r>
         <w:t xml:space="preserve">Table </w:t>
       </w:r>
-      <w:r>
-        <w:fldChar w:fldCharType="begin"/>
-      </w:r>
-      <w:r>
-        <w:instrText xml:space="preserve"> SEQ Table \* ARABIC </w:instrText>
-      </w:r>
-      <w:r>
-        <w:fldChar w:fldCharType="separate"/>
-      </w:r>
-      <w:r>
-        <w:rPr>
-          <w:noProof/>
-        </w:rPr>
-        <w:t>5</w:t>
-      </w:r>
-      <w:r>
-        <w:fldChar w:fldCharType="end"/>
-      </w:r>
+      <w:fldSimple w:instr=" SEQ Table \* ARABIC ">
+        <w:r>
+          <w:rPr>
+            <w:noProof/>
+          </w:rPr>
+          <w:t>5</w:t>
+        </w:r>
+      </w:fldSimple>
       <w:r>
         <w:t xml:space="preserve">. </w:t>
       </w:r>
@@ -16029,24 +16002,14 @@
       <w:r>
         <w:t xml:space="preserve">Figure </w:t>
       </w:r>
-      <w:r>
-        <w:fldChar w:fldCharType="begin"/>
-      </w:r>
-      <w:r>
-        <w:instrText xml:space="preserve"> SEQ Figure \* ARABIC </w:instrText>
-      </w:r>
-      <w:r>
-        <w:fldChar w:fldCharType="separate"/>
-      </w:r>
-      <w:r>
-        <w:rPr>
-          <w:noProof/>
-        </w:rPr>
-        <w:t>1</w:t>
-      </w:r>
-      <w:r>
-        <w:fldChar w:fldCharType="end"/>
-      </w:r>
+      <w:fldSimple w:instr=" SEQ Figure \* ARABIC ">
+        <w:r>
+          <w:rPr>
+            <w:noProof/>
+          </w:rPr>
+          <w:t>1</w:t>
+        </w:r>
+      </w:fldSimple>
       <w:r>
         <w:t xml:space="preserve">. </w:t>
       </w:r>
@@ -16123,24 +16086,14 @@
       <w:r>
         <w:t xml:space="preserve">Figure </w:t>
       </w:r>
-      <w:r>
-        <w:fldChar w:fldCharType="begin"/>
-      </w:r>
-      <w:r>
-        <w:instrText xml:space="preserve"> SEQ Figure \* ARABIC </w:instrText>
-      </w:r>
-      <w:r>
-        <w:fldChar w:fldCharType="separate"/>
-      </w:r>
-      <w:r>
-        <w:rPr>
-          <w:noProof/>
-        </w:rPr>
-        <w:t>2</w:t>
-      </w:r>
-      <w:r>
-        <w:fldChar w:fldCharType="end"/>
-      </w:r>
+      <w:fldSimple w:instr=" SEQ Figure \* ARABIC ">
+        <w:r>
+          <w:rPr>
+            <w:noProof/>
+          </w:rPr>
+          <w:t>2</w:t>
+        </w:r>
+      </w:fldSimple>
       <w:r>
         <w:t>. Danceability Histogram</w:t>
       </w:r>
@@ -16211,24 +16164,14 @@
       <w:r>
         <w:t xml:space="preserve">Figure </w:t>
       </w:r>
-      <w:r>
-        <w:fldChar w:fldCharType="begin"/>
-      </w:r>
-      <w:r>
-        <w:instrText xml:space="preserve"> SEQ Figure \* ARABIC </w:instrText>
-      </w:r>
-      <w:r>
-        <w:fldChar w:fldCharType="separate"/>
-      </w:r>
-      <w:r>
-        <w:rPr>
-          <w:noProof/>
-        </w:rPr>
-        <w:t>3</w:t>
-      </w:r>
-      <w:r>
-        <w:fldChar w:fldCharType="end"/>
-      </w:r>
+      <w:fldSimple w:instr=" SEQ Figure \* ARABIC ">
+        <w:r>
+          <w:rPr>
+            <w:noProof/>
+          </w:rPr>
+          <w:t>3</w:t>
+        </w:r>
+      </w:fldSimple>
       <w:r>
         <w:t>. Duration</w:t>
       </w:r>
@@ -16302,24 +16245,14 @@
       <w:r>
         <w:t xml:space="preserve">Figure </w:t>
       </w:r>
-      <w:r>
-        <w:fldChar w:fldCharType="begin"/>
-      </w:r>
-      <w:r>
-        <w:instrText xml:space="preserve"> SEQ Figure \* ARABIC </w:instrText>
-      </w:r>
-      <w:r>
-        <w:fldChar w:fldCharType="separate"/>
-      </w:r>
-      <w:r>
-        <w:rPr>
-          <w:noProof/>
-        </w:rPr>
-        <w:t>4</w:t>
-      </w:r>
-      <w:r>
-        <w:fldChar w:fldCharType="end"/>
-      </w:r>
+      <w:fldSimple w:instr=" SEQ Figure \* ARABIC ">
+        <w:r>
+          <w:rPr>
+            <w:noProof/>
+          </w:rPr>
+          <w:t>4</w:t>
+        </w:r>
+      </w:fldSimple>
       <w:r>
         <w:t>. Energy Histogram</w:t>
       </w:r>
@@ -16391,24 +16324,14 @@
       <w:r>
         <w:t xml:space="preserve">Figure </w:t>
       </w:r>
-      <w:r>
-        <w:fldChar w:fldCharType="begin"/>
-      </w:r>
-      <w:r>
-        <w:instrText xml:space="preserve"> SEQ Figure \* ARABIC </w:instrText>
-      </w:r>
-      <w:r>
-        <w:fldChar w:fldCharType="separate"/>
-      </w:r>
-      <w:r>
-        <w:rPr>
-          <w:noProof/>
-        </w:rPr>
-        <w:t>5</w:t>
-      </w:r>
-      <w:r>
-        <w:fldChar w:fldCharType="end"/>
-      </w:r>
+      <w:fldSimple w:instr=" SEQ Figure \* ARABIC ">
+        <w:r>
+          <w:rPr>
+            <w:noProof/>
+          </w:rPr>
+          <w:t>5</w:t>
+        </w:r>
+      </w:fldSimple>
       <w:r>
         <w:t>. Instrumentalness Histogram</w:t>
       </w:r>
@@ -16479,24 +16402,14 @@
       <w:r>
         <w:t xml:space="preserve">Figure </w:t>
       </w:r>
-      <w:r>
-        <w:fldChar w:fldCharType="begin"/>
-      </w:r>
-      <w:r>
-        <w:instrText xml:space="preserve"> SEQ Figure \* ARABIC </w:instrText>
-      </w:r>
-      <w:r>
-        <w:fldChar w:fldCharType="separate"/>
-      </w:r>
-      <w:r>
-        <w:rPr>
-          <w:noProof/>
-        </w:rPr>
-        <w:t>6</w:t>
-      </w:r>
-      <w:r>
-        <w:fldChar w:fldCharType="end"/>
-      </w:r>
+      <w:fldSimple w:instr=" SEQ Figure \* ARABIC ">
+        <w:r>
+          <w:rPr>
+            <w:noProof/>
+          </w:rPr>
+          <w:t>6</w:t>
+        </w:r>
+      </w:fldSimple>
       <w:r>
         <w:t>. Key Histogram</w:t>
       </w:r>
@@ -16567,24 +16480,14 @@
       <w:r>
         <w:t xml:space="preserve">Figure </w:t>
       </w:r>
-      <w:r>
-        <w:fldChar w:fldCharType="begin"/>
-      </w:r>
-      <w:r>
-        <w:instrText xml:space="preserve"> SEQ Figure \* ARABIC </w:instrText>
-      </w:r>
-      <w:r>
-        <w:fldChar w:fldCharType="separate"/>
-      </w:r>
-      <w:r>
-        <w:rPr>
-          <w:noProof/>
-        </w:rPr>
-        <w:t>7</w:t>
-      </w:r>
-      <w:r>
-        <w:fldChar w:fldCharType="end"/>
-      </w:r>
+      <w:fldSimple w:instr=" SEQ Figure \* ARABIC ">
+        <w:r>
+          <w:rPr>
+            <w:noProof/>
+          </w:rPr>
+          <w:t>7</w:t>
+        </w:r>
+      </w:fldSimple>
       <w:r>
         <w:t>. Liveness Histogram</w:t>
       </w:r>
@@ -16656,24 +16559,14 @@
       <w:r>
         <w:t xml:space="preserve">Figure </w:t>
       </w:r>
-      <w:r>
-        <w:fldChar w:fldCharType="begin"/>
-      </w:r>
-      <w:r>
-        <w:instrText xml:space="preserve"> SEQ Figure \* ARABIC </w:instrText>
-      </w:r>
-      <w:r>
-        <w:fldChar w:fldCharType="separate"/>
-      </w:r>
-      <w:r>
-        <w:rPr>
-          <w:noProof/>
-        </w:rPr>
-        <w:t>8</w:t>
-      </w:r>
-      <w:r>
-        <w:fldChar w:fldCharType="end"/>
-      </w:r>
+      <w:fldSimple w:instr=" SEQ Figure \* ARABIC ">
+        <w:r>
+          <w:rPr>
+            <w:noProof/>
+          </w:rPr>
+          <w:t>8</w:t>
+        </w:r>
+      </w:fldSimple>
       <w:r>
         <w:t>. Loudness Histogram</w:t>
       </w:r>
@@ -16744,24 +16637,14 @@
       <w:r>
         <w:t xml:space="preserve">Figure </w:t>
       </w:r>
-      <w:r>
-        <w:fldChar w:fldCharType="begin"/>
-      </w:r>
-      <w:r>
-        <w:instrText xml:space="preserve"> SEQ Figure \* ARABIC </w:instrText>
-      </w:r>
-      <w:r>
-        <w:fldChar w:fldCharType="separate"/>
-      </w:r>
-      <w:r>
-        <w:rPr>
-          <w:noProof/>
-        </w:rPr>
-        <w:t>9</w:t>
-      </w:r>
-      <w:r>
-        <w:fldChar w:fldCharType="end"/>
-      </w:r>
+      <w:fldSimple w:instr=" SEQ Figure \* ARABIC ">
+        <w:r>
+          <w:rPr>
+            <w:noProof/>
+          </w:rPr>
+          <w:t>9</w:t>
+        </w:r>
+      </w:fldSimple>
       <w:r>
         <w:t>. Mode Histogram</w:t>
       </w:r>
@@ -16832,24 +16715,14 @@
       <w:r>
         <w:t xml:space="preserve">Figure </w:t>
       </w:r>
-      <w:r>
-        <w:fldChar w:fldCharType="begin"/>
-      </w:r>
-      <w:r>
-        <w:instrText xml:space="preserve"> SEQ Figure \* ARABIC </w:instrText>
-      </w:r>
-      <w:r>
-        <w:fldChar w:fldCharType="separate"/>
-      </w:r>
-      <w:r>
-        <w:rPr>
-          <w:noProof/>
-        </w:rPr>
-        <w:t>10</w:t>
-      </w:r>
-      <w:r>
-        <w:fldChar w:fldCharType="end"/>
-      </w:r>
+      <w:fldSimple w:instr=" SEQ Figure \* ARABIC ">
+        <w:r>
+          <w:rPr>
+            <w:noProof/>
+          </w:rPr>
+          <w:t>10</w:t>
+        </w:r>
+      </w:fldSimple>
       <w:r>
         <w:t>. Speechiness Histogram</w:t>
       </w:r>
@@ -16921,24 +16794,14 @@
       <w:r>
         <w:t xml:space="preserve">Figure </w:t>
       </w:r>
-      <w:r>
-        <w:fldChar w:fldCharType="begin"/>
-      </w:r>
-      <w:r>
-        <w:instrText xml:space="preserve"> SEQ Figure \* ARABIC </w:instrText>
-      </w:r>
-      <w:r>
-        <w:fldChar w:fldCharType="separate"/>
-      </w:r>
-      <w:r>
-        <w:rPr>
-          <w:noProof/>
-        </w:rPr>
-        <w:t>11</w:t>
-      </w:r>
-      <w:r>
-        <w:fldChar w:fldCharType="end"/>
-      </w:r>
+      <w:fldSimple w:instr=" SEQ Figure \* ARABIC ">
+        <w:r>
+          <w:rPr>
+            <w:noProof/>
+          </w:rPr>
+          <w:t>11</w:t>
+        </w:r>
+      </w:fldSimple>
       <w:r>
         <w:t>. Tempo Histogram</w:t>
       </w:r>
@@ -17009,24 +16872,14 @@
       <w:r>
         <w:t xml:space="preserve">Figure </w:t>
       </w:r>
-      <w:r>
-        <w:fldChar w:fldCharType="begin"/>
-      </w:r>
-      <w:r>
-        <w:instrText xml:space="preserve"> SEQ Figure \* ARABIC </w:instrText>
-      </w:r>
-      <w:r>
-        <w:fldChar w:fldCharType="separate"/>
-      </w:r>
-      <w:r>
-        <w:rPr>
-          <w:noProof/>
-        </w:rPr>
-        <w:t>12</w:t>
-      </w:r>
-      <w:r>
-        <w:fldChar w:fldCharType="end"/>
-      </w:r>
+      <w:fldSimple w:instr=" SEQ Figure \* ARABIC ">
+        <w:r>
+          <w:rPr>
+            <w:noProof/>
+          </w:rPr>
+          <w:t>12</w:t>
+        </w:r>
+      </w:fldSimple>
       <w:r>
         <w:t>. Time Signature Histogram</w:t>
       </w:r>
@@ -17097,24 +16950,14 @@
       <w:r>
         <w:t xml:space="preserve">Figure </w:t>
       </w:r>
-      <w:r>
-        <w:fldChar w:fldCharType="begin"/>
-      </w:r>
-      <w:r>
-        <w:instrText xml:space="preserve"> SEQ Figure \* ARABIC </w:instrText>
-      </w:r>
-      <w:r>
-        <w:fldChar w:fldCharType="separate"/>
-      </w:r>
-      <w:r>
-        <w:rPr>
-          <w:noProof/>
-        </w:rPr>
-        <w:t>13</w:t>
-      </w:r>
-      <w:r>
-        <w:fldChar w:fldCharType="end"/>
-      </w:r>
+      <w:fldSimple w:instr=" SEQ Figure \* ARABIC ">
+        <w:r>
+          <w:rPr>
+            <w:noProof/>
+          </w:rPr>
+          <w:t>13</w:t>
+        </w:r>
+      </w:fldSimple>
       <w:r>
         <w:t>. Valence Histogram</w:t>
       </w:r>
@@ -17221,24 +17064,14 @@
       <w:r>
         <w:t xml:space="preserve">Figure </w:t>
       </w:r>
-      <w:r>
-        <w:fldChar w:fldCharType="begin"/>
-      </w:r>
-      <w:r>
-        <w:instrText xml:space="preserve"> SEQ Figure \* ARABIC </w:instrText>
-      </w:r>
-      <w:r>
-        <w:fldChar w:fldCharType="separate"/>
-      </w:r>
-      <w:r>
-        <w:rPr>
-          <w:noProof/>
-        </w:rPr>
-        <w:t>14</w:t>
-      </w:r>
-      <w:r>
-        <w:fldChar w:fldCharType="end"/>
-      </w:r>
+      <w:fldSimple w:instr=" SEQ Figure \* ARABIC ">
+        <w:r>
+          <w:rPr>
+            <w:noProof/>
+          </w:rPr>
+          <w:t>14</w:t>
+        </w:r>
+      </w:fldSimple>
       <w:r>
         <w:t>. Acousticness</w:t>
       </w:r>
@@ -17312,24 +17145,14 @@
       <w:r>
         <w:t xml:space="preserve">Figure </w:t>
       </w:r>
-      <w:r>
-        <w:fldChar w:fldCharType="begin"/>
-      </w:r>
-      <w:r>
-        <w:instrText xml:space="preserve"> SEQ Figure \* ARABIC </w:instrText>
-      </w:r>
-      <w:r>
-        <w:fldChar w:fldCharType="separate"/>
-      </w:r>
-      <w:r>
-        <w:rPr>
-          <w:noProof/>
-        </w:rPr>
-        <w:t>15</w:t>
-      </w:r>
-      <w:r>
-        <w:fldChar w:fldCharType="end"/>
-      </w:r>
+      <w:fldSimple w:instr=" SEQ Figure \* ARABIC ">
+        <w:r>
+          <w:rPr>
+            <w:noProof/>
+          </w:rPr>
+          <w:t>15</w:t>
+        </w:r>
+      </w:fldSimple>
       <w:r>
         <w:t>. Danceability</w:t>
       </w:r>
@@ -17404,24 +17227,14 @@
       <w:r>
         <w:t xml:space="preserve">Figure </w:t>
       </w:r>
-      <w:r>
-        <w:fldChar w:fldCharType="begin"/>
-      </w:r>
-      <w:r>
-        <w:instrText xml:space="preserve"> SEQ Figure \* ARABIC </w:instrText>
-      </w:r>
-      <w:r>
-        <w:fldChar w:fldCharType="separate"/>
-      </w:r>
-      <w:r>
-        <w:rPr>
-          <w:noProof/>
-        </w:rPr>
-        <w:t>16</w:t>
-      </w:r>
-      <w:r>
-        <w:fldChar w:fldCharType="end"/>
-      </w:r>
+      <w:fldSimple w:instr=" SEQ Figure \* ARABIC ">
+        <w:r>
+          <w:rPr>
+            <w:noProof/>
+          </w:rPr>
+          <w:t>16</w:t>
+        </w:r>
+      </w:fldSimple>
       <w:r>
         <w:t>. Duration</w:t>
       </w:r>
@@ -17495,24 +17308,14 @@
       <w:r>
         <w:t xml:space="preserve">Figure </w:t>
       </w:r>
-      <w:r>
-        <w:fldChar w:fldCharType="begin"/>
-      </w:r>
-      <w:r>
-        <w:instrText xml:space="preserve"> SEQ Figure \* ARABIC </w:instrText>
-      </w:r>
-      <w:r>
-        <w:fldChar w:fldCharType="separate"/>
-      </w:r>
-      <w:r>
-        <w:rPr>
-          <w:noProof/>
-        </w:rPr>
-        <w:t>17</w:t>
-      </w:r>
-      <w:r>
-        <w:fldChar w:fldCharType="end"/>
-      </w:r>
+      <w:fldSimple w:instr=" SEQ Figure \* ARABIC ">
+        <w:r>
+          <w:rPr>
+            <w:noProof/>
+          </w:rPr>
+          <w:t>17</w:t>
+        </w:r>
+      </w:fldSimple>
       <w:r>
         <w:t>. Energy</w:t>
       </w:r>
@@ -17586,24 +17389,14 @@
       <w:r>
         <w:t xml:space="preserve">Figure </w:t>
       </w:r>
-      <w:r>
-        <w:fldChar w:fldCharType="begin"/>
-      </w:r>
-      <w:r>
-        <w:instrText xml:space="preserve"> SEQ Figure \* ARABIC </w:instrText>
-      </w:r>
-      <w:r>
-        <w:fldChar w:fldCharType="separate"/>
-      </w:r>
-      <w:r>
-        <w:rPr>
-          <w:noProof/>
-        </w:rPr>
-        <w:t>18</w:t>
-      </w:r>
-      <w:r>
-        <w:fldChar w:fldCharType="end"/>
-      </w:r>
+      <w:fldSimple w:instr=" SEQ Figure \* ARABIC ">
+        <w:r>
+          <w:rPr>
+            <w:noProof/>
+          </w:rPr>
+          <w:t>18</w:t>
+        </w:r>
+      </w:fldSimple>
       <w:r>
         <w:t>. Instrumentalness</w:t>
       </w:r>
@@ -17678,24 +17471,14 @@
       <w:r>
         <w:t xml:space="preserve">Figure </w:t>
       </w:r>
-      <w:r>
-        <w:fldChar w:fldCharType="begin"/>
-      </w:r>
-      <w:r>
-        <w:instrText xml:space="preserve"> SEQ Figure \* ARABIC </w:instrText>
-      </w:r>
-      <w:r>
-        <w:fldChar w:fldCharType="separate"/>
-      </w:r>
-      <w:r>
-        <w:rPr>
-          <w:noProof/>
-        </w:rPr>
-        <w:t>19</w:t>
-      </w:r>
-      <w:r>
-        <w:fldChar w:fldCharType="end"/>
-      </w:r>
+      <w:fldSimple w:instr=" SEQ Figure \* ARABIC ">
+        <w:r>
+          <w:rPr>
+            <w:noProof/>
+          </w:rPr>
+          <w:t>19</w:t>
+        </w:r>
+      </w:fldSimple>
       <w:r>
         <w:t>. Liveness</w:t>
       </w:r>
@@ -17769,24 +17552,14 @@
       <w:r>
         <w:t xml:space="preserve">Figure </w:t>
       </w:r>
-      <w:r>
-        <w:fldChar w:fldCharType="begin"/>
-      </w:r>
-      <w:r>
-        <w:instrText xml:space="preserve"> SEQ Figure \* ARABIC </w:instrText>
-      </w:r>
-      <w:r>
-        <w:fldChar w:fldCharType="separate"/>
-      </w:r>
-      <w:r>
-        <w:rPr>
-          <w:noProof/>
-        </w:rPr>
-        <w:t>20</w:t>
-      </w:r>
-      <w:r>
-        <w:fldChar w:fldCharType="end"/>
-      </w:r>
+      <w:fldSimple w:instr=" SEQ Figure \* ARABIC ">
+        <w:r>
+          <w:rPr>
+            <w:noProof/>
+          </w:rPr>
+          <w:t>20</w:t>
+        </w:r>
+      </w:fldSimple>
       <w:r>
         <w:t>. Loudness</w:t>
       </w:r>
@@ -17860,24 +17633,14 @@
       <w:r>
         <w:t xml:space="preserve">Figure </w:t>
       </w:r>
-      <w:r>
-        <w:fldChar w:fldCharType="begin"/>
-      </w:r>
-      <w:r>
-        <w:instrText xml:space="preserve"> SEQ Figure \* ARABIC </w:instrText>
-      </w:r>
-      <w:r>
-        <w:fldChar w:fldCharType="separate"/>
-      </w:r>
-      <w:r>
-        <w:rPr>
-          <w:noProof/>
-        </w:rPr>
-        <w:t>21</w:t>
-      </w:r>
-      <w:r>
-        <w:fldChar w:fldCharType="end"/>
-      </w:r>
+      <w:fldSimple w:instr=" SEQ Figure \* ARABIC ">
+        <w:r>
+          <w:rPr>
+            <w:noProof/>
+          </w:rPr>
+          <w:t>21</w:t>
+        </w:r>
+      </w:fldSimple>
       <w:r>
         <w:t>. Mode</w:t>
       </w:r>
@@ -17952,24 +17715,14 @@
       <w:r>
         <w:t xml:space="preserve">Figure </w:t>
       </w:r>
-      <w:r>
-        <w:fldChar w:fldCharType="begin"/>
-      </w:r>
-      <w:r>
-        <w:instrText xml:space="preserve"> SEQ Figure \* ARABIC </w:instrText>
-      </w:r>
-      <w:r>
-        <w:fldChar w:fldCharType="separate"/>
-      </w:r>
-      <w:r>
-        <w:rPr>
-          <w:noProof/>
-        </w:rPr>
-        <w:t>22</w:t>
-      </w:r>
-      <w:r>
-        <w:fldChar w:fldCharType="end"/>
-      </w:r>
+      <w:fldSimple w:instr=" SEQ Figure \* ARABIC ">
+        <w:r>
+          <w:rPr>
+            <w:noProof/>
+          </w:rPr>
+          <w:t>22</w:t>
+        </w:r>
+      </w:fldSimple>
       <w:r>
         <w:t>. Speechiness</w:t>
       </w:r>
@@ -18043,24 +17796,14 @@
       <w:r>
         <w:t xml:space="preserve">Figure </w:t>
       </w:r>
-      <w:r>
-        <w:fldChar w:fldCharType="begin"/>
-      </w:r>
-      <w:r>
-        <w:instrText xml:space="preserve"> SEQ Figure \* ARABIC </w:instrText>
-      </w:r>
-      <w:r>
-        <w:fldChar w:fldCharType="separate"/>
-      </w:r>
-      <w:r>
-        <w:rPr>
-          <w:noProof/>
-        </w:rPr>
-        <w:t>23</w:t>
-      </w:r>
-      <w:r>
-        <w:fldChar w:fldCharType="end"/>
-      </w:r>
+      <w:fldSimple w:instr=" SEQ Figure \* ARABIC ">
+        <w:r>
+          <w:rPr>
+            <w:noProof/>
+          </w:rPr>
+          <w:t>23</w:t>
+        </w:r>
+      </w:fldSimple>
       <w:r>
         <w:t>. Tempo</w:t>
       </w:r>
@@ -18134,24 +17877,14 @@
       <w:r>
         <w:t xml:space="preserve">Figure </w:t>
       </w:r>
-      <w:r>
-        <w:fldChar w:fldCharType="begin"/>
-      </w:r>
-      <w:r>
-        <w:instrText xml:space="preserve"> SEQ Figure \* ARABIC </w:instrText>
-      </w:r>
-      <w:r>
-        <w:fldChar w:fldCharType="separate"/>
-      </w:r>
-      <w:r>
-        <w:rPr>
-          <w:noProof/>
-        </w:rPr>
-        <w:t>24</w:t>
-      </w:r>
-      <w:r>
-        <w:fldChar w:fldCharType="end"/>
-      </w:r>
+      <w:fldSimple w:instr=" SEQ Figure \* ARABIC ">
+        <w:r>
+          <w:rPr>
+            <w:noProof/>
+          </w:rPr>
+          <w:t>24</w:t>
+        </w:r>
+      </w:fldSimple>
       <w:r>
         <w:t xml:space="preserve">. Valence </w:t>
       </w:r>
@@ -18239,24 +17972,14 @@
       <w:r>
         <w:t xml:space="preserve">Figure </w:t>
       </w:r>
-      <w:r>
-        <w:fldChar w:fldCharType="begin"/>
-      </w:r>
-      <w:r>
-        <w:instrText xml:space="preserve"> SEQ Figure \* ARABIC </w:instrText>
-      </w:r>
-      <w:r>
-        <w:fldChar w:fldCharType="separate"/>
-      </w:r>
-      <w:r>
-        <w:rPr>
-          <w:noProof/>
-        </w:rPr>
-        <w:t>25</w:t>
-      </w:r>
-      <w:r>
-        <w:fldChar w:fldCharType="end"/>
-      </w:r>
+      <w:fldSimple w:instr=" SEQ Figure \* ARABIC ">
+        <w:r>
+          <w:rPr>
+            <w:noProof/>
+          </w:rPr>
+          <w:t>25</w:t>
+        </w:r>
+      </w:fldSimple>
       <w:r>
         <w:t>. Billboard Hot 100 Historical Charts</w:t>
       </w:r>
@@ -18376,24 +18099,14 @@
       <w:r>
         <w:t xml:space="preserve">Figure </w:t>
       </w:r>
-      <w:r>
-        <w:fldChar w:fldCharType="begin"/>
-      </w:r>
-      <w:r>
-        <w:instrText xml:space="preserve"> SEQ Figure \* ARABIC </w:instrText>
-      </w:r>
-      <w:r>
-        <w:fldChar w:fldCharType="separate"/>
-      </w:r>
-      <w:r>
-        <w:rPr>
-          <w:noProof/>
-        </w:rPr>
-        <w:t>26</w:t>
-      </w:r>
-      <w:r>
-        <w:fldChar w:fldCharType="end"/>
-      </w:r>
+      <w:fldSimple w:instr=" SEQ Figure \* ARABIC ">
+        <w:r>
+          <w:rPr>
+            <w:noProof/>
+          </w:rPr>
+          <w:t>26</w:t>
+        </w:r>
+      </w:fldSimple>
       <w:r>
         <w:t>. Correlation Analysis</w:t>
       </w:r>
@@ -18516,24 +18229,14 @@
       <w:r>
         <w:t xml:space="preserve">Figure </w:t>
       </w:r>
-      <w:r>
-        <w:fldChar w:fldCharType="begin"/>
-      </w:r>
-      <w:r>
-        <w:instrText xml:space="preserve"> SEQ Figure \* ARABIC </w:instrText>
-      </w:r>
-      <w:r>
-        <w:fldChar w:fldCharType="separate"/>
-      </w:r>
-      <w:r>
-        <w:rPr>
-          <w:noProof/>
-        </w:rPr>
-        <w:t>27</w:t>
-      </w:r>
-      <w:r>
-        <w:fldChar w:fldCharType="end"/>
-      </w:r>
+      <w:fldSimple w:instr=" SEQ Figure \* ARABIC ">
+        <w:r>
+          <w:rPr>
+            <w:noProof/>
+          </w:rPr>
+          <w:t>27</w:t>
+        </w:r>
+      </w:fldSimple>
       <w:r>
         <w:t xml:space="preserve">. Billboard Hot 100 Correlation Analysis Summary </w:t>
       </w:r>
@@ -18541,10 +18244,7 @@
     <w:p>
       <w:r>
         <w:lastRenderedPageBreak/>
-        <w:t xml:space="preserve">As shown in the above figure, a number of audio features have a small correlation with performance on the Billboard Hot 100. The following figures show the sorted correlation coefficients corresponding to weeks-on-board and peak-rank, respectively. Note that the order of the charts is reversed because lower peak rank is optimal, whereas higher weeks-on-board is optimal. </w:t>
-      </w:r>
-      <w:r>
-        <w:t xml:space="preserve">More detailed analysis is included in </w:t>
+        <w:t xml:space="preserve">As shown in the above figure, a number of audio features have a small correlation with performance on the Billboard Hot 100. The following figures show the sorted correlation coefficients corresponding to weeks-on-board and peak-rank, respectively. Note that the order of the charts is reversed because lower peak rank is optimal, whereas higher weeks-on-board is optimal. More detailed analysis is included in </w:t>
       </w:r>
       <w:r>
         <w:rPr>
@@ -18623,24 +18323,14 @@
       <w:r>
         <w:t xml:space="preserve">Figure </w:t>
       </w:r>
-      <w:r>
-        <w:fldChar w:fldCharType="begin"/>
-      </w:r>
-      <w:r>
-        <w:instrText xml:space="preserve"> SEQ Figure \* ARABIC </w:instrText>
-      </w:r>
-      <w:r>
-        <w:fldChar w:fldCharType="separate"/>
-      </w:r>
-      <w:r>
-        <w:rPr>
-          <w:noProof/>
-        </w:rPr>
-        <w:t>28</w:t>
-      </w:r>
-      <w:r>
-        <w:fldChar w:fldCharType="end"/>
-      </w:r>
+      <w:fldSimple w:instr=" SEQ Figure \* ARABIC ">
+        <w:r>
+          <w:rPr>
+            <w:noProof/>
+          </w:rPr>
+          <w:t>28</w:t>
+        </w:r>
+      </w:fldSimple>
       <w:r>
         <w:t>. Ranked Audio Feature Correlations</w:t>
       </w:r>
@@ -18717,24 +18407,14 @@
       <w:r>
         <w:t xml:space="preserve">Figure </w:t>
       </w:r>
-      <w:r>
-        <w:fldChar w:fldCharType="begin"/>
-      </w:r>
-      <w:r>
-        <w:instrText xml:space="preserve"> SEQ Figure \* ARABIC </w:instrText>
-      </w:r>
-      <w:r>
-        <w:fldChar w:fldCharType="separate"/>
-      </w:r>
-      <w:r>
-        <w:rPr>
-          <w:noProof/>
-        </w:rPr>
-        <w:t>29</w:t>
-      </w:r>
-      <w:r>
-        <w:fldChar w:fldCharType="end"/>
-      </w:r>
+      <w:fldSimple w:instr=" SEQ Figure \* ARABIC ">
+        <w:r>
+          <w:rPr>
+            <w:noProof/>
+          </w:rPr>
+          <w:t>29</w:t>
+        </w:r>
+      </w:fldSimple>
       <w:r>
         <w:t xml:space="preserve">. Ranked Audio Feature Correlations With </w:t>
       </w:r>
@@ -18758,10 +18438,7 @@
     </w:p>
     <w:p>
       <w:r>
-        <w:t xml:space="preserve">In order to improve correlations and future predictions, genre information has been investigated. Correlation analysis showed stronger correlation between audio features and popularity when restricting analysis to specific genres. </w:t>
-      </w:r>
-      <w:r>
-        <w:t xml:space="preserve">Detailed genre analysis is included in </w:t>
+        <w:t xml:space="preserve">In order to improve correlations and future predictions, genre information has been investigated. Correlation analysis showed stronger correlation between audio features and popularity when restricting analysis to specific genres. Detailed genre analysis is included in </w:t>
       </w:r>
       <w:r>
         <w:rPr>
@@ -18848,24 +18525,14 @@
       <w:r>
         <w:t xml:space="preserve">Figure </w:t>
       </w:r>
-      <w:r>
-        <w:fldChar w:fldCharType="begin"/>
-      </w:r>
-      <w:r>
-        <w:instrText xml:space="preserve"> SEQ Figure \* ARABIC </w:instrText>
-      </w:r>
-      <w:r>
-        <w:fldChar w:fldCharType="separate"/>
-      </w:r>
-      <w:r>
-        <w:rPr>
-          <w:noProof/>
-        </w:rPr>
-        <w:t>30</w:t>
-      </w:r>
-      <w:r>
-        <w:fldChar w:fldCharType="end"/>
-      </w:r>
+      <w:fldSimple w:instr=" SEQ Figure \* ARABIC ">
+        <w:r>
+          <w:rPr>
+            <w:noProof/>
+          </w:rPr>
+          <w:t>30</w:t>
+        </w:r>
+      </w:fldSimple>
       <w:r>
         <w:t>. Comparison of Audio Feature Variations Between Genres</w:t>
       </w:r>
@@ -18989,10 +18656,7 @@
         <w:t xml:space="preserve">, this investigation will go more in depth and compare </w:t>
       </w:r>
       <w:r>
-        <w:t xml:space="preserve">segmentation </w:t>
-      </w:r>
-      <w:r>
-        <w:t xml:space="preserve">by </w:t>
+        <w:t xml:space="preserve">segmentation by </w:t>
       </w:r>
       <w:r>
         <w:t xml:space="preserve">genre to clustering performed using machine learning techniques. Ultimately, these clusters will be used </w:t>
@@ -19206,6 +18870,9 @@
         <w:pStyle w:val="NoSpacing"/>
       </w:pPr>
       <w:r>
+        <w:rPr>
+          <w:noProof/>
+        </w:rPr>
         <w:drawing>
           <wp:inline distT="0" distB="0" distL="0" distR="0" wp14:anchorId="3EBDE753" wp14:editId="2383A6D3">
             <wp:extent cx="5943600" cy="2287905"/>
@@ -19269,24 +18936,14 @@
       <w:r>
         <w:t xml:space="preserve">Figure </w:t>
       </w:r>
-      <w:r>
-        <w:fldChar w:fldCharType="begin"/>
-      </w:r>
-      <w:r>
-        <w:instrText xml:space="preserve"> SEQ Figure \* ARABIC </w:instrText>
-      </w:r>
-      <w:r>
-        <w:fldChar w:fldCharType="separate"/>
-      </w:r>
-      <w:r>
-        <w:rPr>
-          <w:noProof/>
-        </w:rPr>
-        <w:t>31</w:t>
-      </w:r>
-      <w:r>
-        <w:fldChar w:fldCharType="end"/>
-      </w:r>
+      <w:fldSimple w:instr=" SEQ Figure \* ARABIC ">
+        <w:r>
+          <w:rPr>
+            <w:noProof/>
+          </w:rPr>
+          <w:t>31</w:t>
+        </w:r>
+      </w:fldSimple>
       <w:r>
         <w:t>. Project Methodology Timeframe</w:t>
       </w:r>
@@ -19388,6 +19045,365 @@
         <w:rPr>
           <w:rFonts w:cs="Times New Roman"/>
         </w:rPr>
+        <w:t>Google</w:t>
+      </w:r>
+      <w:r>
+        <w:rPr>
+          <w:rFonts w:cs="Times New Roman"/>
+        </w:rPr>
+        <w:t xml:space="preserve"> Scholar. (n.d.</w:t>
+      </w:r>
+      <w:r>
+        <w:rPr>
+          <w:rFonts w:cs="Times New Roman"/>
+        </w:rPr>
+        <w:t xml:space="preserve"> </w:t>
+      </w:r>
+      <w:r>
+        <w:rPr>
+          <w:rFonts w:cs="Times New Roman"/>
+        </w:rPr>
+        <w:t xml:space="preserve">a). </w:t>
+      </w:r>
+      <w:hyperlink r:id="rId45" w:history="1">
+        <w:r>
+          <w:rPr>
+            <w:rStyle w:val="Hyperlink"/>
+            <w:rFonts w:cs="Times New Roman"/>
+          </w:rPr>
+          <w:t>https://scholar.google.com/</w:t>
+        </w:r>
+      </w:hyperlink>
+    </w:p>
+    <w:p>
+      <w:pPr>
+        <w:spacing w:after="240" w:line="300" w:lineRule="auto"/>
+        <w:rPr>
+          <w:rFonts w:cs="Times New Roman"/>
+        </w:rPr>
+      </w:pPr>
+      <w:r>
+        <w:rPr>
+          <w:rFonts w:cs="Times New Roman"/>
+        </w:rPr>
+        <w:t xml:space="preserve">Paper Digest. (n.d.). </w:t>
+      </w:r>
+      <w:hyperlink r:id="rId46" w:history="1">
+        <w:r>
+          <w:rPr>
+            <w:rStyle w:val="Hyperlink"/>
+            <w:rFonts w:cs="Times New Roman"/>
+          </w:rPr>
+          <w:t>https://www.paperdigest.org/</w:t>
+        </w:r>
+      </w:hyperlink>
+    </w:p>
+    <w:p>
+      <w:pPr>
+        <w:spacing w:after="240" w:line="300" w:lineRule="auto"/>
+        <w:rPr>
+          <w:rFonts w:cs="Times New Roman"/>
+        </w:rPr>
+      </w:pPr>
+      <w:r>
+        <w:rPr>
+          <w:rFonts w:cs="Times New Roman"/>
+        </w:rPr>
+        <w:t xml:space="preserve">Elicit. (n.d.). </w:t>
+      </w:r>
+      <w:hyperlink r:id="rId47" w:history="1">
+        <w:r>
+          <w:rPr>
+            <w:rStyle w:val="Hyperlink"/>
+            <w:rFonts w:cs="Times New Roman"/>
+          </w:rPr>
+          <w:t>https://elicit.org/</w:t>
+        </w:r>
+      </w:hyperlink>
+    </w:p>
+    <w:p>
+      <w:pPr>
+        <w:spacing w:after="240" w:line="300" w:lineRule="auto"/>
+      </w:pPr>
+      <w:r>
+        <w:t>Lee et. al., 2018</w:t>
+      </w:r>
+    </w:p>
+    <w:p>
+      <w:pPr>
+        <w:spacing w:after="240" w:line="300" w:lineRule="auto"/>
+        <w:rPr>
+          <w:rFonts w:cs="Times New Roman"/>
+        </w:rPr>
+      </w:pPr>
+      <w:r>
+        <w:t>Reiman et.al., 2018</w:t>
+      </w:r>
+    </w:p>
+    <w:p>
+      <w:pPr>
+        <w:spacing w:after="240" w:line="300" w:lineRule="auto"/>
+      </w:pPr>
+      <w:r>
+        <w:t>Kim, 2021</w:t>
+      </w:r>
+    </w:p>
+    <w:p>
+      <w:pPr>
+        <w:spacing w:after="240" w:line="300" w:lineRule="auto"/>
+      </w:pPr>
+      <w:r>
+        <w:t>Gao, 2021</w:t>
+      </w:r>
+    </w:p>
+    <w:p>
+      <w:pPr>
+        <w:spacing w:after="240" w:line="300" w:lineRule="auto"/>
+      </w:pPr>
+      <w:proofErr w:type="spellStart"/>
+      <w:r>
+        <w:t>Cilibrasi</w:t>
+      </w:r>
+      <w:proofErr w:type="spellEnd"/>
+      <w:r>
+        <w:t xml:space="preserve"> et. al., 2004</w:t>
+      </w:r>
+    </w:p>
+    <w:p>
+      <w:pPr>
+        <w:spacing w:after="240" w:line="300" w:lineRule="auto"/>
+      </w:pPr>
+      <w:proofErr w:type="spellStart"/>
+      <w:r>
+        <w:t>Cataltepe</w:t>
+      </w:r>
+      <w:proofErr w:type="spellEnd"/>
+      <w:r>
+        <w:t xml:space="preserve"> et. al., 2007a</w:t>
+      </w:r>
+    </w:p>
+    <w:p>
+      <w:pPr>
+        <w:spacing w:after="240" w:line="300" w:lineRule="auto"/>
+      </w:pPr>
+      <w:r>
+        <w:t>Holt, 2007</w:t>
+      </w:r>
+    </w:p>
+    <w:p>
+      <w:pPr>
+        <w:spacing w:after="240" w:line="300" w:lineRule="auto"/>
+      </w:pPr>
+      <w:r>
+        <w:t>Yang et. al., 2017</w:t>
+      </w:r>
+    </w:p>
+    <w:p>
+      <w:pPr>
+        <w:spacing w:after="240" w:line="300" w:lineRule="auto"/>
+      </w:pPr>
+      <w:r>
+        <w:t>Li et. al., 2007</w:t>
+      </w:r>
+    </w:p>
+    <w:p>
+      <w:pPr>
+        <w:spacing w:after="240" w:line="300" w:lineRule="auto"/>
+        <w:rPr>
+          <w:rFonts w:cs="Times New Roman"/>
+        </w:rPr>
+      </w:pPr>
+      <w:proofErr w:type="spellStart"/>
+      <w:r>
+        <w:t>Schedl</w:t>
+      </w:r>
+      <w:proofErr w:type="spellEnd"/>
+      <w:r>
+        <w:t>, 2013</w:t>
+      </w:r>
+    </w:p>
+    <w:p>
+      <w:pPr>
+        <w:spacing w:after="240" w:line="300" w:lineRule="auto"/>
+      </w:pPr>
+      <w:r>
+        <w:t>Jia, 2022</w:t>
+      </w:r>
+    </w:p>
+    <w:p>
+      <w:pPr>
+        <w:spacing w:after="240" w:line="300" w:lineRule="auto"/>
+      </w:pPr>
+      <w:proofErr w:type="spellStart"/>
+      <w:r>
+        <w:t>Febirautami</w:t>
+      </w:r>
+      <w:proofErr w:type="spellEnd"/>
+      <w:r>
+        <w:t xml:space="preserve"> et. al., 2018</w:t>
+      </w:r>
+    </w:p>
+    <w:p>
+      <w:pPr>
+        <w:spacing w:after="240" w:line="300" w:lineRule="auto"/>
+      </w:pPr>
+      <w:r>
+        <w:t>Martín-Gutiérrez et. al., 2020</w:t>
+      </w:r>
+    </w:p>
+    <w:p>
+      <w:pPr>
+        <w:spacing w:after="240" w:line="300" w:lineRule="auto"/>
+      </w:pPr>
+      <w:proofErr w:type="spellStart"/>
+      <w:r>
+        <w:t>Setiadi</w:t>
+      </w:r>
+      <w:proofErr w:type="spellEnd"/>
+      <w:r>
+        <w:t xml:space="preserve"> et. al., 2020</w:t>
+      </w:r>
+    </w:p>
+    <w:p>
+      <w:pPr>
+        <w:spacing w:after="240" w:line="300" w:lineRule="auto"/>
+        <w:rPr>
+          <w:rFonts w:cs="Times New Roman"/>
+        </w:rPr>
+      </w:pPr>
+      <w:r>
+        <w:t>Chen et. al., 2021</w:t>
+      </w:r>
+    </w:p>
+    <w:p>
+      <w:pPr>
+        <w:spacing w:after="240" w:line="300" w:lineRule="auto"/>
+      </w:pPr>
+      <w:r>
+        <w:lastRenderedPageBreak/>
+        <w:t>Li et. al., 2004</w:t>
+      </w:r>
+    </w:p>
+    <w:p>
+      <w:pPr>
+        <w:spacing w:after="240" w:line="300" w:lineRule="auto"/>
+      </w:pPr>
+      <w:r>
+        <w:t>Li et. al., 2007</w:t>
+      </w:r>
+    </w:p>
+    <w:p>
+      <w:pPr>
+        <w:spacing w:after="240" w:line="300" w:lineRule="auto"/>
+        <w:rPr>
+          <w:rFonts w:cs="Times New Roman"/>
+        </w:rPr>
+      </w:pPr>
+      <w:proofErr w:type="spellStart"/>
+      <w:r>
+        <w:t>Huo</w:t>
+      </w:r>
+      <w:proofErr w:type="spellEnd"/>
+      <w:r>
+        <w:t>, 2021</w:t>
+      </w:r>
+    </w:p>
+    <w:p>
+      <w:pPr>
+        <w:spacing w:after="240" w:line="300" w:lineRule="auto"/>
+      </w:pPr>
+      <w:proofErr w:type="spellStart"/>
+      <w:r>
+        <w:t>Honingh</w:t>
+      </w:r>
+      <w:proofErr w:type="spellEnd"/>
+      <w:r>
+        <w:t xml:space="preserve"> et. al., 2011</w:t>
+      </w:r>
+    </w:p>
+    <w:p>
+      <w:pPr>
+        <w:spacing w:after="240" w:line="300" w:lineRule="auto"/>
+      </w:pPr>
+      <w:r>
+        <w:t>O'Toole et. al., 2022</w:t>
+      </w:r>
+    </w:p>
+    <w:p>
+      <w:pPr>
+        <w:spacing w:after="240" w:line="300" w:lineRule="auto"/>
+      </w:pPr>
+      <w:r>
+        <w:t>Shi, 2021</w:t>
+      </w:r>
+    </w:p>
+    <w:p>
+      <w:pPr>
+        <w:spacing w:after="240" w:line="300" w:lineRule="auto"/>
+      </w:pPr>
+      <w:r>
+        <w:t>Li et. al., 2022</w:t>
+      </w:r>
+    </w:p>
+    <w:p>
+      <w:pPr>
+        <w:spacing w:after="240" w:line="300" w:lineRule="auto"/>
+      </w:pPr>
+      <w:r>
+        <w:t>Xu et. al., 2021</w:t>
+      </w:r>
+    </w:p>
+    <w:p>
+      <w:pPr>
+        <w:spacing w:after="240" w:line="300" w:lineRule="auto"/>
+      </w:pPr>
+      <w:r>
+        <w:t>Kim et. al., 2021</w:t>
+      </w:r>
+    </w:p>
+    <w:p>
+      <w:pPr>
+        <w:spacing w:after="240" w:line="300" w:lineRule="auto"/>
+      </w:pPr>
+    </w:p>
+    <w:p>
+      <w:pPr>
+        <w:spacing w:after="240" w:line="300" w:lineRule="auto"/>
+      </w:pPr>
+    </w:p>
+    <w:p>
+      <w:pPr>
+        <w:spacing w:after="240" w:line="300" w:lineRule="auto"/>
+      </w:pPr>
+    </w:p>
+    <w:p>
+      <w:pPr>
+        <w:spacing w:after="240" w:line="300" w:lineRule="auto"/>
+        <w:rPr>
+          <w:rFonts w:cs="Times New Roman"/>
+        </w:rPr>
+      </w:pPr>
+    </w:p>
+    <w:p>
+      <w:pPr>
+        <w:spacing w:after="240" w:line="300" w:lineRule="auto"/>
+        <w:rPr>
+          <w:rFonts w:cs="Times New Roman"/>
+        </w:rPr>
+      </w:pPr>
+    </w:p>
+    <w:p>
+      <w:pPr>
+        <w:spacing w:after="240" w:line="300" w:lineRule="auto"/>
+        <w:rPr>
+          <w:rStyle w:val="Hyperlink"/>
+          <w:rFonts w:cs="Times New Roman"/>
+        </w:rPr>
+      </w:pPr>
+      <w:r>
+        <w:rPr>
+          <w:rFonts w:cs="Times New Roman"/>
+        </w:rPr>
         <w:t>Google Dataset Search.</w:t>
       </w:r>
       <w:r>
@@ -19396,7 +19412,23 @@
           <w:color w:val="000000"/>
           <w:shd w:val="clear" w:color="auto" w:fill="FFFFFF"/>
         </w:rPr>
-        <w:t xml:space="preserve"> (n.d.).</w:t>
+        <w:t xml:space="preserve"> (n.d.</w:t>
+      </w:r>
+      <w:r>
+        <w:rPr>
+          <w:rFonts w:cs="Times New Roman"/>
+          <w:color w:val="000000"/>
+          <w:shd w:val="clear" w:color="auto" w:fill="FFFFFF"/>
+        </w:rPr>
+        <w:t xml:space="preserve"> b</w:t>
+      </w:r>
+      <w:r>
+        <w:rPr>
+          <w:rFonts w:cs="Times New Roman"/>
+          <w:color w:val="000000"/>
+          <w:shd w:val="clear" w:color="auto" w:fill="FFFFFF"/>
+        </w:rPr>
+        <w:t>).</w:t>
       </w:r>
       <w:r>
         <w:rPr>
@@ -19404,7 +19436,7 @@
         </w:rPr>
         <w:t xml:space="preserve"> </w:t>
       </w:r>
-      <w:hyperlink r:id="rId45" w:history="1">
+      <w:hyperlink r:id="rId48" w:history="1">
         <w:r>
           <w:rPr>
             <w:rStyle w:val="Hyperlink"/>
@@ -19441,7 +19473,7 @@
         </w:rPr>
         <w:t xml:space="preserve"> Dave. (2021, November 9). Billboard "The Hot 100" Songs [Data set]. Kaggle. </w:t>
       </w:r>
-      <w:hyperlink r:id="rId46" w:history="1">
+      <w:hyperlink r:id="rId49" w:history="1">
         <w:r>
           <w:rPr>
             <w:rStyle w:val="Hyperlink"/>
@@ -19489,7 +19521,7 @@
         </w:rPr>
         <w:t xml:space="preserve">Kaggle. </w:t>
       </w:r>
-      <w:hyperlink r:id="rId47" w:history="1">
+      <w:hyperlink r:id="rId50" w:history="1">
         <w:r>
           <w:rPr>
             <w:rStyle w:val="Hyperlink"/>
@@ -19537,7 +19569,7 @@
         </w:rPr>
         <w:t xml:space="preserve">Kaggle. </w:t>
       </w:r>
-      <w:hyperlink r:id="rId48" w:history="1">
+      <w:hyperlink r:id="rId51" w:history="1">
         <w:r>
           <w:rPr>
             <w:rStyle w:val="Hyperlink"/>
@@ -19620,7 +19652,7 @@
       </w:pPr>
     </w:p>
     <w:sectPr>
-      <w:footerReference w:type="default" r:id="rId49"/>
+      <w:footerReference w:type="default" r:id="rId52"/>
       <w:pgSz w:w="12240" w:h="15840"/>
       <w:pgMar w:top="1418" w:right="1440" w:bottom="1560" w:left="1440" w:header="709" w:footer="841" w:gutter="0"/>
       <w:pgNumType w:start="3" w:chapStyle="1"/>

</xml_diff>

<commit_message>
just need to write up statistics and conclusions
</commit_message>
<xml_diff>
--- a/FINAL_REPORT_CIND820_F2022_Kevin_Carr.docx
+++ b/FINAL_REPORT_CIND820_F2022_Kevin_Carr.docx
@@ -178,41 +178,13 @@
             </w:rPr>
             <w:t xml:space="preserve">Supervisor: </w:t>
           </w:r>
-          <w:proofErr w:type="spellStart"/>
           <w:r>
             <w:rPr>
               <w:rFonts w:cs="Times New Roman"/>
               <w:sz w:val="40"/>
               <w:szCs w:val="20"/>
             </w:rPr>
-            <w:t>Ceni</w:t>
-          </w:r>
-          <w:proofErr w:type="spellEnd"/>
-          <w:r>
-            <w:rPr>
-              <w:rFonts w:cs="Times New Roman"/>
-              <w:sz w:val="40"/>
-              <w:szCs w:val="20"/>
-            </w:rPr>
-            <w:t xml:space="preserve"> </w:t>
-          </w:r>
-          <w:proofErr w:type="spellStart"/>
-          <w:r>
-            <w:rPr>
-              <w:rFonts w:cs="Times New Roman"/>
-              <w:sz w:val="40"/>
-              <w:szCs w:val="20"/>
-            </w:rPr>
-            <w:t>Babaoglu</w:t>
-          </w:r>
-          <w:proofErr w:type="spellEnd"/>
-          <w:r>
-            <w:rPr>
-              <w:rFonts w:cs="Times New Roman"/>
-              <w:sz w:val="40"/>
-              <w:szCs w:val="20"/>
-            </w:rPr>
-            <w:t>, PhD</w:t>
+            <w:t>Ceni Babaoglu, PhD</w:t>
           </w:r>
         </w:p>
         <w:p>
@@ -3236,34 +3208,13 @@
         <w:t xml:space="preserve">to cluster music into categories </w:t>
       </w:r>
       <w:r>
-        <w:t>(</w:t>
-      </w:r>
-      <w:proofErr w:type="spellStart"/>
-      <w:r>
-        <w:t>Cilibrasi</w:t>
-      </w:r>
-      <w:proofErr w:type="spellEnd"/>
-      <w:r>
-        <w:t xml:space="preserve"> et. al., 2004; </w:t>
-      </w:r>
-      <w:proofErr w:type="spellStart"/>
-      <w:r>
-        <w:t>Cataltepe</w:t>
-      </w:r>
-      <w:proofErr w:type="spellEnd"/>
-      <w:r>
-        <w:t xml:space="preserve"> et. al., 2007).</w:t>
+        <w:t>(Cilibrasi et. al., 2004; Cataltepe et. al., 2007).</w:t>
       </w:r>
       <w:r>
         <w:t xml:space="preserve"> Low-level audio features such as </w:t>
       </w:r>
-      <w:proofErr w:type="spellStart"/>
-      <w:r>
-        <w:t>mel</w:t>
-      </w:r>
-      <w:proofErr w:type="spellEnd"/>
-      <w:r>
-        <w:t>-</w:t>
+      <w:r>
+        <w:t>mel-</w:t>
       </w:r>
       <w:r>
         <w:lastRenderedPageBreak/>
@@ -3285,15 +3236,7 @@
         <w:t>Araujo et. al., 2019</w:t>
       </w:r>
       <w:r>
-        <w:t xml:space="preserve">), improve music recommendation systems (Li et. al., 2007; </w:t>
-      </w:r>
-      <w:proofErr w:type="spellStart"/>
-      <w:r>
-        <w:t>Schedl</w:t>
-      </w:r>
-      <w:proofErr w:type="spellEnd"/>
-      <w:r>
-        <w:t xml:space="preserve">, 2013), and to classify emotion in music (Jia, 2022). High-level audio features such as danceability, instrumentalness, and speechiness are included in track information available from </w:t>
+        <w:t xml:space="preserve">), improve music recommendation systems (Li et. al., 2007; Schedl, 2013), and to classify emotion in music (Jia, 2022). High-level audio features such as danceability, instrumentalness, and speechiness are included in track information available from </w:t>
       </w:r>
       <w:r>
         <w:t xml:space="preserve">the </w:t>
@@ -3305,23 +3248,7 @@
         <w:t>. These high</w:t>
       </w:r>
       <w:r>
-        <w:t>-level audio features have been used to identify song attributes (</w:t>
-      </w:r>
-      <w:proofErr w:type="spellStart"/>
-      <w:r>
-        <w:t>Febirautami</w:t>
-      </w:r>
-      <w:proofErr w:type="spellEnd"/>
-      <w:r>
-        <w:t xml:space="preserve"> et. al., 2018), predict popularity (Reiman et.al., 2018; Martín-Gutiérrez et. al., 2020; Kim, 2021; Gao, 2021), to classify music into genres (</w:t>
-      </w:r>
-      <w:proofErr w:type="spellStart"/>
-      <w:r>
-        <w:t>Setiadi</w:t>
-      </w:r>
-      <w:proofErr w:type="spellEnd"/>
-      <w:r>
-        <w:t xml:space="preserve"> et. al., 2020), and to classify music into moods (Chen et. al., 2021).</w:t>
+        <w:t>-level audio features have been used to identify song attributes (Febirautami et. al., 2018), predict popularity (Reiman et.al., 2018; Martín-Gutiérrez et. al., 2020; Kim, 2021; Gao, 2021), to classify music into genres (Setiadi et. al., 2020), and to classify music into moods (Chen et. al., 2021).</w:t>
       </w:r>
     </w:p>
     <w:p>
@@ -3335,23 +3262,7 @@
         <w:t xml:space="preserve"> has been </w:t>
       </w:r>
       <w:r>
-        <w:t xml:space="preserve">used for recommender systems (Li et. al., 2004; Li et. al., 2007; </w:t>
-      </w:r>
-      <w:proofErr w:type="spellStart"/>
-      <w:r>
-        <w:t>Huo</w:t>
-      </w:r>
-      <w:proofErr w:type="spellEnd"/>
-      <w:r>
-        <w:t>, 2021), as well as to categorise music (</w:t>
-      </w:r>
-      <w:proofErr w:type="spellStart"/>
-      <w:r>
-        <w:t>Honingh</w:t>
-      </w:r>
-      <w:proofErr w:type="spellEnd"/>
-      <w:r>
-        <w:t xml:space="preserve"> et. al., 2011). In this study, overall trends, genres, and audio feature clusters will be considered to attempt to improve predictive analytics.</w:t>
+        <w:t>used for recommender systems (Li et. al., 2004; Li et. al., 2007; Huo, 2021), as well as to categorise music (Honingh et. al., 2011). In this study, overall trends, genres, and audio feature clusters will be considered to attempt to improve predictive analytics.</w:t>
       </w:r>
       <w:r>
         <w:t xml:space="preserve"> </w:t>
@@ -3458,38 +3369,20 @@
       <w:r>
         <w:t xml:space="preserve">; </w:t>
       </w:r>
-      <w:proofErr w:type="spellStart"/>
-      <w:r>
-        <w:t>Setiadi</w:t>
-      </w:r>
-      <w:proofErr w:type="spellEnd"/>
-      <w:r>
-        <w:t xml:space="preserve"> et. al., 2020; Wilkes et. al., 2021</w:t>
+      <w:r>
+        <w:t>Setiadi et. al., 2020; Wilkes et. al., 2021</w:t>
       </w:r>
       <w:r>
         <w:t>), K-Nearest Neighbours (</w:t>
       </w:r>
-      <w:proofErr w:type="spellStart"/>
-      <w:r>
-        <w:t>Cataltepe</w:t>
-      </w:r>
-      <w:proofErr w:type="spellEnd"/>
-      <w:r>
-        <w:t xml:space="preserve"> et. al., 2007; Reiman et.al., 2018; Kim, 2021)</w:t>
+      <w:r>
+        <w:t>Cataltepe et. al., 2007; Reiman et.al., 2018; Kim, 2021)</w:t>
       </w:r>
       <w:r>
         <w:t>, Decision Trees / Random Forests / Boosted Trees (</w:t>
       </w:r>
       <w:r>
-        <w:t xml:space="preserve">West, 2008; </w:t>
-      </w:r>
-      <w:proofErr w:type="spellStart"/>
-      <w:r>
-        <w:t>Febirautami</w:t>
-      </w:r>
-      <w:proofErr w:type="spellEnd"/>
-      <w:r>
-        <w:t xml:space="preserve"> et. al., 2018; Chen et. al., 2021; Gao, 2021</w:t>
+        <w:t>West, 2008; Febirautami et. al., 2018; Chen et. al., 2021; Gao, 2021</w:t>
       </w:r>
       <w:r>
         <w:t>), and Logistic Regression</w:t>
@@ -3654,23 +3547,13 @@
         </w:rPr>
         <w:t>Three of the relevant sources were found on Kaggle.com, a popular online data science community where users can share datasets (</w:t>
       </w:r>
-      <w:proofErr w:type="spellStart"/>
       <w:r>
         <w:rPr>
           <w:rFonts w:cs="Times New Roman"/>
           <w:color w:val="000000"/>
           <w:shd w:val="clear" w:color="auto" w:fill="FFFFFF"/>
         </w:rPr>
-        <w:t>Dhruvil</w:t>
-      </w:r>
-      <w:proofErr w:type="spellEnd"/>
-      <w:r>
-        <w:rPr>
-          <w:rFonts w:cs="Times New Roman"/>
-          <w:color w:val="000000"/>
-          <w:shd w:val="clear" w:color="auto" w:fill="FFFFFF"/>
-        </w:rPr>
-        <w:t xml:space="preserve"> Dave</w:t>
+        <w:t>Dhruvil Dave</w:t>
       </w:r>
       <w:r>
         <w:rPr>
@@ -3907,23 +3790,13 @@
         </w:rPr>
         <w:t>” dataset (</w:t>
       </w:r>
-      <w:proofErr w:type="spellStart"/>
       <w:r>
         <w:rPr>
           <w:rFonts w:cs="Times New Roman"/>
           <w:color w:val="000000"/>
           <w:shd w:val="clear" w:color="auto" w:fill="FFFFFF"/>
         </w:rPr>
-        <w:t>Dhruvil</w:t>
-      </w:r>
-      <w:proofErr w:type="spellEnd"/>
-      <w:r>
-        <w:rPr>
-          <w:rFonts w:cs="Times New Roman"/>
-          <w:color w:val="000000"/>
-          <w:shd w:val="clear" w:color="auto" w:fill="FFFFFF"/>
-        </w:rPr>
-        <w:t xml:space="preserve"> Dave</w:t>
+        <w:t>Dhruvil Dave</w:t>
       </w:r>
       <w:r>
         <w:rPr>
@@ -5066,14 +4939,12 @@
                 <w:rFonts w:cs="Times New Roman"/>
               </w:rPr>
             </w:pPr>
-            <w:proofErr w:type="spellStart"/>
             <w:r>
               <w:rPr>
                 <w:rFonts w:cs="Times New Roman"/>
               </w:rPr>
               <w:t>acousticness</w:t>
             </w:r>
-            <w:proofErr w:type="spellEnd"/>
           </w:p>
         </w:tc>
         <w:tc>
@@ -11365,7 +11236,6 @@
                 <w:szCs w:val="20"/>
               </w:rPr>
             </w:pPr>
-            <w:proofErr w:type="spellStart"/>
             <w:r>
               <w:rPr>
                 <w:rFonts w:cs="Times New Roman"/>
@@ -11374,7 +11244,6 @@
               </w:rPr>
               <w:t>acousticness</w:t>
             </w:r>
-            <w:proofErr w:type="spellEnd"/>
           </w:p>
         </w:tc>
         <w:tc>
@@ -14198,7 +14067,6 @@
                 <w:szCs w:val="20"/>
               </w:rPr>
             </w:pPr>
-            <w:proofErr w:type="spellStart"/>
             <w:r>
               <w:rPr>
                 <w:rFonts w:cs="Times New Roman"/>
@@ -14207,7 +14075,6 @@
               </w:rPr>
               <w:t>acousticness</w:t>
             </w:r>
-            <w:proofErr w:type="spellEnd"/>
           </w:p>
         </w:tc>
         <w:tc>
@@ -21843,13 +21710,8 @@
           <w:numId w:val="17"/>
         </w:numPr>
       </w:pPr>
-      <w:proofErr w:type="spellStart"/>
-      <w:r>
-        <w:t>Speechiness</w:t>
-      </w:r>
-      <w:proofErr w:type="spellEnd"/>
-      <w:r>
-        <w:t xml:space="preserve"> &gt; 0.947 (top 0.5%)</w:t>
+      <w:r>
+        <w:t>Speechiness &gt; 0.947 (top 0.5%)</w:t>
       </w:r>
     </w:p>
     <w:p>
@@ -23743,15 +23605,7 @@
         <w:t>Actual Hits</w:t>
       </w:r>
       <w:r>
-        <w:t xml:space="preserve">: Logistic Regression - Clustered By </w:t>
-      </w:r>
-      <w:proofErr w:type="spellStart"/>
-      <w:r>
-        <w:t>KMeans</w:t>
-      </w:r>
-      <w:proofErr w:type="spellEnd"/>
-      <w:r>
-        <w:t xml:space="preserve"> Version 2</w:t>
+        <w:t>: Logistic Regression - Clustered By KMeans Version 2</w:t>
       </w:r>
     </w:p>
     <w:p>
@@ -23890,72 +23744,317 @@
         <w:t xml:space="preserve">significantly </w:t>
       </w:r>
       <w:r>
-        <w:t xml:space="preserve">worse than the </w:t>
-      </w:r>
-      <w:proofErr w:type="spellStart"/>
-      <w:r>
-        <w:t>unclustered</w:t>
-      </w:r>
-      <w:proofErr w:type="spellEnd"/>
-      <w:r>
-        <w:t xml:space="preserve"> scenarios.</w:t>
-      </w:r>
-    </w:p>
-    <w:p>
-      <w:pPr>
-        <w:pStyle w:val="Heading3"/>
-      </w:pPr>
-      <w:bookmarkStart w:id="26" w:name="_Toc120187541"/>
-      <w:r>
-        <w:t>Statistical Analysis</w:t>
-      </w:r>
-      <w:bookmarkEnd w:id="26"/>
-    </w:p>
-    <w:p>
-      <w:pPr>
-        <w:rPr>
-          <w:rFonts w:cs="Times New Roman"/>
-        </w:rPr>
-      </w:pPr>
-      <w:bookmarkStart w:id="27" w:name="_Toc120187542"/>
-      <w:r>
-        <w:rPr>
-          <w:rFonts w:cs="Times New Roman"/>
-        </w:rPr>
-        <w:t>pass</w:t>
-      </w:r>
-    </w:p>
-    <w:p>
-      <w:pPr>
-        <w:rPr>
-          <w:rFonts w:cs="Times New Roman"/>
-        </w:rPr>
-      </w:pPr>
-      <w:r>
-        <w:rPr>
-          <w:rFonts w:cs="Times New Roman"/>
-        </w:rPr>
-        <w:t xml:space="preserve">Details of </w:t>
-      </w:r>
-      <w:r>
-        <w:rPr>
-          <w:rFonts w:cs="Times New Roman"/>
-        </w:rPr>
-        <w:t xml:space="preserve">statistical </w:t>
-      </w:r>
-      <w:r>
-        <w:rPr>
-          <w:rFonts w:cs="Times New Roman"/>
-        </w:rPr>
-        <w:t xml:space="preserve">analysis are included in </w:t>
-      </w:r>
-      <w:r>
-        <w:rPr>
-          <w:rFonts w:cs="Times New Roman"/>
+        <w:t>worse than the unclustered scenarios.</w:t>
+      </w:r>
+    </w:p>
+    <w:p>
+      <w:r>
+        <w:t xml:space="preserve">In addition to PCA scatterplots, histograms have been generated for each audio feature, as well as the first 2 principal components to visually inspect predicted results. For each of the histograms, the “Predicted Popular” columns have been subdivided into modelling scenarios ordered as outlined above. To avoid clutter, labels for these series have been excluded from the figures. </w:t>
+      </w:r>
+    </w:p>
+    <w:p>
+      <w:r>
+        <w:t xml:space="preserve">The </w:t>
+      </w:r>
+      <w:r>
+        <w:t>figures</w:t>
+      </w:r>
+      <w:r>
+        <w:t xml:space="preserve"> below show </w:t>
+      </w:r>
+      <w:r>
+        <w:t xml:space="preserve">histograms </w:t>
+      </w:r>
+      <w:r>
+        <w:t xml:space="preserve">for the first two principal components comparing </w:t>
+      </w:r>
+      <w:r>
+        <w:t>songs on the Billboard Hot 100, songs not on the Billboard Hot 100, and songs predicted to be popular.</w:t>
+      </w:r>
+    </w:p>
+    <w:p>
+      <w:pPr>
+        <w:pStyle w:val="NoSpacing"/>
+        <w:keepNext/>
+      </w:pPr>
+      <w:r>
+        <w:rPr>
+          <w:noProof/>
+        </w:rPr>
+        <w:drawing>
+          <wp:inline distT="0" distB="0" distL="0" distR="0" wp14:anchorId="440BE245" wp14:editId="14C98FBD">
+            <wp:extent cx="5943600" cy="2329180"/>
+            <wp:effectExtent l="0" t="0" r="0" b="0"/>
+            <wp:docPr id="79" name="Picture 79"/>
+            <wp:cNvGraphicFramePr>
+              <a:graphicFrameLocks xmlns:a="http://schemas.openxmlformats.org/drawingml/2006/main" noChangeAspect="1"/>
+            </wp:cNvGraphicFramePr>
+            <a:graphic xmlns:a="http://schemas.openxmlformats.org/drawingml/2006/main">
+              <a:graphicData uri="http://schemas.openxmlformats.org/drawingml/2006/picture">
+                <pic:pic xmlns:pic="http://schemas.openxmlformats.org/drawingml/2006/picture">
+                  <pic:nvPicPr>
+                    <pic:cNvPr id="0" name="Picture 99"/>
+                    <pic:cNvPicPr>
+                      <a:picLocks noChangeAspect="1" noChangeArrowheads="1"/>
+                    </pic:cNvPicPr>
+                  </pic:nvPicPr>
+                  <pic:blipFill>
+                    <a:blip r:embed="rId52">
+                      <a:extLst>
+                        <a:ext uri="{28A0092B-C50C-407E-A947-70E740481C1C}">
+                          <a14:useLocalDpi xmlns:a14="http://schemas.microsoft.com/office/drawing/2010/main" val="0"/>
+                        </a:ext>
+                      </a:extLst>
+                    </a:blip>
+                    <a:srcRect/>
+                    <a:stretch>
+                      <a:fillRect/>
+                    </a:stretch>
+                  </pic:blipFill>
+                  <pic:spPr bwMode="auto">
+                    <a:xfrm>
+                      <a:off x="0" y="0"/>
+                      <a:ext cx="5943600" cy="2329180"/>
+                    </a:xfrm>
+                    <a:prstGeom prst="rect">
+                      <a:avLst/>
+                    </a:prstGeom>
+                    <a:noFill/>
+                    <a:ln>
+                      <a:noFill/>
+                    </a:ln>
+                  </pic:spPr>
+                </pic:pic>
+              </a:graphicData>
+            </a:graphic>
+          </wp:inline>
+        </w:drawing>
+      </w:r>
+    </w:p>
+    <w:p>
+      <w:pPr>
+        <w:pStyle w:val="Caption"/>
+        <w:rPr>
+          <w:b w:val="0"/>
+          <w:bCs/>
+          <w:noProof/>
+        </w:rPr>
+      </w:pPr>
+      <w:r>
+        <w:t xml:space="preserve">Figure </w:t>
+      </w:r>
+      <w:r>
+        <w:fldChar w:fldCharType="begin"/>
+      </w:r>
+      <w:r>
+        <w:instrText xml:space="preserve"> SEQ Figure \* ARABIC </w:instrText>
+      </w:r>
+      <w:r>
+        <w:fldChar w:fldCharType="separate"/>
+      </w:r>
+      <w:r>
+        <w:rPr>
+          <w:noProof/>
+        </w:rPr>
+        <w:t>41</w:t>
+      </w:r>
+      <w:r>
+        <w:fldChar w:fldCharType="end"/>
+      </w:r>
+      <w:r>
+        <w:t xml:space="preserve">. </w:t>
+      </w:r>
+      <w:r>
+        <w:t>Comparing Hot 100 Songs with Predicted Popularity</w:t>
+      </w:r>
+      <w:r>
+        <w:t xml:space="preserve"> – First Principal Component</w:t>
+      </w:r>
+    </w:p>
+    <w:p>
+      <w:pPr>
+        <w:pStyle w:val="NoSpacing"/>
+        <w:keepNext/>
+      </w:pPr>
+      <w:r>
+        <w:rPr>
+          <w:noProof/>
+        </w:rPr>
+        <w:lastRenderedPageBreak/>
+        <w:drawing>
+          <wp:inline distT="0" distB="0" distL="0" distR="0" wp14:anchorId="6BC3E6DD" wp14:editId="33D2CA78">
+            <wp:extent cx="5943600" cy="2354580"/>
+            <wp:effectExtent l="0" t="0" r="0" b="7620"/>
+            <wp:docPr id="80" name="Picture 80" descr="Chart, histogram&#10;&#10;Description automatically generated"/>
+            <wp:cNvGraphicFramePr>
+              <a:graphicFrameLocks xmlns:a="http://schemas.openxmlformats.org/drawingml/2006/main" noChangeAspect="1"/>
+            </wp:cNvGraphicFramePr>
+            <a:graphic xmlns:a="http://schemas.openxmlformats.org/drawingml/2006/main">
+              <a:graphicData uri="http://schemas.openxmlformats.org/drawingml/2006/picture">
+                <pic:pic xmlns:pic="http://schemas.openxmlformats.org/drawingml/2006/picture">
+                  <pic:nvPicPr>
+                    <pic:cNvPr id="80" name="Picture 80" descr="Chart, histogram&#10;&#10;Description automatically generated"/>
+                    <pic:cNvPicPr>
+                      <a:picLocks noChangeAspect="1" noChangeArrowheads="1"/>
+                    </pic:cNvPicPr>
+                  </pic:nvPicPr>
+                  <pic:blipFill>
+                    <a:blip r:embed="rId53">
+                      <a:extLst>
+                        <a:ext uri="{28A0092B-C50C-407E-A947-70E740481C1C}">
+                          <a14:useLocalDpi xmlns:a14="http://schemas.microsoft.com/office/drawing/2010/main" val="0"/>
+                        </a:ext>
+                      </a:extLst>
+                    </a:blip>
+                    <a:srcRect/>
+                    <a:stretch>
+                      <a:fillRect/>
+                    </a:stretch>
+                  </pic:blipFill>
+                  <pic:spPr bwMode="auto">
+                    <a:xfrm>
+                      <a:off x="0" y="0"/>
+                      <a:ext cx="5943600" cy="2354580"/>
+                    </a:xfrm>
+                    <a:prstGeom prst="rect">
+                      <a:avLst/>
+                    </a:prstGeom>
+                    <a:noFill/>
+                    <a:ln>
+                      <a:noFill/>
+                    </a:ln>
+                  </pic:spPr>
+                </pic:pic>
+              </a:graphicData>
+            </a:graphic>
+          </wp:inline>
+        </w:drawing>
+      </w:r>
+    </w:p>
+    <w:p>
+      <w:pPr>
+        <w:pStyle w:val="Caption"/>
+        <w:rPr>
+          <w:b w:val="0"/>
+          <w:bCs/>
+          <w:noProof/>
+        </w:rPr>
+      </w:pPr>
+      <w:r>
+        <w:t xml:space="preserve">Figure </w:t>
+      </w:r>
+      <w:r>
+        <w:fldChar w:fldCharType="begin"/>
+      </w:r>
+      <w:r>
+        <w:instrText xml:space="preserve"> SEQ Figure \* ARABIC </w:instrText>
+      </w:r>
+      <w:r>
+        <w:fldChar w:fldCharType="separate"/>
+      </w:r>
+      <w:r>
+        <w:rPr>
+          <w:noProof/>
+        </w:rPr>
+        <w:t>42</w:t>
+      </w:r>
+      <w:r>
+        <w:fldChar w:fldCharType="end"/>
+      </w:r>
+      <w:r>
+        <w:t xml:space="preserve">. </w:t>
+      </w:r>
+      <w:r>
+        <w:rPr>
+          <w:noProof/>
+        </w:rPr>
+        <w:t xml:space="preserve">Comparing Hot 100 Songs with Predicted Popularity – </w:t>
+      </w:r>
+      <w:r>
+        <w:rPr>
+          <w:noProof/>
+        </w:rPr>
+        <w:t xml:space="preserve">Second </w:t>
+      </w:r>
+      <w:r>
+        <w:rPr>
+          <w:noProof/>
+        </w:rPr>
+        <w:t>Principal Component</w:t>
+      </w:r>
+    </w:p>
+    <w:p>
+      <w:pPr>
+        <w:pStyle w:val="NoSpacing"/>
+      </w:pPr>
+    </w:p>
+    <w:p>
+      <w:r>
+        <w:t>Similar to the PCA scatterplots, these histograms show predictions relatively consistent with audio features as distributed within the Billboard Hot 100. Also similar to the scatterplots, some predictions deviate more than others, most notably the scenario clustered by genre.</w:t>
+      </w:r>
+    </w:p>
+    <w:p>
+      <w:r>
+        <w:t xml:space="preserve">In addition to the above histograms, similar figures for each audio feature are included in </w:t>
+      </w:r>
+      <w:r>
+        <w:rPr>
           <w:b/>
           <w:bCs/>
         </w:rPr>
-        <w:t xml:space="preserve">Attachment </w:t>
+        <w:t>Attachment 6</w:t>
+      </w:r>
+      <w:r>
+        <w:t>.</w:t>
+      </w:r>
+    </w:p>
+    <w:p>
+      <w:pPr>
+        <w:pStyle w:val="Heading3"/>
+      </w:pPr>
+      <w:bookmarkStart w:id="26" w:name="_Toc120187541"/>
+      <w:r>
+        <w:t>Statistical Analysis</w:t>
+      </w:r>
+      <w:bookmarkEnd w:id="26"/>
+    </w:p>
+    <w:p>
+      <w:pPr>
+        <w:rPr>
+          <w:rFonts w:cs="Times New Roman"/>
+        </w:rPr>
+      </w:pPr>
+      <w:bookmarkStart w:id="27" w:name="_Toc120187542"/>
+      <w:r>
+        <w:rPr>
+          <w:rFonts w:cs="Times New Roman"/>
+        </w:rPr>
+        <w:t>pass</w:t>
+      </w:r>
+    </w:p>
+    <w:p>
+      <w:pPr>
+        <w:rPr>
+          <w:rFonts w:cs="Times New Roman"/>
+        </w:rPr>
+      </w:pPr>
+      <w:r>
+        <w:rPr>
+          <w:rFonts w:cs="Times New Roman"/>
+        </w:rPr>
+        <w:t xml:space="preserve">Details of </w:t>
+      </w:r>
+      <w:r>
+        <w:rPr>
+          <w:rFonts w:cs="Times New Roman"/>
+        </w:rPr>
+        <w:t xml:space="preserve">statistical </w:t>
+      </w:r>
+      <w:r>
+        <w:rPr>
+          <w:rFonts w:cs="Times New Roman"/>
+        </w:rPr>
+        <w:t xml:space="preserve">analysis are included in </w:t>
       </w:r>
       <w:r>
         <w:rPr>
@@ -23963,7 +24062,7 @@
           <w:b/>
           <w:bCs/>
         </w:rPr>
-        <w:t>6</w:t>
+        <w:t xml:space="preserve">Attachment </w:t>
       </w:r>
       <w:r>
         <w:rPr>
@@ -23971,6 +24070,14 @@
           <w:b/>
           <w:bCs/>
         </w:rPr>
+        <w:t>6</w:t>
+      </w:r>
+      <w:r>
+        <w:rPr>
+          <w:rFonts w:cs="Times New Roman"/>
+          <w:b/>
+          <w:bCs/>
+        </w:rPr>
         <w:t>.</w:t>
       </w:r>
     </w:p>
@@ -24004,6 +24111,7 @@
       </w:pPr>
       <w:bookmarkStart w:id="29" w:name="_Toc120187544"/>
       <w:r>
+        <w:lastRenderedPageBreak/>
         <w:t>Conclusion</w:t>
       </w:r>
       <w:bookmarkEnd w:id="29"/>
@@ -24049,7 +24157,6 @@
         <w:rPr>
           <w:rFonts w:cs="Times New Roman"/>
         </w:rPr>
-        <w:lastRenderedPageBreak/>
         <w:t>Insights into the distribution of successful music within audio-feature space would make for an interesting future study. In terms of prediction, future models may be used to predict whether or not commercial success is possible, but may not be able to provide predictions for popularity.</w:t>
       </w:r>
     </w:p>
@@ -24099,7 +24206,7 @@
       <w:r>
         <w:t xml:space="preserve">Billboard Hot 100. (2022, September 6). Wikipedia. </w:t>
       </w:r>
-      <w:hyperlink r:id="rId52" w:history="1">
+      <w:hyperlink r:id="rId54" w:history="1">
         <w:r>
           <w:rPr>
             <w:rStyle w:val="Hyperlink"/>
@@ -24115,29 +24222,8 @@
       <w:pPr>
         <w:pStyle w:val="References"/>
       </w:pPr>
-      <w:proofErr w:type="spellStart"/>
-      <w:r>
-        <w:t>Cataltepe</w:t>
-      </w:r>
-      <w:proofErr w:type="spellEnd"/>
-      <w:r>
-        <w:t xml:space="preserve">, Z., </w:t>
-      </w:r>
-      <w:proofErr w:type="spellStart"/>
-      <w:r>
-        <w:t>Yaslan</w:t>
-      </w:r>
-      <w:proofErr w:type="spellEnd"/>
-      <w:r>
-        <w:t xml:space="preserve">, Y., &amp; </w:t>
-      </w:r>
-      <w:proofErr w:type="spellStart"/>
-      <w:r>
-        <w:t>Sonmez</w:t>
-      </w:r>
-      <w:proofErr w:type="spellEnd"/>
-      <w:r>
-        <w:t>, A. (2007). Music Genre Classification Using MIDI and Audio Features. EURASIP JOURNAL ON ADVANCES IN SIGNAL PROCESSING.</w:t>
+      <w:r>
+        <w:t>Cataltepe, Z., Yaslan, Y., &amp; Sonmez, A. (2007). Music Genre Classification Using MIDI and Audio Features. EURASIP JOURNAL ON ADVANCES IN SIGNAL PROCESSING.</w:t>
       </w:r>
     </w:p>
     <w:p>
@@ -24152,44 +24238,18 @@
       <w:pPr>
         <w:pStyle w:val="References"/>
       </w:pPr>
-      <w:proofErr w:type="spellStart"/>
-      <w:r>
-        <w:t>Cilibrasi</w:t>
-      </w:r>
-      <w:proofErr w:type="spellEnd"/>
-      <w:r>
-        <w:t xml:space="preserve">, R. L., </w:t>
-      </w:r>
-      <w:proofErr w:type="spellStart"/>
-      <w:r>
-        <w:t>Vitányi</w:t>
-      </w:r>
-      <w:proofErr w:type="spellEnd"/>
-      <w:r>
-        <w:t xml:space="preserve">, P., &amp; Wolf, R. D. (2004). Algorithmic clustering of music. Proceedings of the Fourth International Conference </w:t>
-      </w:r>
-      <w:proofErr w:type="spellStart"/>
-      <w:r>
-        <w:t>onWeb</w:t>
-      </w:r>
-      <w:proofErr w:type="spellEnd"/>
-      <w:r>
-        <w:t xml:space="preserve"> Delivering of Music, 2004. EDELMUSIC 2004..</w:t>
+      <w:r>
+        <w:t>Cilibrasi, R. L., Vitányi, P., &amp; Wolf, R. D. (2004). Algorithmic clustering of music. Proceedings of the Fourth International Conference onWeb Delivering of Music, 2004. EDELMUSIC 2004..</w:t>
       </w:r>
     </w:p>
     <w:p>
       <w:pPr>
         <w:pStyle w:val="References"/>
       </w:pPr>
-      <w:proofErr w:type="spellStart"/>
-      <w:r>
-        <w:t>Dhruvil</w:t>
-      </w:r>
-      <w:proofErr w:type="spellEnd"/>
-      <w:r>
-        <w:t xml:space="preserve"> Dave. (2021, November 9). Billboard "The Hot 100" Songs [Data set]. Kaggle. </w:t>
-      </w:r>
-      <w:hyperlink r:id="rId53" w:history="1">
+      <w:r>
+        <w:t xml:space="preserve">Dhruvil Dave. (2021, November 9). Billboard "The Hot 100" Songs [Data set]. Kaggle. </w:t>
+      </w:r>
+      <w:hyperlink r:id="rId55" w:history="1">
         <w:r>
           <w:rPr>
             <w:rStyle w:val="Hyperlink"/>
@@ -24208,7 +24268,7 @@
       <w:r>
         <w:t xml:space="preserve">Elicit. (n.d.). </w:t>
       </w:r>
-      <w:hyperlink r:id="rId54" w:history="1">
+      <w:hyperlink r:id="rId56" w:history="1">
         <w:r>
           <w:rPr>
             <w:rStyle w:val="Hyperlink"/>
@@ -24224,29 +24284,8 @@
       <w:pPr>
         <w:pStyle w:val="References"/>
       </w:pPr>
-      <w:proofErr w:type="spellStart"/>
-      <w:r>
-        <w:t>Febirautami</w:t>
-      </w:r>
-      <w:proofErr w:type="spellEnd"/>
-      <w:r>
-        <w:t xml:space="preserve">, L. R., </w:t>
-      </w:r>
-      <w:proofErr w:type="spellStart"/>
-      <w:r>
-        <w:t>Surjandari</w:t>
-      </w:r>
-      <w:proofErr w:type="spellEnd"/>
-      <w:r>
-        <w:t xml:space="preserve">, I., &amp; </w:t>
-      </w:r>
-      <w:proofErr w:type="spellStart"/>
-      <w:r>
-        <w:t>Laoh</w:t>
-      </w:r>
-      <w:proofErr w:type="spellEnd"/>
-      <w:r>
-        <w:t>, E.  (2018). Determining Characteristics of Popular Local Songs in Indonesia's Music Market. 2018 5TH INTERNATIONAL CONFERENCE ON INFORMATION SCIENCE AND CONTROL ENGINEERING (ICISCE).</w:t>
+      <w:r>
+        <w:t>Febirautami, L. R., Surjandari, I., &amp; Laoh, E.  (2018). Determining Characteristics of Popular Local Songs in Indonesia's Music Market. 2018 5TH INTERNATIONAL CONFERENCE ON INFORMATION SCIENCE AND CONTROL ENGINEERING (ICISCE).</w:t>
       </w:r>
     </w:p>
     <w:p>
@@ -24265,7 +24304,7 @@
         <w:lastRenderedPageBreak/>
         <w:t xml:space="preserve">Google Dataset Search. (n.d.). </w:t>
       </w:r>
-      <w:hyperlink r:id="rId55" w:history="1">
+      <w:hyperlink r:id="rId57" w:history="1">
         <w:r>
           <w:rPr>
             <w:rStyle w:val="Hyperlink"/>
@@ -24284,7 +24323,7 @@
       <w:r>
         <w:t xml:space="preserve">Google Scholar. (n.d.). </w:t>
       </w:r>
-      <w:hyperlink r:id="rId56" w:history="1">
+      <w:hyperlink r:id="rId58" w:history="1">
         <w:r>
           <w:rPr>
             <w:rStyle w:val="Hyperlink"/>
@@ -24300,26 +24339,16 @@
       <w:pPr>
         <w:pStyle w:val="References"/>
       </w:pPr>
-      <w:proofErr w:type="spellStart"/>
-      <w:r>
-        <w:t>Honingh</w:t>
-      </w:r>
-      <w:proofErr w:type="spellEnd"/>
-      <w:r>
-        <w:t>, A. K., &amp; Bod, R. (2011). Clustering and Classification of Music by Interval Categories. MCM.</w:t>
+      <w:r>
+        <w:t>Honingh, A. K., &amp; Bod, R. (2011). Clustering and Classification of Music by Interval Categories. MCM.</w:t>
       </w:r>
     </w:p>
     <w:p>
       <w:pPr>
         <w:pStyle w:val="References"/>
       </w:pPr>
-      <w:proofErr w:type="spellStart"/>
-      <w:r>
-        <w:t>Huo</w:t>
-      </w:r>
-      <w:proofErr w:type="spellEnd"/>
-      <w:r>
-        <w:t>, Y.  (2021). Music Personalized Label Clustering and Recommendation Visualization. Complex..</w:t>
+      <w:r>
+        <w:t>Huo, Y.  (2021). Music Personalized Label Clustering and Recommendation Visualization. Complex..</w:t>
       </w:r>
     </w:p>
     <w:p>
@@ -24343,15 +24372,7 @@
         <w:pStyle w:val="References"/>
       </w:pPr>
       <w:r>
-        <w:t xml:space="preserve">Kim, S., Park, J., </w:t>
-      </w:r>
-      <w:proofErr w:type="spellStart"/>
-      <w:r>
-        <w:t>Seong</w:t>
-      </w:r>
-      <w:proofErr w:type="spellEnd"/>
-      <w:r>
-        <w:t>, K., Cho, N., Min, J., &amp; Hong, H. (2021). Music-Circles: Can Music Be Represented With Numbers?. ARXIV.</w:t>
+        <w:t>Kim, S., Park, J., Seong, K., Cho, N., Min, J., &amp; Hong, H. (2021). Music-Circles: Can Music Be Represented With Numbers?. ARXIV.</w:t>
       </w:r>
     </w:p>
     <w:p>
@@ -24359,31 +24380,7 @@
         <w:pStyle w:val="References"/>
       </w:pPr>
       <w:r>
-        <w:t xml:space="preserve">Laurier, C. , </w:t>
-      </w:r>
-      <w:proofErr w:type="spellStart"/>
-      <w:r>
-        <w:t>Lartillot</w:t>
-      </w:r>
-      <w:proofErr w:type="spellEnd"/>
-      <w:r>
-        <w:t xml:space="preserve">, O. , </w:t>
-      </w:r>
-      <w:proofErr w:type="spellStart"/>
-      <w:r>
-        <w:t>Eerola</w:t>
-      </w:r>
-      <w:proofErr w:type="spellEnd"/>
-      <w:r>
-        <w:t xml:space="preserve">, T. , &amp; </w:t>
-      </w:r>
-      <w:proofErr w:type="spellStart"/>
-      <w:r>
-        <w:t>Toiviainen</w:t>
-      </w:r>
-      <w:proofErr w:type="spellEnd"/>
-      <w:r>
-        <w:t xml:space="preserve">, P. (2009). Exploring relationships between audio features and emotion in music. </w:t>
+        <w:t xml:space="preserve">Laurier, C. , Lartillot, O. , Eerola, T. , &amp; Toiviainen, P. (2009). Exploring relationships between audio features and emotion in music. </w:t>
       </w:r>
     </w:p>
     <w:p>
@@ -24415,15 +24412,7 @@
         <w:pStyle w:val="References"/>
       </w:pPr>
       <w:r>
-        <w:t xml:space="preserve">Li, Q., </w:t>
-      </w:r>
-      <w:proofErr w:type="spellStart"/>
-      <w:r>
-        <w:t>Myaeng</w:t>
-      </w:r>
-      <w:proofErr w:type="spellEnd"/>
-      <w:r>
-        <w:t>, S. H., &amp; Kim, B. M. (2007). A Probabilistic Music Recommender Considering User Opinions and Audio Features. INF. PROCESS. MANAG..</w:t>
+        <w:t>Li, Q., Myaeng, S. H., &amp; Kim, B. M. (2007). A Probabilistic Music Recommender Considering User Opinions and Audio Features. INF. PROCESS. MANAG..</w:t>
       </w:r>
     </w:p>
     <w:p>
@@ -24442,7 +24431,7 @@
       <w:r>
         <w:t xml:space="preserve">Malte Grosse. (2022, March 23). 8+ M. Spotify Tracks, Genre, Audio Features [Data set]. Kaggle. </w:t>
       </w:r>
-      <w:hyperlink r:id="rId57" w:history="1">
+      <w:hyperlink r:id="rId59" w:history="1">
         <w:r>
           <w:rPr>
             <w:rStyle w:val="Hyperlink"/>
@@ -24459,15 +24448,7 @@
         <w:pStyle w:val="References"/>
       </w:pPr>
       <w:r>
-        <w:t xml:space="preserve">Martín-Gutiérrez, D. , </w:t>
-      </w:r>
-      <w:proofErr w:type="spellStart"/>
-      <w:r>
-        <w:t>Peñaloza</w:t>
-      </w:r>
-      <w:proofErr w:type="spellEnd"/>
-      <w:r>
-        <w:t>, G. H., Belmonte-Hernández, A. , &amp; García, F Á.  (2020). A Multimodal End-to-End Deep Learning Architecture for Music Popularity Prediction. IEEE ACCESS.</w:t>
+        <w:t>Martín-Gutiérrez, D. , Peñaloza, G. H., Belmonte-Hernández, A. , &amp; García, F Á.  (2020). A Multimodal End-to-End Deep Learning Architecture for Music Popularity Prediction. IEEE ACCESS.</w:t>
       </w:r>
     </w:p>
     <w:p>
@@ -24475,15 +24456,7 @@
         <w:pStyle w:val="References"/>
       </w:pPr>
       <w:r>
-        <w:t xml:space="preserve">O'Toole, K., &amp; </w:t>
-      </w:r>
-      <w:proofErr w:type="spellStart"/>
-      <w:r>
-        <w:t>Horvát</w:t>
-      </w:r>
-      <w:proofErr w:type="spellEnd"/>
-      <w:r>
-        <w:t>, E. Á. (2022). Novelty and Cultural Evolution in Modern Popular Music. ARXIV.</w:t>
+        <w:t>O'Toole, K., &amp; Horvát, E. Á. (2022). Novelty and Cultural Evolution in Modern Popular Music. ARXIV.</w:t>
       </w:r>
     </w:p>
     <w:p>
@@ -24493,7 +24466,7 @@
       <w:r>
         <w:t xml:space="preserve">Paper Digest. (n.d.). </w:t>
       </w:r>
-      <w:hyperlink r:id="rId58" w:history="1">
+      <w:hyperlink r:id="rId60" w:history="1">
         <w:r>
           <w:rPr>
             <w:rStyle w:val="Hyperlink"/>
@@ -24510,15 +24483,7 @@
         <w:pStyle w:val="References"/>
       </w:pPr>
       <w:r>
-        <w:t xml:space="preserve">Reiman, M., &amp; </w:t>
-      </w:r>
-      <w:proofErr w:type="spellStart"/>
-      <w:r>
-        <w:t>Örnell</w:t>
-      </w:r>
-      <w:proofErr w:type="spellEnd"/>
-      <w:r>
-        <w:t>, P. (2018). Predicting Hit Songs with Machine Learning. EXAMENSARBETE INOM TEKNIK, GRUNDNIVÅ, 15 HP.</w:t>
+        <w:t>Reiman, M., &amp; Örnell, P. (2018). Predicting Hit Songs with Machine Learning. EXAMENSARBETE INOM TEKNIK, GRUNDNIVÅ, 15 HP.</w:t>
       </w:r>
     </w:p>
     <w:p>
@@ -24528,7 +24493,7 @@
       <w:r>
         <w:t xml:space="preserve">Rodolfo Figueroa. (2020, December 22). Spotify 1.2M+ Songs [Data set]. Kaggle. </w:t>
       </w:r>
-      <w:hyperlink r:id="rId59" w:history="1">
+      <w:hyperlink r:id="rId61" w:history="1">
         <w:r>
           <w:rPr>
             <w:rStyle w:val="Hyperlink"/>
@@ -24544,58 +24509,16 @@
       <w:pPr>
         <w:pStyle w:val="References"/>
       </w:pPr>
-      <w:proofErr w:type="spellStart"/>
-      <w:r>
-        <w:t>Schedl</w:t>
-      </w:r>
-      <w:proofErr w:type="spellEnd"/>
-      <w:r>
-        <w:t xml:space="preserve">, M. (2013). Ameliorating Music Recommendation: Integrating Music Content, Music Context, and User Context for Improved Music Retrieval and Recommendation. </w:t>
+      <w:r>
+        <w:t xml:space="preserve">Schedl, M. (2013). Ameliorating Music Recommendation: Integrating Music Content, Music Context, and User Context for Improved Music Retrieval and Recommendation. </w:t>
       </w:r>
     </w:p>
     <w:p>
       <w:pPr>
         <w:pStyle w:val="References"/>
       </w:pPr>
-      <w:proofErr w:type="spellStart"/>
-      <w:r>
-        <w:t>Setiadi</w:t>
-      </w:r>
-      <w:proofErr w:type="spellEnd"/>
-      <w:r>
-        <w:t xml:space="preserve">, D. R. I. M., </w:t>
-      </w:r>
-      <w:proofErr w:type="spellStart"/>
-      <w:r>
-        <w:t>Rahardwika</w:t>
-      </w:r>
-      <w:proofErr w:type="spellEnd"/>
-      <w:r>
-        <w:t xml:space="preserve">, D. S. , </w:t>
-      </w:r>
-      <w:proofErr w:type="spellStart"/>
-      <w:r>
-        <w:t>Rachmawanto</w:t>
-      </w:r>
-      <w:proofErr w:type="spellEnd"/>
-      <w:r>
-        <w:t xml:space="preserve">, E. H. , Sari, C. A. , Susanto, A., </w:t>
-      </w:r>
-      <w:proofErr w:type="spellStart"/>
-      <w:r>
-        <w:t>Mulyono</w:t>
-      </w:r>
-      <w:proofErr w:type="spellEnd"/>
-      <w:r>
-        <w:t xml:space="preserve">, I. U. W. , </w:t>
-      </w:r>
-      <w:proofErr w:type="spellStart"/>
-      <w:r>
-        <w:t>Astuti</w:t>
-      </w:r>
-      <w:proofErr w:type="spellEnd"/>
-      <w:r>
-        <w:t>, E. Z. , &amp; Fahmi, A.  (2020). Effect of Feature Selection on The Accuracy of Music Genre Classification Using SVM Classifier. 2020 INTERNATIONAL SEMINAR ON APPLICATION FOR TECHNOLOGY OF INFORMATION AND COMMUNICATION (ISEMANTIC).</w:t>
+      <w:r>
+        <w:t>Setiadi, D. R. I. M., Rahardwika, D. S. , Rachmawanto, E. H. , Sari, C. A. , Susanto, A., Mulyono, I. U. W. , Astuti, E. Z. , &amp; Fahmi, A.  (2020). Effect of Feature Selection on The Accuracy of Music Genre Classification Using SVM Classifier. 2020 INTERNATIONAL SEMINAR ON APPLICATION FOR TECHNOLOGY OF INFORMATION AND COMMUNICATION (ISEMANTIC).</w:t>
       </w:r>
     </w:p>
     <w:p>
@@ -24613,7 +24536,7 @@
       <w:r>
         <w:t xml:space="preserve">Spotify for Developers. (n.d.). </w:t>
       </w:r>
-      <w:hyperlink r:id="rId60" w:history="1">
+      <w:hyperlink r:id="rId62" w:history="1">
         <w:r>
           <w:rPr>
             <w:rStyle w:val="Hyperlink"/>
@@ -24639,15 +24562,7 @@
         <w:pStyle w:val="References"/>
       </w:pPr>
       <w:r>
-        <w:t xml:space="preserve">Wilkes, B., </w:t>
-      </w:r>
-      <w:proofErr w:type="spellStart"/>
-      <w:r>
-        <w:t>Vatolkin</w:t>
-      </w:r>
-      <w:proofErr w:type="spellEnd"/>
-      <w:r>
-        <w:t>, I., &amp; Müller, H. (2021). Statistical and Visual Analysis of Audio, Text, and Image Features for Multi-Modal Music Genre Recognition. ENTROPY (BASEL, SWITZERLAND).</w:t>
+        <w:t>Wilkes, B., Vatolkin, I., &amp; Müller, H. (2021). Statistical and Visual Analysis of Audio, Text, and Image Features for Multi-Modal Music Genre Recognition. ENTROPY (BASEL, SWITZERLAND).</w:t>
       </w:r>
     </w:p>
     <w:p>
@@ -24719,7 +24634,7 @@
       </w:pPr>
     </w:p>
     <w:sectPr>
-      <w:footerReference w:type="default" r:id="rId61"/>
+      <w:footerReference w:type="default" r:id="rId63"/>
       <w:pgSz w:w="12240" w:h="15840"/>
       <w:pgMar w:top="1418" w:right="1440" w:bottom="1560" w:left="1440" w:header="709" w:footer="841" w:gutter="0"/>
       <w:pgNumType w:start="3" w:chapStyle="1"/>

</xml_diff>

<commit_message>
1st draft of final report complete
</commit_message>
<xml_diff>
--- a/FINAL_REPORT_CIND820_F2022_Kevin_Carr.docx
+++ b/FINAL_REPORT_CIND820_F2022_Kevin_Carr.docx
@@ -26823,7 +26823,13 @@
         <w:keepNext w:val="0"/>
       </w:pPr>
       <w:r>
-        <w:t>Discussion and Conclusion</w:t>
+        <w:t>Discussion</w:t>
+      </w:r>
+      <w:r>
+        <w:t xml:space="preserve">, Limitations, </w:t>
+      </w:r>
+      <w:r>
+        <w:t>and Conclusion</w:t>
       </w:r>
       <w:bookmarkEnd w:id="27"/>
     </w:p>
@@ -26834,6 +26840,9 @@
       <w:bookmarkStart w:id="28" w:name="_Toc120187544"/>
       <w:r>
         <w:t>Discussion</w:t>
+      </w:r>
+      <w:r>
+        <w:t xml:space="preserve"> and Limitations</w:t>
       </w:r>
     </w:p>
     <w:p>
@@ -26993,70 +27002,164 @@
     <w:p>
       <w:pPr>
         <w:rPr>
-          <w:highlight w:val="yellow"/>
-        </w:rPr>
-      </w:pPr>
-      <w:r>
-        <w:rPr>
-          <w:highlight w:val="yellow"/>
-        </w:rPr>
-        <w:t>Method that doesn’t require uploading to Spotify, a plugin for a DAW</w:t>
-      </w:r>
-    </w:p>
-    <w:p>
-      <w:pPr>
-        <w:rPr>
-          <w:highlight w:val="yellow"/>
-        </w:rPr>
-      </w:pPr>
-      <w:r>
-        <w:rPr>
-          <w:highlight w:val="yellow"/>
-        </w:rPr>
-        <w:t>Genre, PCA, AF range checker</w:t>
-      </w:r>
-    </w:p>
-    <w:p>
-      <w:pPr>
-        <w:rPr>
-          <w:highlight w:val="yellow"/>
-        </w:rPr>
-      </w:pPr>
-      <w:r>
-        <w:rPr>
-          <w:highlight w:val="yellow"/>
-        </w:rPr>
-        <w:t>Optimised Random Forest</w:t>
-      </w:r>
-    </w:p>
-    <w:p>
-      <w:r>
-        <w:rPr>
-          <w:highlight w:val="yellow"/>
-        </w:rPr>
-        <w:t>PCA ellipse to get ranges for AF</w:t>
-      </w:r>
-    </w:p>
-    <w:p>
-      <w:r>
-        <w:rPr>
-          <w:highlight w:val="yellow"/>
+          <w:rFonts w:cs="Times New Roman"/>
+        </w:rPr>
+      </w:pPr>
+      <w:r>
+        <w:rPr>
+          <w:rFonts w:cs="Times New Roman"/>
+        </w:rPr>
+        <w:t xml:space="preserve">Based on the findings </w:t>
+      </w:r>
+      <w:r>
+        <w:rPr>
+          <w:rFonts w:cs="Times New Roman"/>
+        </w:rPr>
+        <w:t>of</w:t>
+      </w:r>
+      <w:r>
+        <w:rPr>
+          <w:rFonts w:cs="Times New Roman"/>
+        </w:rPr>
+        <w:t xml:space="preserve"> this study, a number of potential future areas of investigation are possible.</w:t>
+      </w:r>
+      <w:r>
+        <w:rPr>
+          <w:rFonts w:cs="Times New Roman"/>
+        </w:rPr>
+        <w:t xml:space="preserve"> A few </w:t>
+      </w:r>
+      <w:r>
+        <w:rPr>
+          <w:rFonts w:cs="Times New Roman"/>
+        </w:rPr>
+        <w:t>interesting options are listed below.</w:t>
+      </w:r>
+    </w:p>
+    <w:p>
+      <w:pPr>
+        <w:rPr>
+          <w:rFonts w:cs="Times New Roman"/>
+        </w:rPr>
+      </w:pPr>
+      <w:r>
+        <w:rPr>
+          <w:rFonts w:cs="Times New Roman"/>
+        </w:rPr>
+        <w:t>Due to time constraints, an optimised Random Forest model was not assessed. It would be interesting to assess the effectiveness of this model, potentially in comparison to or conjunction with the other future work outlined in this section.</w:t>
+      </w:r>
+    </w:p>
+    <w:p>
+      <w:pPr>
+        <w:rPr>
+          <w:rFonts w:cs="Times New Roman"/>
+        </w:rPr>
+      </w:pPr>
+      <w:r>
+        <w:rPr>
+          <w:rFonts w:cs="Times New Roman"/>
         </w:rPr>
         <w:lastRenderedPageBreak/>
-        <w:t>API lookup utility for AF search and explore</w:t>
-      </w:r>
-    </w:p>
-    <w:p>
-      <w:pPr>
-        <w:rPr>
-          <w:rFonts w:cs="Times New Roman"/>
-        </w:rPr>
-      </w:pPr>
-      <w:r>
-        <w:rPr>
-          <w:rFonts w:cs="Times New Roman"/>
-        </w:rPr>
-        <w:t>Insights into the distribution of successful music within audio-feature space would make for an interesting future study. In terms of prediction, future models may be used to predict whether or not commercial success is possible, but may not be able to provide predictions for popularity.</w:t>
+        <w:t xml:space="preserve">In terms of prediction, </w:t>
+      </w:r>
+      <w:r>
+        <w:rPr>
+          <w:rFonts w:cs="Times New Roman"/>
+        </w:rPr>
+        <w:t xml:space="preserve">rather than predicting popularity, </w:t>
+      </w:r>
+      <w:r>
+        <w:rPr>
+          <w:rFonts w:cs="Times New Roman"/>
+        </w:rPr>
+        <w:t>future models may be used to predict whether or not commercial success is possible.</w:t>
+      </w:r>
+      <w:r>
+        <w:rPr>
+          <w:rFonts w:cs="Times New Roman"/>
+        </w:rPr>
+        <w:t xml:space="preserve"> By focussing on whether or not the song’s audio features lie within the optimal range for popular music, more accurate and useful predictions could be possible.</w:t>
+      </w:r>
+    </w:p>
+    <w:p>
+      <w:pPr>
+        <w:rPr>
+          <w:rFonts w:cs="Times New Roman"/>
+        </w:rPr>
+      </w:pPr>
+      <w:r>
+        <w:rPr>
+          <w:rFonts w:cs="Times New Roman"/>
+        </w:rPr>
+        <w:t xml:space="preserve">The use of PCA was utilised in this study for visualisation of higher dimensional data. However, some sources have noted improvements in predictions using PCA as part of the data pipeline. </w:t>
+      </w:r>
+    </w:p>
+    <w:p>
+      <w:pPr>
+        <w:rPr>
+          <w:rFonts w:cs="Times New Roman"/>
+        </w:rPr>
+      </w:pPr>
+      <w:r>
+        <w:rPr>
+          <w:rFonts w:cs="Times New Roman"/>
+        </w:rPr>
+        <w:t xml:space="preserve">In addition, PCA has the potential to be used analytically by fitting a system of inequalities to the PCA space in order to back-calculate potential audio feature ranges which fall inside of the range of potentially popular zones. The simplest version of this study could involve fitting an ellipse to the 2-dimensional PCA plots as shown in the </w:t>
+      </w:r>
+      <w:r>
+        <w:rPr>
+          <w:rFonts w:cs="Times New Roman"/>
+        </w:rPr>
+        <w:t>Visualisation of Results Using Principal Component Analysis</w:t>
+      </w:r>
+      <w:r>
+        <w:rPr>
+          <w:rFonts w:cs="Times New Roman"/>
+        </w:rPr>
+        <w:t xml:space="preserve"> section above, and back-calculating a system of equations to describe the potential audio features which may achieve popularity.</w:t>
+      </w:r>
+    </w:p>
+    <w:p>
+      <w:pPr>
+        <w:rPr>
+          <w:rFonts w:cs="Times New Roman"/>
+        </w:rPr>
+      </w:pPr>
+      <w:r>
+        <w:rPr>
+          <w:rFonts w:cs="Times New Roman"/>
+        </w:rPr>
+        <w:t xml:space="preserve">Once a useful and streamlined model is available for predicting a song’s popularity </w:t>
+      </w:r>
+      <w:r>
+        <w:rPr>
+          <w:rFonts w:cs="Times New Roman"/>
+        </w:rPr>
+        <w:t>potential</w:t>
+      </w:r>
+      <w:r>
+        <w:rPr>
+          <w:rFonts w:cs="Times New Roman"/>
+        </w:rPr>
+        <w:t xml:space="preserve">, it would be useful to develop a plugin for musical software. If this was achieved, it would not be necessary to upload music to Spotify before checking it’s </w:t>
+      </w:r>
+      <w:r>
+        <w:rPr>
+          <w:rFonts w:cs="Times New Roman"/>
+        </w:rPr>
+        <w:t xml:space="preserve">popularity </w:t>
+      </w:r>
+      <w:r>
+        <w:rPr>
+          <w:rFonts w:cs="Times New Roman"/>
+        </w:rPr>
+        <w:t>potential. This would require a few extra steps, most notably the calculation of audio features from raw audio data. It is unknown whether this is possible, or impossible due to the proprietary nature of the Spotify API and it’s algorithms.</w:t>
+      </w:r>
+      <w:r>
+        <w:rPr>
+          <w:rFonts w:cs="Times New Roman"/>
+        </w:rPr>
+        <w:t xml:space="preserve"> More refined versions of this plugin could even offer advice or recommendations for how to increase or decrease audio feature ranges to improve the potential for popularity.</w:t>
       </w:r>
     </w:p>
     <w:p>

</xml_diff>

<commit_message>
2nd Draft of Final Report complete
</commit_message>
<xml_diff>
--- a/FINAL_REPORT_CIND820_F2022_Kevin_Carr.docx
+++ b/FINAL_REPORT_CIND820_F2022_Kevin_Carr.docx
@@ -231,41 +231,13 @@
             </w:rPr>
             <w:t xml:space="preserve">Supervisor: </w:t>
           </w:r>
-          <w:proofErr w:type="spellStart"/>
           <w:r>
             <w:rPr>
               <w:rFonts w:cs="Times New Roman"/>
               <w:sz w:val="40"/>
               <w:szCs w:val="20"/>
             </w:rPr>
-            <w:t>Ceni</w:t>
-          </w:r>
-          <w:proofErr w:type="spellEnd"/>
-          <w:r>
-            <w:rPr>
-              <w:rFonts w:cs="Times New Roman"/>
-              <w:sz w:val="40"/>
-              <w:szCs w:val="20"/>
-            </w:rPr>
-            <w:t xml:space="preserve"> </w:t>
-          </w:r>
-          <w:proofErr w:type="spellStart"/>
-          <w:r>
-            <w:rPr>
-              <w:rFonts w:cs="Times New Roman"/>
-              <w:sz w:val="40"/>
-              <w:szCs w:val="20"/>
-            </w:rPr>
-            <w:t>Babaoglu</w:t>
-          </w:r>
-          <w:proofErr w:type="spellEnd"/>
-          <w:r>
-            <w:rPr>
-              <w:rFonts w:cs="Times New Roman"/>
-              <w:sz w:val="40"/>
-              <w:szCs w:val="20"/>
-            </w:rPr>
-            <w:t>, PhD</w:t>
+            <w:t>Ceni Babaoglu, PhD</w:t>
           </w:r>
         </w:p>
         <w:p>
@@ -3027,7 +2999,19 @@
         <w:rPr>
           <w:rFonts w:cs="Times New Roman"/>
         </w:rPr>
-        <w:t>By utilising knowledge discovered during the data mining phase of the project, predictive analysis will be broken into sets of clustered songs with similar audio features</w:t>
+        <w:t xml:space="preserve">By utilising knowledge discovered during the data mining phase of the project, predictive analysis </w:t>
+      </w:r>
+      <w:r>
+        <w:rPr>
+          <w:rFonts w:cs="Times New Roman"/>
+        </w:rPr>
+        <w:t xml:space="preserve">has been </w:t>
+      </w:r>
+      <w:r>
+        <w:rPr>
+          <w:rFonts w:cs="Times New Roman"/>
+        </w:rPr>
+        <w:t>broken into sets of clustered songs with similar audio features</w:t>
       </w:r>
       <w:r>
         <w:rPr>
@@ -3474,7 +3458,13 @@
     </w:p>
     <w:p>
       <w:r>
-        <w:t xml:space="preserve">Popularity can be defined in numerous ways. In this study, popularity will simply be considered to be an appearance on the Billboard Hot 100 charts. The magnitude of this popularity may be further be defined using total weeks on the chart, or top rank on the chart (Lee et. al., 2018). Using appearance on the Billboard Hot 100 as a metric for popularity has been used in other similar studies (Reiman et.al., 2018). </w:t>
+        <w:t xml:space="preserve">Popularity can be defined in numerous ways. In this study, popularity </w:t>
+      </w:r>
+      <w:r>
+        <w:t xml:space="preserve">is </w:t>
+      </w:r>
+      <w:r>
+        <w:t xml:space="preserve">simply considered to be an appearance on the Billboard Hot 100 charts. The magnitude of this popularity may be further be defined using total weeks on the chart, or top rank on the chart (Lee et. al., 2018). Using appearance on the Billboard Hot 100 as a metric for popularity has been used in other similar studies (Reiman et.al., 2018). </w:t>
       </w:r>
       <w:r>
         <w:t>Another commonly</w:t>
@@ -3560,34 +3550,13 @@
         <w:t xml:space="preserve">to cluster music into categories </w:t>
       </w:r>
       <w:r>
-        <w:t>(</w:t>
-      </w:r>
-      <w:proofErr w:type="spellStart"/>
-      <w:r>
-        <w:t>Cilibrasi</w:t>
-      </w:r>
-      <w:proofErr w:type="spellEnd"/>
-      <w:r>
-        <w:t xml:space="preserve"> et. al., 2004; </w:t>
-      </w:r>
-      <w:proofErr w:type="spellStart"/>
-      <w:r>
-        <w:t>Cataltepe</w:t>
-      </w:r>
-      <w:proofErr w:type="spellEnd"/>
-      <w:r>
-        <w:t xml:space="preserve"> et. al., 2007).</w:t>
+        <w:t>(Cilibrasi et. al., 2004; Cataltepe et. al., 2007).</w:t>
       </w:r>
       <w:r>
         <w:t xml:space="preserve"> Low-level audio features such as </w:t>
       </w:r>
-      <w:proofErr w:type="spellStart"/>
-      <w:r>
-        <w:t>mel</w:t>
-      </w:r>
-      <w:proofErr w:type="spellEnd"/>
-      <w:r>
-        <w:t>-</w:t>
+      <w:r>
+        <w:t>mel-</w:t>
       </w:r>
       <w:r>
         <w:lastRenderedPageBreak/>
@@ -3609,31 +3578,7 @@
         <w:t>Araujo et. al., 2019</w:t>
       </w:r>
       <w:r>
-        <w:t xml:space="preserve">), improve music recommendation systems (Li et. al., 2007; </w:t>
-      </w:r>
-      <w:proofErr w:type="spellStart"/>
-      <w:r>
-        <w:t>Schedl</w:t>
-      </w:r>
-      <w:proofErr w:type="spellEnd"/>
-      <w:r>
-        <w:t xml:space="preserve">, 2013), and to classify emotion in music (Jia, 2022). High-level audio features such as danceability, </w:t>
-      </w:r>
-      <w:proofErr w:type="spellStart"/>
-      <w:r>
-        <w:t>instrumentalness</w:t>
-      </w:r>
-      <w:proofErr w:type="spellEnd"/>
-      <w:r>
-        <w:t xml:space="preserve">, and </w:t>
-      </w:r>
-      <w:proofErr w:type="spellStart"/>
-      <w:r>
-        <w:t>speechiness</w:t>
-      </w:r>
-      <w:proofErr w:type="spellEnd"/>
-      <w:r>
-        <w:t xml:space="preserve"> are included in track information available from </w:t>
+        <w:t xml:space="preserve">), improve music recommendation systems (Li et. al., 2007; Schedl, 2013), and to classify emotion in music (Jia, 2022). High-level audio features such as danceability, instrumentalness, and speechiness are included in track information available from </w:t>
       </w:r>
       <w:r>
         <w:t xml:space="preserve">the </w:t>
@@ -3645,23 +3590,7 @@
         <w:t>. These high</w:t>
       </w:r>
       <w:r>
-        <w:t>-level audio features have been used to identify song attributes (</w:t>
-      </w:r>
-      <w:proofErr w:type="spellStart"/>
-      <w:r>
-        <w:t>Febirautami</w:t>
-      </w:r>
-      <w:proofErr w:type="spellEnd"/>
-      <w:r>
-        <w:t xml:space="preserve"> et. al., 2018), predict popularity (Reiman et.al., 2018; Martín-Gutiérrez et. al., 2020; Kim, 2021; Gao, 2021), to classify music into genres (</w:t>
-      </w:r>
-      <w:proofErr w:type="spellStart"/>
-      <w:r>
-        <w:t>Setiadi</w:t>
-      </w:r>
-      <w:proofErr w:type="spellEnd"/>
-      <w:r>
-        <w:t xml:space="preserve"> et. al., 2020), and to classify music into moods (Chen et. al., 2021).</w:t>
+        <w:t>-level audio features have been used to identify song attributes (Febirautami et. al., 2018), predict popularity (Reiman et.al., 2018; Martín-Gutiérrez et. al., 2020; Kim, 2021; Gao, 2021), to classify music into genres (Setiadi et. al., 2020), and to classify music into moods (Chen et. al., 2021).</w:t>
       </w:r>
     </w:p>
     <w:p>
@@ -3675,23 +3604,13 @@
         <w:t xml:space="preserve"> has been </w:t>
       </w:r>
       <w:r>
-        <w:t xml:space="preserve">used for recommender systems (Li et. al., 2004; Li et. al., 2007; </w:t>
-      </w:r>
-      <w:proofErr w:type="spellStart"/>
-      <w:r>
-        <w:t>Huo</w:t>
-      </w:r>
-      <w:proofErr w:type="spellEnd"/>
-      <w:r>
-        <w:t>, 2021), as well as to categorise music (</w:t>
-      </w:r>
-      <w:proofErr w:type="spellStart"/>
-      <w:r>
-        <w:t>Honingh</w:t>
-      </w:r>
-      <w:proofErr w:type="spellEnd"/>
-      <w:r>
-        <w:t xml:space="preserve"> et. al., 2011). In this study, overall trends, genres, and audio feature clusters will be considered to attempt to improve predictive analytics.</w:t>
+        <w:t xml:space="preserve">used for recommender systems (Li et. al., 2004; Li et. al., 2007; Huo, 2021), as well as to categorise music (Honingh et. al., 2011). In this study, overall trends, genres, and audio feature clusters </w:t>
+      </w:r>
+      <w:r>
+        <w:t xml:space="preserve">have been </w:t>
+      </w:r>
+      <w:r>
+        <w:t>considered to attempt to improve predictive analytics.</w:t>
       </w:r>
       <w:r>
         <w:t xml:space="preserve"> </w:t>
@@ -3765,7 +3684,13 @@
     </w:p>
     <w:p>
       <w:r>
-        <w:t>In this study, clustering and classification will be used. Similar studies have had success with a variety of techniques and models. Neural networks</w:t>
+        <w:t xml:space="preserve">In this study, clustering and classification </w:t>
+      </w:r>
+      <w:r>
+        <w:t xml:space="preserve">have been </w:t>
+      </w:r>
+      <w:r>
+        <w:t>used. Similar studies have had success with a variety of techniques and models. Neural networks</w:t>
       </w:r>
       <w:r>
         <w:t xml:space="preserve"> have been used</w:t>
@@ -3798,38 +3723,20 @@
       <w:r>
         <w:t xml:space="preserve">; </w:t>
       </w:r>
-      <w:proofErr w:type="spellStart"/>
-      <w:r>
-        <w:t>Setiadi</w:t>
-      </w:r>
-      <w:proofErr w:type="spellEnd"/>
-      <w:r>
-        <w:t xml:space="preserve"> et. al., 2020; Wilkes et. al., 2021</w:t>
+      <w:r>
+        <w:t>Setiadi et. al., 2020; Wilkes et. al., 2021</w:t>
       </w:r>
       <w:r>
         <w:t>), K-Nearest Neighbours (</w:t>
       </w:r>
-      <w:proofErr w:type="spellStart"/>
-      <w:r>
-        <w:t>Cataltepe</w:t>
-      </w:r>
-      <w:proofErr w:type="spellEnd"/>
-      <w:r>
-        <w:t xml:space="preserve"> et. al., 2007; Reiman et.al., 2018; Kim, 2021)</w:t>
+      <w:r>
+        <w:t>Cataltepe et. al., 2007; Reiman et.al., 2018; Kim, 2021)</w:t>
       </w:r>
       <w:r>
         <w:t>, Decision Trees / Random Forests / Boosted Trees (</w:t>
       </w:r>
       <w:r>
-        <w:t xml:space="preserve">West, 2008; </w:t>
-      </w:r>
-      <w:proofErr w:type="spellStart"/>
-      <w:r>
-        <w:t>Febirautami</w:t>
-      </w:r>
-      <w:proofErr w:type="spellEnd"/>
-      <w:r>
-        <w:t xml:space="preserve"> et. al., 2018; Chen et. al., 2021; Gao, 2021</w:t>
+        <w:t>West, 2008; Febirautami et. al., 2018; Chen et. al., 2021; Gao, 2021</w:t>
       </w:r>
       <w:r>
         <w:t>), and Logistic Regression</w:t>
@@ -3994,23 +3901,13 @@
         </w:rPr>
         <w:t>Three of the relevant sources were found on Kaggle.com, a popular online data science community where users can share datasets (</w:t>
       </w:r>
-      <w:proofErr w:type="spellStart"/>
       <w:r>
         <w:rPr>
           <w:rFonts w:cs="Times New Roman"/>
           <w:color w:val="000000"/>
           <w:shd w:val="clear" w:color="auto" w:fill="FFFFFF"/>
         </w:rPr>
-        <w:t>Dhruvil</w:t>
-      </w:r>
-      <w:proofErr w:type="spellEnd"/>
-      <w:r>
-        <w:rPr>
-          <w:rFonts w:cs="Times New Roman"/>
-          <w:color w:val="000000"/>
-          <w:shd w:val="clear" w:color="auto" w:fill="FFFFFF"/>
-        </w:rPr>
-        <w:t xml:space="preserve"> Dave</w:t>
+        <w:t>Dhruvil Dave</w:t>
       </w:r>
       <w:r>
         <w:rPr>
@@ -4247,23 +4144,21 @@
         </w:rPr>
         <w:t>” dataset (</w:t>
       </w:r>
-      <w:proofErr w:type="spellStart"/>
       <w:r>
         <w:rPr>
           <w:rFonts w:cs="Times New Roman"/>
           <w:color w:val="000000"/>
           <w:shd w:val="clear" w:color="auto" w:fill="FFFFFF"/>
         </w:rPr>
-        <w:t>Dhruvil</w:t>
-      </w:r>
-      <w:proofErr w:type="spellEnd"/>
+        <w:t>Dhruvil Dave</w:t>
+      </w:r>
       <w:r>
         <w:rPr>
           <w:rFonts w:cs="Times New Roman"/>
           <w:color w:val="000000"/>
           <w:shd w:val="clear" w:color="auto" w:fill="FFFFFF"/>
         </w:rPr>
-        <w:t xml:space="preserve"> Dave</w:t>
+        <w:t xml:space="preserve">, </w:t>
       </w:r>
       <w:r>
         <w:rPr>
@@ -4271,43 +4166,35 @@
           <w:color w:val="000000"/>
           <w:shd w:val="clear" w:color="auto" w:fill="FFFFFF"/>
         </w:rPr>
+        <w:t>2021</w:t>
+      </w:r>
+      <w:r>
+        <w:rPr>
+          <w:rFonts w:cs="Times New Roman"/>
+        </w:rPr>
+        <w:t xml:space="preserve">) </w:t>
+      </w:r>
+      <w:r>
+        <w:rPr>
+          <w:rFonts w:cs="Times New Roman"/>
+        </w:rPr>
+        <w:t>was available in CSV format, and include</w:t>
+      </w:r>
+      <w:r>
+        <w:rPr>
+          <w:rFonts w:cs="Times New Roman"/>
+        </w:rPr>
+        <w:t>s date, rank</w:t>
+      </w:r>
+      <w:r>
+        <w:rPr>
+          <w:rFonts w:cs="Times New Roman"/>
+        </w:rPr>
         <w:t xml:space="preserve">, </w:t>
       </w:r>
       <w:r>
         <w:rPr>
           <w:rFonts w:cs="Times New Roman"/>
-          <w:color w:val="000000"/>
-          <w:shd w:val="clear" w:color="auto" w:fill="FFFFFF"/>
-        </w:rPr>
-        <w:t>2021</w:t>
-      </w:r>
-      <w:r>
-        <w:rPr>
-          <w:rFonts w:cs="Times New Roman"/>
-        </w:rPr>
-        <w:t xml:space="preserve">) </w:t>
-      </w:r>
-      <w:r>
-        <w:rPr>
-          <w:rFonts w:cs="Times New Roman"/>
-        </w:rPr>
-        <w:t>was available in CSV format, and include</w:t>
-      </w:r>
-      <w:r>
-        <w:rPr>
-          <w:rFonts w:cs="Times New Roman"/>
-        </w:rPr>
-        <w:t>s date, rank</w:t>
-      </w:r>
-      <w:r>
-        <w:rPr>
-          <w:rFonts w:cs="Times New Roman"/>
-        </w:rPr>
-        <w:t xml:space="preserve">, </w:t>
-      </w:r>
-      <w:r>
-        <w:rPr>
-          <w:rFonts w:cs="Times New Roman"/>
         </w:rPr>
         <w:t xml:space="preserve">song </w:t>
       </w:r>
@@ -4321,7 +4208,37 @@
         <w:rPr>
           <w:rFonts w:cs="Times New Roman"/>
         </w:rPr>
-        <w:t>artist, last-week, peak-rank, and weeks-on-board. This data did not include Spotify song ids or audio features, so the Spotify API was used to gather this data in cases where the audio feature data was unavailable from the other sources. This CSV was imported into Python as a Pandas dataframe.</w:t>
+        <w:t xml:space="preserve">artist, last-week, peak-rank, and weeks-on-board. </w:t>
+      </w:r>
+      <w:r>
+        <w:rPr>
+          <w:rFonts w:cs="Times New Roman"/>
+        </w:rPr>
+        <w:t>This CSV was imported into Python as a Pandas dataframe.</w:t>
+      </w:r>
+      <w:r>
+        <w:rPr>
+          <w:rFonts w:cs="Times New Roman"/>
+        </w:rPr>
+        <w:t xml:space="preserve"> </w:t>
+      </w:r>
+      <w:r>
+        <w:rPr>
+          <w:rFonts w:cs="Times New Roman"/>
+        </w:rPr>
+        <w:t>This data did not include Spotify song ids</w:t>
+      </w:r>
+      <w:r>
+        <w:rPr>
+          <w:rFonts w:cs="Times New Roman"/>
+        </w:rPr>
+        <w:t>, genres, release dates,</w:t>
+      </w:r>
+      <w:r>
+        <w:rPr>
+          <w:rFonts w:cs="Times New Roman"/>
+        </w:rPr>
+        <w:t xml:space="preserve"> or audio features, so the Spotify API was used to gather this data. </w:t>
       </w:r>
     </w:p>
     <w:p>
@@ -4628,13 +4545,13 @@
           <w:rFonts w:cs="Times New Roman"/>
         </w:rPr>
         <w:lastRenderedPageBreak/>
-        <w:t xml:space="preserve">Since Get Requests from the Spotify API were time consuming, and </w:t>
-      </w:r>
-      <w:r>
-        <w:rPr>
-          <w:rFonts w:cs="Times New Roman"/>
-        </w:rPr>
-        <w:t xml:space="preserve">the utilised workflow results in timeouts after 1 hour, undefined genres </w:t>
+        <w:t xml:space="preserve">Since Get Requests from the Spotify API were time consuming, </w:t>
+      </w:r>
+      <w:r>
+        <w:rPr>
+          <w:rFonts w:cs="Times New Roman"/>
+        </w:rPr>
+        <w:t xml:space="preserve">undefined genres </w:t>
       </w:r>
       <w:r>
         <w:rPr>
@@ -4835,7 +4752,19 @@
         <w:rPr>
           <w:rFonts w:cs="Times New Roman"/>
         </w:rPr>
-        <w:t xml:space="preserve">Once working datasets were completed, they were exported as </w:t>
+        <w:t xml:space="preserve">Once working datasets were </w:t>
+      </w:r>
+      <w:r>
+        <w:rPr>
+          <w:rFonts w:cs="Times New Roman"/>
+        </w:rPr>
+        <w:t>compiled</w:t>
+      </w:r>
+      <w:r>
+        <w:rPr>
+          <w:rFonts w:cs="Times New Roman"/>
+        </w:rPr>
+        <w:t xml:space="preserve">, they were exported as </w:t>
       </w:r>
       <w:r>
         <w:rPr>
@@ -5393,14 +5322,12 @@
                 <w:rFonts w:cs="Times New Roman"/>
               </w:rPr>
             </w:pPr>
-            <w:proofErr w:type="spellStart"/>
             <w:r>
               <w:rPr>
                 <w:rFonts w:cs="Times New Roman"/>
               </w:rPr>
               <w:t>acousticness</w:t>
             </w:r>
-            <w:proofErr w:type="spellEnd"/>
           </w:p>
         </w:tc>
         <w:tc>
@@ -5747,14 +5674,12 @@
                 <w:rFonts w:cs="Times New Roman"/>
               </w:rPr>
             </w:pPr>
-            <w:proofErr w:type="spellStart"/>
             <w:r>
               <w:rPr>
                 <w:rFonts w:cs="Times New Roman"/>
               </w:rPr>
               <w:t>duration_ms</w:t>
             </w:r>
-            <w:proofErr w:type="spellEnd"/>
           </w:p>
         </w:tc>
         <w:tc>
@@ -6101,14 +6026,12 @@
                 <w:rFonts w:cs="Times New Roman"/>
               </w:rPr>
             </w:pPr>
-            <w:proofErr w:type="spellStart"/>
             <w:r>
               <w:rPr>
                 <w:rFonts w:cs="Times New Roman"/>
               </w:rPr>
               <w:t>instrumentalness</w:t>
             </w:r>
-            <w:proofErr w:type="spellEnd"/>
           </w:p>
         </w:tc>
         <w:tc>
@@ -6983,14 +6906,12 @@
                 <w:rFonts w:cs="Times New Roman"/>
               </w:rPr>
             </w:pPr>
-            <w:proofErr w:type="spellStart"/>
             <w:r>
               <w:rPr>
                 <w:rFonts w:cs="Times New Roman"/>
               </w:rPr>
               <w:t>speechiness</w:t>
             </w:r>
-            <w:proofErr w:type="spellEnd"/>
           </w:p>
         </w:tc>
         <w:tc>
@@ -7337,14 +7258,12 @@
                 <w:rFonts w:cs="Times New Roman"/>
               </w:rPr>
             </w:pPr>
-            <w:proofErr w:type="spellStart"/>
             <w:r>
               <w:rPr>
                 <w:rFonts w:cs="Times New Roman"/>
               </w:rPr>
               <w:t>time_signature</w:t>
             </w:r>
-            <w:proofErr w:type="spellEnd"/>
           </w:p>
         </w:tc>
         <w:tc>
@@ -8868,7 +8787,6 @@
                 <w:szCs w:val="20"/>
               </w:rPr>
             </w:pPr>
-            <w:proofErr w:type="spellStart"/>
             <w:r>
               <w:rPr>
                 <w:rFonts w:cs="Times New Roman"/>
@@ -8877,7 +8795,6 @@
               </w:rPr>
               <w:t>acousticness</w:t>
             </w:r>
-            <w:proofErr w:type="spellEnd"/>
           </w:p>
         </w:tc>
         <w:tc>
@@ -9242,7 +9159,6 @@
                 <w:szCs w:val="20"/>
               </w:rPr>
             </w:pPr>
-            <w:proofErr w:type="spellStart"/>
             <w:r>
               <w:rPr>
                 <w:rFonts w:cs="Times New Roman"/>
@@ -9251,7 +9167,6 @@
               </w:rPr>
               <w:t>duration_ms</w:t>
             </w:r>
-            <w:proofErr w:type="spellEnd"/>
           </w:p>
         </w:tc>
         <w:tc>
@@ -9616,7 +9531,6 @@
                 <w:szCs w:val="20"/>
               </w:rPr>
             </w:pPr>
-            <w:proofErr w:type="spellStart"/>
             <w:r>
               <w:rPr>
                 <w:rFonts w:cs="Times New Roman"/>
@@ -9625,7 +9539,6 @@
               </w:rPr>
               <w:t>instrumentalness</w:t>
             </w:r>
-            <w:proofErr w:type="spellEnd"/>
           </w:p>
         </w:tc>
         <w:tc>
@@ -10548,7 +10461,6 @@
                 <w:szCs w:val="20"/>
               </w:rPr>
             </w:pPr>
-            <w:proofErr w:type="spellStart"/>
             <w:r>
               <w:rPr>
                 <w:rFonts w:cs="Times New Roman"/>
@@ -10557,7 +10469,6 @@
               </w:rPr>
               <w:t>speechiness</w:t>
             </w:r>
-            <w:proofErr w:type="spellEnd"/>
           </w:p>
         </w:tc>
         <w:tc>
@@ -10922,7 +10833,6 @@
                 <w:szCs w:val="20"/>
               </w:rPr>
             </w:pPr>
-            <w:proofErr w:type="spellStart"/>
             <w:r>
               <w:rPr>
                 <w:rFonts w:cs="Times New Roman"/>
@@ -10931,7 +10841,6 @@
               </w:rPr>
               <w:t>time_signature</w:t>
             </w:r>
-            <w:proofErr w:type="spellEnd"/>
           </w:p>
         </w:tc>
         <w:tc>
@@ -11684,7 +11593,6 @@
                 <w:szCs w:val="20"/>
               </w:rPr>
             </w:pPr>
-            <w:proofErr w:type="spellStart"/>
             <w:r>
               <w:rPr>
                 <w:rFonts w:cs="Times New Roman"/>
@@ -11693,7 +11601,6 @@
               </w:rPr>
               <w:t>acousticness</w:t>
             </w:r>
-            <w:proofErr w:type="spellEnd"/>
           </w:p>
         </w:tc>
         <w:tc>
@@ -12058,7 +11965,6 @@
                 <w:szCs w:val="20"/>
               </w:rPr>
             </w:pPr>
-            <w:proofErr w:type="spellStart"/>
             <w:r>
               <w:rPr>
                 <w:rFonts w:cs="Times New Roman"/>
@@ -12067,7 +11973,6 @@
               </w:rPr>
               <w:t>duration_ms</w:t>
             </w:r>
-            <w:proofErr w:type="spellEnd"/>
           </w:p>
         </w:tc>
         <w:tc>
@@ -12432,7 +12337,6 @@
                 <w:szCs w:val="20"/>
               </w:rPr>
             </w:pPr>
-            <w:proofErr w:type="spellStart"/>
             <w:r>
               <w:rPr>
                 <w:rFonts w:cs="Times New Roman"/>
@@ -12441,7 +12345,6 @@
               </w:rPr>
               <w:t>instrumentalness</w:t>
             </w:r>
-            <w:proofErr w:type="spellEnd"/>
           </w:p>
         </w:tc>
         <w:tc>
@@ -13364,7 +13267,6 @@
                 <w:szCs w:val="20"/>
               </w:rPr>
             </w:pPr>
-            <w:proofErr w:type="spellStart"/>
             <w:r>
               <w:rPr>
                 <w:rFonts w:cs="Times New Roman"/>
@@ -13373,7 +13275,6 @@
               </w:rPr>
               <w:t>speechiness</w:t>
             </w:r>
-            <w:proofErr w:type="spellEnd"/>
           </w:p>
         </w:tc>
         <w:tc>
@@ -13738,7 +13639,6 @@
                 <w:szCs w:val="20"/>
               </w:rPr>
             </w:pPr>
-            <w:proofErr w:type="spellStart"/>
             <w:r>
               <w:rPr>
                 <w:rFonts w:cs="Times New Roman"/>
@@ -13747,7 +13647,6 @@
               </w:rPr>
               <w:t>time_signature</w:t>
             </w:r>
-            <w:proofErr w:type="spellEnd"/>
           </w:p>
         </w:tc>
         <w:tc>
@@ -14512,7 +14411,6 @@
                 <w:szCs w:val="20"/>
               </w:rPr>
             </w:pPr>
-            <w:proofErr w:type="spellStart"/>
             <w:r>
               <w:rPr>
                 <w:rFonts w:cs="Times New Roman"/>
@@ -14521,7 +14419,6 @@
               </w:rPr>
               <w:t>acousticness</w:t>
             </w:r>
-            <w:proofErr w:type="spellEnd"/>
           </w:p>
         </w:tc>
         <w:tc>
@@ -14886,7 +14783,6 @@
                 <w:szCs w:val="20"/>
               </w:rPr>
             </w:pPr>
-            <w:proofErr w:type="spellStart"/>
             <w:r>
               <w:rPr>
                 <w:rFonts w:cs="Times New Roman"/>
@@ -14895,7 +14791,6 @@
               </w:rPr>
               <w:t>duration_ms</w:t>
             </w:r>
-            <w:proofErr w:type="spellEnd"/>
           </w:p>
         </w:tc>
         <w:tc>
@@ -15260,7 +15155,6 @@
                 <w:szCs w:val="20"/>
               </w:rPr>
             </w:pPr>
-            <w:proofErr w:type="spellStart"/>
             <w:r>
               <w:rPr>
                 <w:rFonts w:cs="Times New Roman"/>
@@ -15269,7 +15163,6 @@
               </w:rPr>
               <w:t>instrumentalness</w:t>
             </w:r>
-            <w:proofErr w:type="spellEnd"/>
           </w:p>
         </w:tc>
         <w:tc>
@@ -16192,7 +16085,6 @@
                 <w:szCs w:val="20"/>
               </w:rPr>
             </w:pPr>
-            <w:proofErr w:type="spellStart"/>
             <w:r>
               <w:rPr>
                 <w:rFonts w:cs="Times New Roman"/>
@@ -16201,7 +16093,6 @@
               </w:rPr>
               <w:t>speechiness</w:t>
             </w:r>
-            <w:proofErr w:type="spellEnd"/>
           </w:p>
         </w:tc>
         <w:tc>
@@ -16566,7 +16457,6 @@
                 <w:szCs w:val="20"/>
               </w:rPr>
             </w:pPr>
-            <w:proofErr w:type="spellStart"/>
             <w:r>
               <w:rPr>
                 <w:rFonts w:cs="Times New Roman"/>
@@ -16575,7 +16465,6 @@
               </w:rPr>
               <w:t>time_signature</w:t>
             </w:r>
-            <w:proofErr w:type="spellEnd"/>
           </w:p>
         </w:tc>
         <w:tc>
@@ -17117,11 +17006,9 @@
                 <w:bCs/>
               </w:rPr>
             </w:pPr>
-            <w:proofErr w:type="spellStart"/>
             <w:r>
               <w:t>acousticness</w:t>
             </w:r>
-            <w:proofErr w:type="spellEnd"/>
           </w:p>
         </w:tc>
         <w:tc>
@@ -17323,11 +17210,9 @@
                 <w:bCs/>
               </w:rPr>
             </w:pPr>
-            <w:proofErr w:type="spellStart"/>
             <w:r>
               <w:t>duration_ms</w:t>
             </w:r>
-            <w:proofErr w:type="spellEnd"/>
           </w:p>
         </w:tc>
         <w:tc>
@@ -17517,11 +17402,9 @@
                 <w:bCs/>
               </w:rPr>
             </w:pPr>
-            <w:proofErr w:type="spellStart"/>
             <w:r>
               <w:t>instrumentalness</w:t>
             </w:r>
-            <w:proofErr w:type="spellEnd"/>
           </w:p>
         </w:tc>
         <w:tc>
@@ -17566,15 +17449,7 @@
               </w:rPr>
             </w:pPr>
             <w:r>
-              <w:t xml:space="preserve">Predicts whether a track contains no vocals. "Ooh" and "aah" sounds are treated as instrumental in this context. Rap or spoken word tracks are clearly "vocal". The closer the </w:t>
-            </w:r>
-            <w:proofErr w:type="spellStart"/>
-            <w:r>
-              <w:t>instrumentalness</w:t>
-            </w:r>
-            <w:proofErr w:type="spellEnd"/>
-            <w:r>
-              <w:t xml:space="preserve"> value is to 1.0, the greater likelihood the track contains no vocal content. Values above 0.5 are intended to represent instrumental tracks, but confidence is higher as the value approaches 1.0.</w:t>
+              <w:t>Predicts whether a track contains no vocals. "Ooh" and "aah" sounds are treated as instrumental in this context. Rap or spoken word tracks are clearly "vocal". The closer the instrumentalness value is to 1.0, the greater likelihood the track contains no vocal content. Values above 0.5 are intended to represent instrumental tracks, but confidence is higher as the value approaches 1.0.</w:t>
             </w:r>
           </w:p>
         </w:tc>
@@ -18023,11 +17898,9 @@
                 <w:bCs/>
               </w:rPr>
             </w:pPr>
-            <w:proofErr w:type="spellStart"/>
             <w:r>
               <w:t>speechiness</w:t>
             </w:r>
-            <w:proofErr w:type="spellEnd"/>
           </w:p>
         </w:tc>
         <w:tc>
@@ -18071,13 +17944,8 @@
                 <w:bCs/>
               </w:rPr>
             </w:pPr>
-            <w:proofErr w:type="spellStart"/>
-            <w:r>
-              <w:t>Speechiness</w:t>
-            </w:r>
-            <w:proofErr w:type="spellEnd"/>
-            <w:r>
-              <w:t xml:space="preserve"> detects the presence of spoken words in a track. The more exclusively speech-like the recording (e.g. talk show, audio book, poetry), the closer to 1.0 the attribute value. Values above 0.66 describe tracks that are probably made entirely of spoken words. Values between 0.33 and 0.66 describe tracks that may contain both music and speech, either in sections or layered, including such cases as rap music. Values below 0.33 most likely represent music and other non-speech-like tracks.</w:t>
+            <w:r>
+              <w:t>Speechiness detects the presence of spoken words in a track. The more exclusively speech-like the recording (e.g. talk show, audio book, poetry), the closer to 1.0 the attribute value. Values above 0.66 describe tracks that are probably made entirely of spoken words. Values between 0.33 and 0.66 describe tracks that may contain both music and speech, either in sections or layered, including such cases as rap music. Values below 0.33 most likely represent music and other non-speech-like tracks.</w:t>
             </w:r>
           </w:p>
         </w:tc>
@@ -18234,11 +18102,9 @@
                 <w:bCs/>
               </w:rPr>
             </w:pPr>
-            <w:proofErr w:type="spellStart"/>
             <w:r>
               <w:t>time_signature</w:t>
             </w:r>
-            <w:proofErr w:type="spellEnd"/>
           </w:p>
         </w:tc>
         <w:tc>
@@ -18523,13 +18389,8 @@
         <w:t xml:space="preserve">. </w:t>
       </w:r>
       <w:bookmarkStart w:id="12" w:name="_Hlk117146929"/>
-      <w:proofErr w:type="spellStart"/>
-      <w:r>
-        <w:t>Acousticness</w:t>
-      </w:r>
-      <w:proofErr w:type="spellEnd"/>
-      <w:r>
-        <w:t xml:space="preserve"> Histogram</w:t>
+      <w:r>
+        <w:t>Acousticness Histogram</w:t>
       </w:r>
       <w:bookmarkEnd w:id="12"/>
     </w:p>
@@ -18854,15 +18715,7 @@
         </w:r>
       </w:fldSimple>
       <w:r>
-        <w:t xml:space="preserve">. </w:t>
-      </w:r>
-      <w:proofErr w:type="spellStart"/>
-      <w:r>
-        <w:t>Instrumentalness</w:t>
-      </w:r>
-      <w:proofErr w:type="spellEnd"/>
-      <w:r>
-        <w:t xml:space="preserve"> Histogram</w:t>
+        <w:t>. Instrumentalness Histogram</w:t>
       </w:r>
     </w:p>
     <w:p>
@@ -19262,15 +19115,7 @@
         </w:r>
       </w:fldSimple>
       <w:r>
-        <w:t xml:space="preserve">. </w:t>
-      </w:r>
-      <w:proofErr w:type="spellStart"/>
-      <w:r>
-        <w:t>Speechiness</w:t>
-      </w:r>
-      <w:proofErr w:type="spellEnd"/>
-      <w:r>
-        <w:t xml:space="preserve"> Histogram</w:t>
+        <w:t>. Speechiness Histogram</w:t>
       </w:r>
     </w:p>
     <w:p>
@@ -19632,13 +19477,8 @@
         </w:r>
       </w:fldSimple>
       <w:r>
-        <w:t xml:space="preserve">. </w:t>
-      </w:r>
-      <w:proofErr w:type="spellStart"/>
-      <w:r>
-        <w:t>Acousticness</w:t>
-      </w:r>
-      <w:proofErr w:type="spellEnd"/>
+        <w:t>. Acousticness</w:t>
+      </w:r>
       <w:r>
         <w:t xml:space="preserve"> History Comparing the Billboard Hot 100 with All Songs</w:t>
       </w:r>
@@ -19971,13 +19811,8 @@
         </w:r>
       </w:fldSimple>
       <w:r>
-        <w:t xml:space="preserve">. </w:t>
-      </w:r>
-      <w:proofErr w:type="spellStart"/>
-      <w:r>
-        <w:t>Instrumentalness</w:t>
-      </w:r>
-      <w:proofErr w:type="spellEnd"/>
+        <w:t>. Instrumentalness</w:t>
+      </w:r>
       <w:r>
         <w:t xml:space="preserve"> History Comparing the Billboard Hot 100 with All Songs</w:t>
       </w:r>
@@ -20309,13 +20144,8 @@
         </w:r>
       </w:fldSimple>
       <w:r>
-        <w:t xml:space="preserve">. </w:t>
-      </w:r>
-      <w:proofErr w:type="spellStart"/>
-      <w:r>
-        <w:t>Speechiness</w:t>
-      </w:r>
-      <w:proofErr w:type="spellEnd"/>
+        <w:t>. Speechiness</w:t>
+      </w:r>
       <w:r>
         <w:t xml:space="preserve"> History Comparing the Billboard Hot 100 with All Songs</w:t>
       </w:r>
@@ -20750,7 +20580,12 @@
         <w:t>in_B100</w:t>
       </w:r>
       <w:r>
-        <w:t>” feature denotes whether or not the song appeared on the Billboard Hot 100 charts. With a few exceptions, t</w:t>
+        <w:t xml:space="preserve">” feature denotes whether or not the song appeared on the Billboard Hot 100 charts. </w:t>
+      </w:r>
+    </w:p>
+    <w:p>
+      <w:r>
+        <w:t>With a few exceptions, t</w:t>
       </w:r>
       <w:r>
         <w:t xml:space="preserve">he analysis showed a relatively weak correlation between audio features. This is unsurprising because audio features have been created </w:t>
@@ -20770,6 +20605,9 @@
         <w:t>popularity</w:t>
       </w:r>
       <w:r>
+        <w:t xml:space="preserve"> (the “in_B100” feature)</w:t>
+      </w:r>
+      <w:r>
         <w:t xml:space="preserve">. As noted in the </w:t>
       </w:r>
       <w:r>
@@ -20782,7 +20620,13 @@
         <w:t>, although correlations were still relatively weak</w:t>
       </w:r>
       <w:r>
-        <w:t xml:space="preserve">. Genres are discussed in the next section, and detailed analysis is included in </w:t>
+        <w:t xml:space="preserve">. </w:t>
+      </w:r>
+      <w:r>
+        <w:t xml:space="preserve">However, as shown later in this report, clustering into genres prior to classification did not improve classification results. </w:t>
+      </w:r>
+      <w:r>
+        <w:t xml:space="preserve">Genres are discussed in the next section, and detailed analysis is included in </w:t>
       </w:r>
       <w:r>
         <w:rPr>
@@ -20800,6 +20644,9 @@
       </w:r>
       <w:r>
         <w:t>.</w:t>
+      </w:r>
+      <w:r>
+        <w:t xml:space="preserve"> Classification is discussed later in this report.</w:t>
       </w:r>
     </w:p>
     <w:p>
@@ -21103,7 +20950,17 @@
     </w:p>
     <w:p>
       <w:r>
-        <w:t xml:space="preserve">In order to improve correlations and future predictions, genre information has been investigated. Correlation analysis showed stronger correlation between audio features and popularity when restricting analysis to specific genres. Detailed genre </w:t>
+        <w:t xml:space="preserve">In order to improve correlations and future predictions, genre information has been investigated. Correlation analysis showed stronger correlation between audio features and popularity when restricting analysis to specific genres. </w:t>
+      </w:r>
+      <w:r>
+        <w:t xml:space="preserve">However, as shown later in this report, clustering into </w:t>
+      </w:r>
+      <w:r>
+        <w:lastRenderedPageBreak/>
+        <w:t xml:space="preserve">genres prior to classification did not improve classification results. </w:t>
+      </w:r>
+      <w:r>
+        <w:t xml:space="preserve">Detailed genre </w:t>
       </w:r>
       <w:r>
         <w:t xml:space="preserve">correlation </w:t>
@@ -21128,10 +20985,15 @@
       <w:r>
         <w:t>.</w:t>
       </w:r>
-    </w:p>
-    <w:p>
-      <w:r>
-        <w:lastRenderedPageBreak/>
+      <w:r>
+        <w:t xml:space="preserve"> </w:t>
+      </w:r>
+      <w:r>
+        <w:t>Classification is discussed later in this report.</w:t>
+      </w:r>
+    </w:p>
+    <w:p>
+      <w:r>
         <w:t xml:space="preserve">Even after excluding all but the most popular genre for each artist, there </w:t>
       </w:r>
       <w:r>
@@ -21263,16 +21125,7 @@
     </w:p>
     <w:p>
       <w:r>
-        <w:t xml:space="preserve">It is important to note that these categories are based on assumptions about which genres belong together, and some of these grouping decisions have been made arbitrarily. </w:t>
-      </w:r>
-      <w:r>
-        <w:t xml:space="preserve">Future phases on this study will investigate whether clustering analysis will create more useful clusters of songs by avoiding the need to label songs </w:t>
-      </w:r>
-      <w:r>
-        <w:t xml:space="preserve">using </w:t>
-      </w:r>
-      <w:r>
-        <w:t>genre.</w:t>
+        <w:t>It is important to note that these categories are based on assumptions about which genres belong together, and some of these grouping decisions have been made arbitrarily.</w:t>
       </w:r>
     </w:p>
     <w:p>
@@ -21426,7 +21279,10 @@
         <w:t>detail</w:t>
       </w:r>
       <w:r>
-        <w:t xml:space="preserve">; details are included in the </w:t>
+        <w:t>. D</w:t>
+      </w:r>
+      <w:r>
+        <w:t xml:space="preserve">etails are included in the </w:t>
       </w:r>
       <w:r>
         <w:rPr>
@@ -21749,7 +21605,7 @@
     </w:p>
     <w:p>
       <w:r>
-        <w:t xml:space="preserve">In order to exclude non-musical tracks from the dataset, a number of methods were investigated, including inter-quartile range (IQR), standard deviations, statistical score, percentiles, and domain knowledge. </w:t>
+        <w:t xml:space="preserve">In order to exclude non-musical tracks from the dataset, a number of methods were investigated, including inter-quartile range (IQR), statistical score, percentiles, and domain knowledge. </w:t>
       </w:r>
     </w:p>
     <w:p>
@@ -21760,7 +21616,16 @@
         <w:t xml:space="preserve">standard outlier exclusion </w:t>
       </w:r>
       <w:r>
-        <w:t xml:space="preserve">methods worked perfectly in isolation. Since musical tracks may have audio features in nearly any range, outliers were in most cases still primarily music, and thus not excluded from the datasets. However, a few </w:t>
+        <w:t>methods worked perfectly in isolation. Since musical tracks may have audio features in nearly any range, outliers were still primarily music</w:t>
+      </w:r>
+      <w:r>
+        <w:t xml:space="preserve">al </w:t>
+      </w:r>
+      <w:r>
+        <w:t>in most cases</w:t>
+      </w:r>
+      <w:r>
+        <w:t xml:space="preserve">, and thus not excluded. However, a few </w:t>
       </w:r>
       <w:r>
         <w:t>audio feature ranges were found to consist primarily of non-musical audio tracks. The audio feature ranges excluded from the dataset are as follows:</w:t>
@@ -21775,7 +21640,6 @@
         </w:numPr>
       </w:pPr>
       <w:r>
-        <w:lastRenderedPageBreak/>
         <w:t>Valence = 0</w:t>
       </w:r>
     </w:p>
@@ -21787,13 +21651,9 @@
           <w:numId w:val="17"/>
         </w:numPr>
       </w:pPr>
-      <w:proofErr w:type="spellStart"/>
-      <w:r>
-        <w:t>Speechiness</w:t>
-      </w:r>
-      <w:proofErr w:type="spellEnd"/>
-      <w:r>
-        <w:t xml:space="preserve"> &gt; 0.947 (top 0.5%)</w:t>
+      <w:r>
+        <w:lastRenderedPageBreak/>
+        <w:t>Speechiness &gt; 0.947 (top 0.5%)</w:t>
       </w:r>
     </w:p>
     <w:p>
@@ -21861,7 +21721,25 @@
     </w:p>
     <w:p>
       <w:r>
-        <w:t>In addition, music which may not be considered “songs” has been excluded (e.g., entire performances, commercials, tv show intros, etc.). Based on domain knowledge, songs less than 1 minute and greater than 10 minutes in length have been excluded.</w:t>
+        <w:t xml:space="preserve">In addition, music which may not be considered </w:t>
+      </w:r>
+      <w:r>
+        <w:t xml:space="preserve">to be </w:t>
+      </w:r>
+      <w:r>
+        <w:t xml:space="preserve">“songs” has been excluded (e.g., entire performances, commercials, tv show intros, etc.). Based on domain knowledge, </w:t>
+      </w:r>
+      <w:r>
+        <w:t xml:space="preserve">audio tracks </w:t>
+      </w:r>
+      <w:r>
+        <w:t xml:space="preserve">less than 1 minute </w:t>
+      </w:r>
+      <w:r>
+        <w:t xml:space="preserve">or </w:t>
+      </w:r>
+      <w:r>
+        <w:t>greater than 10 minutes in length have been excluded.</w:t>
       </w:r>
     </w:p>
     <w:p>
@@ -21951,7 +21829,13 @@
         </w:numPr>
       </w:pPr>
       <w:r>
-        <w:t>Cluster using the K-Means model, optimising for silhouette score</w:t>
+        <w:t xml:space="preserve">Cluster using the K-Means model, optimising </w:t>
+      </w:r>
+      <w:r>
+        <w:t xml:space="preserve">K </w:t>
+      </w:r>
+      <w:r>
+        <w:t>for silhouette score</w:t>
       </w:r>
     </w:p>
     <w:p>
@@ -21963,8 +21847,13 @@
         </w:numPr>
       </w:pPr>
       <w:r>
-        <w:lastRenderedPageBreak/>
-        <w:t xml:space="preserve">Cluster using the K-Means model, using the same number of categories as used in the manual genre groupings as defined in </w:t>
+        <w:t xml:space="preserve">Cluster using the K-Means model, using </w:t>
+      </w:r>
+      <w:r>
+        <w:t xml:space="preserve">K equal to </w:t>
+      </w:r>
+      <w:r>
+        <w:t xml:space="preserve">the same number of categories as used in the manual genre groupings as defined in </w:t>
       </w:r>
       <w:r>
         <w:rPr>
@@ -22021,6 +21910,7 @@
         </w:numPr>
       </w:pPr>
       <w:r>
+        <w:lastRenderedPageBreak/>
         <w:t>Cluster data manually using the genre groupings</w:t>
       </w:r>
       <w:r>
@@ -22094,7 +21984,19 @@
     </w:p>
     <w:p>
       <w:r>
-        <w:t>The following machine learning algorithms have been considered in this assessment:</w:t>
+        <w:t xml:space="preserve">The following machine learning </w:t>
+      </w:r>
+      <w:r>
+        <w:t>models</w:t>
+      </w:r>
+      <w:r>
+        <w:t xml:space="preserve"> have been considered in </w:t>
+      </w:r>
+      <w:r>
+        <w:t xml:space="preserve">the classification portion of this </w:t>
+      </w:r>
+      <w:r>
+        <w:t>assessment:</w:t>
       </w:r>
     </w:p>
     <w:p>
@@ -22165,10 +22067,89 @@
     </w:p>
     <w:p>
       <w:r>
-        <w:t>Since the dataset is highly unbalanced, undersampling and oversampling were considered to improve results. Both oversampling and undersampling were shown to improve results significantly versus the unbalanced calculations.</w:t>
-      </w:r>
-      <w:r>
-        <w:t xml:space="preserve"> However, undersampling was found to perform significantly faster, without significantly sacrificing precision or recall. Therefore, oversampling was not used for final modelling scenarios. </w:t>
+        <w:t xml:space="preserve">Five-fold cross-validation was used to evaluate the effectiveness of these models. </w:t>
+      </w:r>
+      <w:r>
+        <w:t xml:space="preserve">Consistent </w:t>
+      </w:r>
+      <w:r>
+        <w:t>random seed</w:t>
+      </w:r>
+      <w:r>
+        <w:t xml:space="preserve">s were </w:t>
+      </w:r>
+      <w:r>
+        <w:t xml:space="preserve">used for </w:t>
+      </w:r>
+      <w:r>
+        <w:t xml:space="preserve">the </w:t>
+      </w:r>
+      <w:r>
+        <w:t>stratified fold</w:t>
+      </w:r>
+      <w:r>
+        <w:t>s and</w:t>
+      </w:r>
+      <w:r>
+        <w:t xml:space="preserve"> random undersampling</w:t>
+      </w:r>
+      <w:r>
+        <w:t xml:space="preserve"> in order to have consistency between tests. This enabled a direct matched comparison of out-of-fold predictions between modelling scenarios.</w:t>
+      </w:r>
+    </w:p>
+    <w:p>
+      <w:r>
+        <w:t>In addition</w:t>
+      </w:r>
+      <w:r>
+        <w:t xml:space="preserve"> to the above-noted models</w:t>
+      </w:r>
+      <w:r>
+        <w:t xml:space="preserve">, neural networks as implemented in TensorFlow were included in </w:t>
+      </w:r>
+      <w:r>
+        <w:t xml:space="preserve">the </w:t>
+      </w:r>
+      <w:r>
+        <w:t>preliminary analysis, but not in the detailed finalised modelling. Details of preliminary classification using neural networks are included in the GitHub repository, but have been excluded from the results and conclusions of this report</w:t>
+      </w:r>
+      <w:r>
+        <w:t xml:space="preserve"> for simplicity</w:t>
+      </w:r>
+      <w:r>
+        <w:t>.</w:t>
+      </w:r>
+    </w:p>
+    <w:p>
+      <w:r>
+        <w:lastRenderedPageBreak/>
+        <w:t xml:space="preserve">Also initially considered but discarded, Support Vector Machine (SVM) models were not feasible do to the extremely large dataset. Some combination of undersampling and PCA may allow for the use of SVM models, but these methods were excluded from this report </w:t>
+      </w:r>
+      <w:r>
+        <w:t xml:space="preserve">for simplicity and </w:t>
+      </w:r>
+      <w:r>
+        <w:t>due to time constraints.</w:t>
+      </w:r>
+    </w:p>
+    <w:p>
+      <w:r>
+        <w:t xml:space="preserve">Since the dataset is highly unbalanced, undersampling and oversampling were considered to improve results. Both oversampling and undersampling were shown to improve </w:t>
+      </w:r>
+      <w:r>
+        <w:t xml:space="preserve">precision and recall </w:t>
+      </w:r>
+      <w:r>
+        <w:t>significantly versus the unbalanced calculations.</w:t>
+      </w:r>
+      <w:r>
+        <w:t xml:space="preserve"> However, undersampling was found to </w:t>
+      </w:r>
+      <w:r>
+        <w:t>calculate</w:t>
+      </w:r>
+      <w:r>
+        <w:t xml:space="preserve"> significantly faster without sacrificing precision or recall. Therefore, oversampling was not used for final modelling scenarios. </w:t>
       </w:r>
       <w:r>
         <w:t>The same random seed was used for all undersampling to assure that</w:t>
@@ -22203,48 +22184,29 @@
     </w:p>
     <w:p>
       <w:r>
+        <w:t>In order to improve results, a large range of hyperparameters was considered for each of the models. A grid search was utilised to find the optimal parameters for each of the models in order to optimise ROC AUC (</w:t>
+      </w:r>
+      <w:r>
+        <w:t xml:space="preserve">receiver operating characteristic </w:t>
+      </w:r>
+      <w:r>
+        <w:t xml:space="preserve">area under the </w:t>
+      </w:r>
+      <w:r>
+        <w:t>curve</w:t>
+      </w:r>
+      <w:r>
+        <w:t>). Due to time constraints, only Logistic Regression and Decision Trees were tuned for the entire dataset. However, limited selections of the dataset were considered for each of the remaining models. Details of this partial dataset tuning are included in the GitHub repository, but have been excluded from the results and conclusions of this report.</w:t>
+      </w:r>
+    </w:p>
+    <w:p>
+      <w:r>
+        <w:t>Predictions were made with and without clustering the data in order to attempt to improve results. Each of the clusters described above was considered in the classification analysis.</w:t>
+      </w:r>
+    </w:p>
+    <w:p>
+      <w:r>
         <w:lastRenderedPageBreak/>
-        <w:t>In order to improve results, a large range of hyperparameters was considered for each of the models. A grid search was utilised to find the optimal parameters for each of the models in order to optimise ROC AUC (</w:t>
-      </w:r>
-      <w:r>
-        <w:t xml:space="preserve">receiver operating characteristic </w:t>
-      </w:r>
-      <w:r>
-        <w:t xml:space="preserve">area under the </w:t>
-      </w:r>
-      <w:r>
-        <w:t>curve</w:t>
-      </w:r>
-      <w:r>
-        <w:t>). Due to time constraints, only Logistic Regression and Decision Trees were tuned for the entire dataset. However, limited selections of the dataset were considered for each of the remaining models. Details of this partial dataset tuning are included in the GitHub repository, but have been excluded from the results and conclusions of this report.</w:t>
-      </w:r>
-    </w:p>
-    <w:p>
-      <w:r>
-        <w:t>Predictions were made with and without clustering the data in order to attempt to improve results. Each of the clusters described above was considered in the classification analysis.</w:t>
-      </w:r>
-    </w:p>
-    <w:p>
-      <w:r>
-        <w:t xml:space="preserve">In addition, neural networks as implemented in </w:t>
-      </w:r>
-      <w:r>
-        <w:t xml:space="preserve">TensorFlow </w:t>
-      </w:r>
-      <w:r>
-        <w:t xml:space="preserve">were </w:t>
-      </w:r>
-      <w:r>
-        <w:t>included in preliminary analysis, but not in the detailed finalised modelling. Details of preliminary classification using neural networks are included in the GitHub repository, but have been excluded from the results and conclusions of this report.</w:t>
-      </w:r>
-    </w:p>
-    <w:p>
-      <w:r>
-        <w:t>Also initially considered but discarded, Support Vector Machine (SVM) models were not feasible do to the extremely large dataset. Some combination of undersampling and PCA may allow for the use of SVM models, but these methods were excluded from this report due to time constraints.</w:t>
-      </w:r>
-    </w:p>
-    <w:p>
-      <w:r>
         <w:t>Although a large number of permutations of model, cluster, tuning parameters, and sampling techniques were possible, this assessment was limited to the following scenarios for simplicity and due to time constraints:</w:t>
       </w:r>
     </w:p>
@@ -22269,7 +22231,6 @@
         </w:numPr>
       </w:pPr>
       <w:r>
-        <w:lastRenderedPageBreak/>
         <w:t>Decision Tree – Default Hyperparameters</w:t>
       </w:r>
     </w:p>
@@ -22419,7 +22380,13 @@
         </w:numPr>
       </w:pPr>
       <w:r>
-        <w:t>Predict the class for the entire remaining test fold</w:t>
+        <w:t>Predict the class for the entire</w:t>
+      </w:r>
+      <w:r>
+        <w:t xml:space="preserve">, unbalanced </w:t>
+      </w:r>
+      <w:r>
+        <w:t>test fold</w:t>
       </w:r>
     </w:p>
     <w:p>
@@ -22431,11 +22398,21 @@
         </w:numPr>
       </w:pPr>
       <w:r>
-        <w:t>Repeat for each fold, populating out-of-fold predictions to a dataframe including all predictions for later evaluation</w:t>
-      </w:r>
-    </w:p>
-    <w:p>
-      <w:r>
+        <w:t>Repeat for each fold, populating out-of-fold predictions to a dataframe including all predictions for</w:t>
+      </w:r>
+      <w:r>
+        <w:t xml:space="preserve"> </w:t>
+      </w:r>
+      <w:r>
+        <w:t xml:space="preserve">cross-validation </w:t>
+      </w:r>
+      <w:r>
+        <w:t>evaluation</w:t>
+      </w:r>
+    </w:p>
+    <w:p>
+      <w:r>
+        <w:lastRenderedPageBreak/>
         <w:t>In addition to the analysis outlined above, rough calculations were completed to investigate each of the following topics in greater detail. These extra analysis notebooks are included in the GitHub repository, entitled as follows:</w:t>
       </w:r>
     </w:p>
@@ -22460,7 +22437,6 @@
         </w:numPr>
       </w:pPr>
       <w:r>
-        <w:lastRenderedPageBreak/>
         <w:t>NOTEBOOK 5B. Tuning Classification Models</w:t>
       </w:r>
     </w:p>
@@ -22499,41 +22475,64 @@
         <w:t xml:space="preserve"> finalised analysis </w:t>
       </w:r>
       <w:r>
-        <w:t>included in “NOTEBOOK 5. Classification Calculations and Results” (</w:t>
+        <w:t>included in</w:t>
       </w:r>
       <w:r>
         <w:rPr>
           <w:b/>
           <w:bCs/>
         </w:rPr>
-        <w:t>Attachment 5</w:t>
-      </w:r>
-      <w:r>
-        <w:t xml:space="preserve">), </w:t>
-      </w:r>
-      <w:r>
-        <w:t>but the results of these calculations were not utilised directly in the results and conclusions of this study. They were therefore only included in the repository, and not referenced or included in detail within this report.</w:t>
-      </w:r>
-    </w:p>
-    <w:p>
-      <w:pPr>
-        <w:rPr>
-          <w:rFonts w:cs="Times New Roman"/>
-        </w:rPr>
-      </w:pPr>
-      <w:r>
-        <w:rPr>
-          <w:rFonts w:cs="Times New Roman"/>
-        </w:rPr>
-        <w:t xml:space="preserve">Details of predictive analytics are included in </w:t>
-      </w:r>
-      <w:r>
-        <w:rPr>
-          <w:rFonts w:cs="Times New Roman"/>
+        <w:t xml:space="preserve"> </w:t>
+      </w:r>
+      <w:r>
+        <w:rPr>
           <w:b/>
           <w:bCs/>
         </w:rPr>
-        <w:t xml:space="preserve">Attachment </w:t>
+        <w:t>Attachment 5</w:t>
+      </w:r>
+      <w:r>
+        <w:t xml:space="preserve"> (</w:t>
+      </w:r>
+      <w:r>
+        <w:t>“NOTEBOOK 5. Classification Calculations and Results”</w:t>
+      </w:r>
+      <w:r>
+        <w:t xml:space="preserve">), </w:t>
+      </w:r>
+      <w:r>
+        <w:t xml:space="preserve">but the results of these </w:t>
+      </w:r>
+      <w:r>
+        <w:t xml:space="preserve">rough </w:t>
+      </w:r>
+      <w:r>
+        <w:t>calculations were not utilised directly in the results and conclusions of this study. They were therefore only included in the repository, and not referenced or included in detail within this report.</w:t>
+      </w:r>
+    </w:p>
+    <w:p>
+      <w:pPr>
+        <w:rPr>
+          <w:rFonts w:cs="Times New Roman"/>
+        </w:rPr>
+      </w:pPr>
+      <w:r>
+        <w:rPr>
+          <w:rFonts w:cs="Times New Roman"/>
+        </w:rPr>
+        <w:t>Details of predictive analytics</w:t>
+      </w:r>
+      <w:r>
+        <w:rPr>
+          <w:rFonts w:cs="Times New Roman"/>
+        </w:rPr>
+        <w:t xml:space="preserve"> and cross-validation results</w:t>
+      </w:r>
+      <w:r>
+        <w:rPr>
+          <w:rFonts w:cs="Times New Roman"/>
+        </w:rPr>
+        <w:t xml:space="preserve"> are included in </w:t>
       </w:r>
       <w:r>
         <w:rPr>
@@ -22541,118 +22540,7 @@
           <w:b/>
           <w:bCs/>
         </w:rPr>
-        <w:t>5</w:t>
-      </w:r>
-      <w:r>
-        <w:rPr>
-          <w:rFonts w:cs="Times New Roman"/>
-        </w:rPr>
-        <w:t xml:space="preserve">, </w:t>
-      </w:r>
-      <w:r>
-        <w:rPr>
-          <w:rFonts w:cs="Times New Roman"/>
-        </w:rPr>
-        <w:t>with additional calculations included in the GitHub repository for this project.</w:t>
-      </w:r>
-    </w:p>
-    <w:p>
-      <w:pPr>
-        <w:pStyle w:val="Heading2"/>
-      </w:pPr>
-      <w:bookmarkStart w:id="25" w:name="_Toc120347745"/>
-      <w:r>
-        <w:t>Comparison of Results</w:t>
-      </w:r>
-      <w:r>
-        <w:t xml:space="preserve"> – Effectiveness</w:t>
-      </w:r>
-      <w:bookmarkEnd w:id="25"/>
-    </w:p>
-    <w:p>
-      <w:pPr>
-        <w:rPr>
-          <w:rFonts w:cs="Times New Roman"/>
-        </w:rPr>
-      </w:pPr>
-      <w:r>
-        <w:rPr>
-          <w:rFonts w:cs="Times New Roman"/>
-        </w:rPr>
-        <w:t>Out</w:t>
-      </w:r>
-      <w:r>
-        <w:rPr>
-          <w:rFonts w:cs="Times New Roman"/>
-        </w:rPr>
-        <w:t>-</w:t>
-      </w:r>
-      <w:r>
-        <w:rPr>
-          <w:rFonts w:cs="Times New Roman"/>
-        </w:rPr>
-        <w:t>of</w:t>
-      </w:r>
-      <w:r>
-        <w:rPr>
-          <w:rFonts w:cs="Times New Roman"/>
-        </w:rPr>
-        <w:t>-</w:t>
-      </w:r>
-      <w:r>
-        <w:rPr>
-          <w:rFonts w:cs="Times New Roman"/>
-        </w:rPr>
-        <w:t>fold predictions were calculated for each scenario as described above.</w:t>
-      </w:r>
-      <w:r>
-        <w:rPr>
-          <w:rFonts w:cs="Times New Roman"/>
-        </w:rPr>
-        <w:t xml:space="preserve"> Each scenario was compared using visualisation and statistical analysis.</w:t>
-      </w:r>
-      <w:r>
-        <w:rPr>
-          <w:rFonts w:cs="Times New Roman"/>
-        </w:rPr>
-        <w:t xml:space="preserve"> Since all </w:t>
-      </w:r>
-      <w:r>
-        <w:rPr>
-          <w:rFonts w:cs="Times New Roman"/>
-        </w:rPr>
-        <w:t xml:space="preserve">stratified </w:t>
-      </w:r>
-      <w:r>
-        <w:rPr>
-          <w:rFonts w:cs="Times New Roman"/>
-        </w:rPr>
-        <w:t>folds and undersampling utilised the same random seed, the results are matched for statistical consistency</w:t>
-      </w:r>
-      <w:r>
-        <w:rPr>
-          <w:rFonts w:cs="Times New Roman"/>
-        </w:rPr>
-        <w:t xml:space="preserve"> between tests</w:t>
-      </w:r>
-      <w:r>
-        <w:rPr>
-          <w:rFonts w:cs="Times New Roman"/>
-        </w:rPr>
-        <w:t>.</w:t>
-      </w:r>
-    </w:p>
-    <w:p>
-      <w:pPr>
-        <w:rPr>
-          <w:rFonts w:cs="Times New Roman"/>
-        </w:rPr>
-      </w:pPr>
-      <w:r>
-        <w:rPr>
-          <w:rFonts w:cs="Times New Roman"/>
-        </w:rPr>
-        <w:t xml:space="preserve">Detailed calculations and visualisations of results are included in </w:t>
+        <w:t xml:space="preserve">Attachment </w:t>
       </w:r>
       <w:r>
         <w:rPr>
@@ -22660,19 +22548,202 @@
           <w:b/>
           <w:bCs/>
         </w:rPr>
-        <w:t xml:space="preserve">Attachment </w:t>
-      </w:r>
-      <w:r>
+        <w:t>5</w:t>
+      </w:r>
+      <w:r>
+        <w:rPr>
+          <w:rFonts w:cs="Times New Roman"/>
+        </w:rPr>
+        <w:t xml:space="preserve">, </w:t>
+      </w:r>
+      <w:r>
+        <w:rPr>
+          <w:rFonts w:cs="Times New Roman"/>
+        </w:rPr>
+        <w:t>with additional calculations included in the GitHub repository for this project.</w:t>
+      </w:r>
+    </w:p>
+    <w:p>
+      <w:pPr>
+        <w:pStyle w:val="Heading2"/>
+      </w:pPr>
+      <w:bookmarkStart w:id="25" w:name="_Toc120347745"/>
+      <w:r>
+        <w:t>Comparison of Results</w:t>
+      </w:r>
+      <w:r>
+        <w:t xml:space="preserve"> – Effectiveness</w:t>
+      </w:r>
+      <w:bookmarkEnd w:id="25"/>
+    </w:p>
+    <w:p>
+      <w:pPr>
+        <w:rPr>
+          <w:rFonts w:cs="Times New Roman"/>
+        </w:rPr>
+      </w:pPr>
+      <w:r>
+        <w:rPr>
+          <w:rFonts w:cs="Times New Roman"/>
+        </w:rPr>
+        <w:t>Out</w:t>
+      </w:r>
+      <w:r>
+        <w:rPr>
+          <w:rFonts w:cs="Times New Roman"/>
+        </w:rPr>
+        <w:t>-</w:t>
+      </w:r>
+      <w:r>
+        <w:rPr>
+          <w:rFonts w:cs="Times New Roman"/>
+        </w:rPr>
+        <w:t>of</w:t>
+      </w:r>
+      <w:r>
+        <w:rPr>
+          <w:rFonts w:cs="Times New Roman"/>
+        </w:rPr>
+        <w:t>-</w:t>
+      </w:r>
+      <w:r>
+        <w:rPr>
+          <w:rFonts w:cs="Times New Roman"/>
+        </w:rPr>
+        <w:t>fold predictions were calculated for each scenario as described above.</w:t>
+      </w:r>
+      <w:r>
+        <w:rPr>
+          <w:rFonts w:cs="Times New Roman"/>
+        </w:rPr>
+        <w:t xml:space="preserve"> Each scenario was compared using visualisation and statistical analysis.</w:t>
+      </w:r>
+      <w:r>
+        <w:rPr>
+          <w:rFonts w:cs="Times New Roman"/>
+        </w:rPr>
+        <w:t xml:space="preserve"> Since all </w:t>
+      </w:r>
+      <w:r>
+        <w:rPr>
+          <w:rFonts w:cs="Times New Roman"/>
+        </w:rPr>
+        <w:t xml:space="preserve">stratified </w:t>
+      </w:r>
+      <w:r>
+        <w:rPr>
+          <w:rFonts w:cs="Times New Roman"/>
+        </w:rPr>
+        <w:t xml:space="preserve">folds and undersampling utilised </w:t>
+      </w:r>
+      <w:r>
+        <w:rPr>
+          <w:rFonts w:cs="Times New Roman"/>
+        </w:rPr>
+        <w:t xml:space="preserve">consistent </w:t>
+      </w:r>
+      <w:r>
+        <w:rPr>
+          <w:rFonts w:cs="Times New Roman"/>
+        </w:rPr>
+        <w:t>random seed</w:t>
+      </w:r>
+      <w:r>
+        <w:rPr>
+          <w:rFonts w:cs="Times New Roman"/>
+        </w:rPr>
+        <w:t>s</w:t>
+      </w:r>
+      <w:r>
+        <w:rPr>
+          <w:rFonts w:cs="Times New Roman"/>
+        </w:rPr>
+        <w:t>, the results are matched for statistical consistency</w:t>
+      </w:r>
+      <w:r>
+        <w:rPr>
+          <w:rFonts w:cs="Times New Roman"/>
+        </w:rPr>
+        <w:t xml:space="preserve"> between tests</w:t>
+      </w:r>
+      <w:r>
+        <w:rPr>
+          <w:rFonts w:cs="Times New Roman"/>
+        </w:rPr>
+        <w:t>.</w:t>
+      </w:r>
+    </w:p>
+    <w:p>
+      <w:pPr>
         <w:rPr>
           <w:rFonts w:cs="Times New Roman"/>
           <w:b/>
           <w:bCs/>
         </w:rPr>
+      </w:pPr>
+      <w:r>
+        <w:rPr>
+          <w:rFonts w:cs="Times New Roman"/>
+        </w:rPr>
+        <w:t xml:space="preserve">Detailed calculations and visualisations of results are included in </w:t>
+      </w:r>
+      <w:r>
+        <w:rPr>
+          <w:rFonts w:cs="Times New Roman"/>
+          <w:b/>
+          <w:bCs/>
+        </w:rPr>
+        <w:t xml:space="preserve">Attachment </w:t>
+      </w:r>
+      <w:r>
+        <w:rPr>
+          <w:rFonts w:cs="Times New Roman"/>
+          <w:b/>
+          <w:bCs/>
+        </w:rPr>
         <w:t>6.</w:t>
       </w:r>
     </w:p>
     <w:p>
       <w:pPr>
+        <w:rPr>
+          <w:rFonts w:cs="Times New Roman"/>
+        </w:rPr>
+      </w:pPr>
+      <w:r>
+        <w:rPr>
+          <w:rFonts w:cs="Times New Roman"/>
+        </w:rPr>
+        <w:lastRenderedPageBreak/>
+        <w:t xml:space="preserve">After employing </w:t>
+      </w:r>
+      <w:r>
+        <w:rPr>
+          <w:rFonts w:cs="Times New Roman"/>
+        </w:rPr>
+        <w:t xml:space="preserve">the classification </w:t>
+      </w:r>
+      <w:r>
+        <w:rPr>
+          <w:rFonts w:cs="Times New Roman"/>
+        </w:rPr>
+        <w:t xml:space="preserve">models on clustered and un-clustered data, classification success was mixed. Since the dataset is highly unbalanced, achieving high accuracy was trivial. However, optimising for more nuanced metrics such as precision, recall, or F1-score has proven difficult. Based on visual inspection and statistical analysis, the predictions appear to be correct, albeit not as useful anticipated. This is due to the fact that a large number of songs exist with audio features consistent with hit songs, but only a small portion of all songs become hits. More </w:t>
+      </w:r>
+      <w:r>
+        <w:rPr>
+          <w:rFonts w:cs="Times New Roman"/>
+        </w:rPr>
+        <w:t>details are provided below</w:t>
+      </w:r>
+      <w:r>
+        <w:rPr>
+          <w:rFonts w:cs="Times New Roman"/>
+        </w:rPr>
+        <w:t>.</w:t>
+      </w:r>
+    </w:p>
+    <w:p>
+      <w:pPr>
         <w:pStyle w:val="Heading3"/>
       </w:pPr>
       <w:bookmarkStart w:id="26" w:name="_Toc120347746"/>
@@ -22691,23 +22762,23 @@
     </w:p>
     <w:p>
       <w:r>
+        <w:t>The figures below show scatterplots of the first two principal components for each prediction scenario outlined above.</w:t>
+      </w:r>
+    </w:p>
+    <w:p>
+      <w:pPr>
+        <w:pStyle w:val="NoSpacing"/>
+      </w:pPr>
+    </w:p>
+    <w:p>
+      <w:pPr>
+        <w:pStyle w:val="NoSpacing"/>
+      </w:pPr>
+      <w:r>
+        <w:rPr>
+          <w:noProof/>
+        </w:rPr>
         <w:lastRenderedPageBreak/>
-        <w:t>The figures below show scatterplots of the first two principal components for each prediction scenario outlined above.</w:t>
-      </w:r>
-    </w:p>
-    <w:p>
-      <w:pPr>
-        <w:pStyle w:val="NoSpacing"/>
-      </w:pPr>
-    </w:p>
-    <w:p>
-      <w:pPr>
-        <w:pStyle w:val="NoSpacing"/>
-      </w:pPr>
-      <w:r>
-        <w:rPr>
-          <w:noProof/>
-        </w:rPr>
         <w:drawing>
           <wp:inline distT="0" distB="0" distL="0" distR="0" wp14:anchorId="6C4BA68B" wp14:editId="3FB28F9A">
             <wp:extent cx="5943600" cy="3531235"/>
@@ -22807,7 +22878,6 @@
         <w:rPr>
           <w:noProof/>
         </w:rPr>
-        <w:lastRenderedPageBreak/>
         <w:drawing>
           <wp:inline distT="0" distB="0" distL="0" distR="0" wp14:anchorId="1E30F97E" wp14:editId="6D3D3311">
             <wp:extent cx="5943600" cy="3531235"/>
@@ -22897,6 +22967,7 @@
         <w:rPr>
           <w:noProof/>
         </w:rPr>
+        <w:lastRenderedPageBreak/>
         <w:drawing>
           <wp:inline distT="0" distB="0" distL="0" distR="0" wp14:anchorId="3A9C1C21" wp14:editId="009F55F2">
             <wp:extent cx="5943600" cy="3531235"/>
@@ -22996,7 +23067,6 @@
         <w:rPr>
           <w:noProof/>
         </w:rPr>
-        <w:lastRenderedPageBreak/>
         <w:drawing>
           <wp:inline distT="0" distB="0" distL="0" distR="0" wp14:anchorId="42D6FBE1" wp14:editId="69F2736A">
             <wp:extent cx="5943600" cy="3531235"/>
@@ -23086,6 +23156,7 @@
         <w:rPr>
           <w:noProof/>
         </w:rPr>
+        <w:lastRenderedPageBreak/>
         <w:drawing>
           <wp:inline distT="0" distB="0" distL="0" distR="0" wp14:anchorId="5EC7BE45" wp14:editId="546D65CE">
             <wp:extent cx="5943600" cy="3531235"/>
@@ -23185,7 +23256,6 @@
         <w:rPr>
           <w:noProof/>
         </w:rPr>
-        <w:lastRenderedPageBreak/>
         <w:drawing>
           <wp:inline distT="0" distB="0" distL="0" distR="0" wp14:anchorId="1DD71FAC" wp14:editId="76FFBE0F">
             <wp:extent cx="5943600" cy="3531235"/>
@@ -23275,6 +23345,7 @@
         <w:rPr>
           <w:noProof/>
         </w:rPr>
+        <w:lastRenderedPageBreak/>
         <w:drawing>
           <wp:inline distT="0" distB="0" distL="0" distR="0" wp14:anchorId="52E41045" wp14:editId="7C7520DD">
             <wp:extent cx="5943600" cy="3531235"/>
@@ -23374,7 +23445,6 @@
         <w:rPr>
           <w:noProof/>
         </w:rPr>
-        <w:lastRenderedPageBreak/>
         <w:drawing>
           <wp:inline distT="0" distB="0" distL="0" distR="0" wp14:anchorId="4E4ADD99" wp14:editId="220FA2D6">
             <wp:extent cx="5943600" cy="3531235"/>
@@ -23470,6 +23540,7 @@
         <w:rPr>
           <w:noProof/>
         </w:rPr>
+        <w:lastRenderedPageBreak/>
         <w:drawing>
           <wp:inline distT="0" distB="0" distL="0" distR="0" wp14:anchorId="2BBCEE2D" wp14:editId="65396347">
             <wp:extent cx="5943600" cy="3531235"/>
@@ -23548,15 +23619,7 @@
         <w:t>Actual Hits</w:t>
       </w:r>
       <w:r>
-        <w:t xml:space="preserve">: Logistic Regression - Clustered By </w:t>
-      </w:r>
-      <w:proofErr w:type="spellStart"/>
-      <w:r>
-        <w:t>KMeans</w:t>
-      </w:r>
-      <w:proofErr w:type="spellEnd"/>
-      <w:r>
-        <w:t xml:space="preserve"> Version 2</w:t>
+        <w:t>: Logistic Regression - Clustered By KMeans Version 2</w:t>
       </w:r>
     </w:p>
     <w:p>
@@ -23577,7 +23640,6 @@
         <w:rPr>
           <w:noProof/>
         </w:rPr>
-        <w:lastRenderedPageBreak/>
         <w:drawing>
           <wp:inline distT="0" distB="0" distL="0" distR="0" wp14:anchorId="71DE51DD" wp14:editId="2A82E43B">
             <wp:extent cx="5943600" cy="3531235"/>
@@ -23661,6 +23723,7 @@
     </w:p>
     <w:p>
       <w:r>
+        <w:lastRenderedPageBreak/>
         <w:t xml:space="preserve">As shown in the figures above, most models performed fairly well at classifying songs into </w:t>
       </w:r>
       <w:r>
@@ -23685,15 +23748,13 @@
         <w:t xml:space="preserve">significantly </w:t>
       </w:r>
       <w:r>
-        <w:t xml:space="preserve">worse than the </w:t>
-      </w:r>
-      <w:proofErr w:type="spellStart"/>
-      <w:r>
-        <w:t>unclustered</w:t>
-      </w:r>
-      <w:proofErr w:type="spellEnd"/>
-      <w:r>
-        <w:t xml:space="preserve"> scenarios.</w:t>
+        <w:t>worse than the un</w:t>
+      </w:r>
+      <w:r>
+        <w:t>-</w:t>
+      </w:r>
+      <w:r>
+        <w:t>clustered scenarios.</w:t>
       </w:r>
     </w:p>
     <w:p>
@@ -23727,7 +23788,6 @@
         <w:rPr>
           <w:noProof/>
         </w:rPr>
-        <w:lastRenderedPageBreak/>
         <w:drawing>
           <wp:inline distT="0" distB="0" distL="0" distR="0" wp14:anchorId="440BE245" wp14:editId="14C98FBD">
             <wp:extent cx="5943600" cy="2329180"/>
@@ -23817,6 +23877,7 @@
         <w:rPr>
           <w:noProof/>
         </w:rPr>
+        <w:lastRenderedPageBreak/>
         <w:drawing>
           <wp:inline distT="0" distB="0" distL="0" distR="0" wp14:anchorId="6BC3E6DD" wp14:editId="33D2CA78">
             <wp:extent cx="5943600" cy="2354580"/>
@@ -23940,53 +24001,59 @@
       </w:pPr>
       <w:bookmarkStart w:id="27" w:name="_Toc120347747"/>
       <w:r>
+        <w:t>Statistical Analysis</w:t>
+      </w:r>
+      <w:bookmarkEnd w:id="27"/>
+    </w:p>
+    <w:p>
+      <w:pPr>
+        <w:rPr>
+          <w:rFonts w:cs="Times New Roman"/>
+        </w:rPr>
+      </w:pPr>
+      <w:r>
+        <w:rPr>
+          <w:rFonts w:cs="Times New Roman"/>
+        </w:rPr>
+        <w:t>In addition to the visual inspection outlined above, statistical analysis was performed to evaluate the performance of the models and to assess which model performed the best.</w:t>
+      </w:r>
+    </w:p>
+    <w:p>
+      <w:pPr>
+        <w:rPr>
+          <w:rFonts w:cs="Times New Roman"/>
+        </w:rPr>
+      </w:pPr>
+      <w:r>
+        <w:rPr>
+          <w:rFonts w:cs="Times New Roman"/>
+        </w:rPr>
+        <w:t xml:space="preserve">Since results for each scenario have similar recall and precision measures, with and without hyperparameter tuning or clustering, it was unknown whether these models were statistically </w:t>
+      </w:r>
+      <w:r>
+        <w:rPr>
+          <w:rFonts w:cs="Times New Roman"/>
+        </w:rPr>
+        <w:t>distinct</w:t>
+      </w:r>
+      <w:r>
+        <w:rPr>
+          <w:rFonts w:cs="Times New Roman"/>
+        </w:rPr>
+        <w:t xml:space="preserve">. To assess whether all model were statistically equivalent, a Friedman Test was performed on all matched predictions. </w:t>
+      </w:r>
+      <w:r>
+        <w:rPr>
+          <w:rFonts w:cs="Times New Roman"/>
+        </w:rPr>
+        <w:t xml:space="preserve">The null hypothesis, that all models are statistically </w:t>
+      </w:r>
+      <w:r>
+        <w:rPr>
+          <w:rFonts w:cs="Times New Roman"/>
+        </w:rPr>
         <w:lastRenderedPageBreak/>
-        <w:t>Statistical Analysis</w:t>
-      </w:r>
-      <w:bookmarkEnd w:id="27"/>
-    </w:p>
-    <w:p>
-      <w:pPr>
-        <w:rPr>
-          <w:rFonts w:cs="Times New Roman"/>
-        </w:rPr>
-      </w:pPr>
-      <w:r>
-        <w:rPr>
-          <w:rFonts w:cs="Times New Roman"/>
-        </w:rPr>
-        <w:t>In addition to the visual inspection outlined above, statistical analysis was performed to evaluate the performance of the models and to assess which model performed the best.</w:t>
-      </w:r>
-    </w:p>
-    <w:p>
-      <w:pPr>
-        <w:rPr>
-          <w:rFonts w:cs="Times New Roman"/>
-        </w:rPr>
-      </w:pPr>
-      <w:r>
-        <w:rPr>
-          <w:rFonts w:cs="Times New Roman"/>
-        </w:rPr>
-        <w:t xml:space="preserve">Since results for each scenario have similar recall and precision measures, with and without hyperparameter tuning or clustering, it was unknown whether these models were statistically </w:t>
-      </w:r>
-      <w:r>
-        <w:rPr>
-          <w:rFonts w:cs="Times New Roman"/>
-        </w:rPr>
-        <w:t>distinct</w:t>
-      </w:r>
-      <w:r>
-        <w:rPr>
-          <w:rFonts w:cs="Times New Roman"/>
-        </w:rPr>
-        <w:t xml:space="preserve">. To assess whether all model were statistically equivalent, a Friedman Test was performed on all matched predictions. </w:t>
-      </w:r>
-      <w:r>
-        <w:rPr>
-          <w:rFonts w:cs="Times New Roman"/>
-        </w:rPr>
-        <w:t>The null hypothesis, that all models are statistically equivalent, was rejected to any arbitrary degree of certainty</w:t>
+        <w:t>equivalent, was rejected to any arbitrary degree of certainty</w:t>
       </w:r>
       <w:r>
         <w:rPr>
@@ -24098,7 +24165,6 @@
         <w:keepNext/>
       </w:pPr>
       <w:r>
-        <w:lastRenderedPageBreak/>
         <w:t xml:space="preserve">Table </w:t>
       </w:r>
       <w:fldSimple w:instr=" SEQ Table \* ARABIC ">
@@ -25427,6 +25493,7 @@
         <w:keepNext/>
       </w:pPr>
       <w:r>
+        <w:lastRenderedPageBreak/>
         <w:t xml:space="preserve">Table </w:t>
       </w:r>
       <w:fldSimple w:instr=" SEQ Table \* ARABIC ">
@@ -26634,53 +26701,51 @@
         <w:rPr>
           <w:rFonts w:cs="Times New Roman"/>
         </w:rPr>
-        <w:t xml:space="preserve">has many tuning parameters and calculates relatively slowly, so could take on the order of a week to completely tune the hyperparameters, assuming ideal conditions. Therefore, an optimised Random Forest model was not tested. It is anticipated </w:t>
+        <w:t xml:space="preserve">has many tuning parameters and calculates relatively slowly, so could take on the order of </w:t>
+      </w:r>
+      <w:r>
+        <w:rPr>
+          <w:rFonts w:cs="Times New Roman"/>
+        </w:rPr>
+        <w:t xml:space="preserve">days or weeks </w:t>
+      </w:r>
+      <w:r>
+        <w:rPr>
+          <w:rFonts w:cs="Times New Roman"/>
+        </w:rPr>
+        <w:t>to completely tune the hyperparameters, assuming ideal conditions. Therefore, an optimised Random Forest model was not tested. It is anticipated that this model would perform better than the untuned model. This optimised Random Forest model is outside the scope of this project, but is discussed in the Future Work section below.</w:t>
+      </w:r>
+    </w:p>
+    <w:p>
+      <w:pPr>
+        <w:rPr>
+          <w:rFonts w:cs="Times New Roman"/>
+        </w:rPr>
+      </w:pPr>
+      <w:r>
+        <w:rPr>
+          <w:rFonts w:cs="Times New Roman"/>
+        </w:rPr>
+        <w:t xml:space="preserve">Another time limitation involved oversampling versus undersampling. Oversampling was significantly more time consuming due to the large size of the dataset. </w:t>
+      </w:r>
+      <w:r>
+        <w:rPr>
+          <w:rFonts w:cs="Times New Roman"/>
+        </w:rPr>
+        <w:t>Incorporating multiple model runs to perform hyperparameter tuning further increased time to calculate</w:t>
+      </w:r>
+      <w:r>
+        <w:rPr>
+          <w:rFonts w:cs="Times New Roman"/>
+        </w:rPr>
+        <w:t xml:space="preserve">, since the model needs to be re-tested for each set of hyperparameters. The following table outlines the </w:t>
       </w:r>
       <w:r>
         <w:rPr>
           <w:rFonts w:cs="Times New Roman"/>
         </w:rPr>
         <w:lastRenderedPageBreak/>
-        <w:t>that this model would perform better than the untuned model. This optimised Random Forest model is outside the scope of this project, but is discussed in the Future Work section below.</w:t>
-      </w:r>
-    </w:p>
-    <w:p>
-      <w:pPr>
-        <w:rPr>
-          <w:rFonts w:cs="Times New Roman"/>
-        </w:rPr>
-      </w:pPr>
-      <w:r>
-        <w:rPr>
-          <w:rFonts w:cs="Times New Roman"/>
-        </w:rPr>
-        <w:t xml:space="preserve">Another time limitation involved oversampling versus undersampling. Oversampling was significantly more time consuming due to the large size of the dataset. </w:t>
-      </w:r>
-      <w:r>
-        <w:rPr>
-          <w:rFonts w:cs="Times New Roman"/>
-        </w:rPr>
-        <w:t>Incorporating multiple model runs to perform hyperparameter tuning further increased time to calculate</w:t>
-      </w:r>
-      <w:r>
-        <w:rPr>
-          <w:rFonts w:cs="Times New Roman"/>
-        </w:rPr>
-        <w:t xml:space="preserve">, since the model needs to be re-tested for each set of hyperparameters. The following table outlines the approximate times required to calculate each model using the oversampled and </w:t>
-      </w:r>
-      <w:proofErr w:type="spellStart"/>
-      <w:r>
-        <w:rPr>
-          <w:rFonts w:cs="Times New Roman"/>
-        </w:rPr>
-        <w:t>undersampled</w:t>
-      </w:r>
-      <w:proofErr w:type="spellEnd"/>
-      <w:r>
-        <w:rPr>
-          <w:rFonts w:cs="Times New Roman"/>
-        </w:rPr>
-        <w:t xml:space="preserve"> data, with and without hyperparameter tuning.</w:t>
+        <w:t>approximate times required to calculate each model using the oversampled and undersampled data, with and without hyperparameter tuning.</w:t>
       </w:r>
     </w:p>
     <w:p>
@@ -26822,78 +26887,58 @@
                 <w:bCs/>
                 <w:szCs w:val="20"/>
               </w:rPr>
-              <w:t xml:space="preserve">Single Scenario </w:t>
-            </w:r>
-            <w:proofErr w:type="spellStart"/>
-            <w:r>
+              <w:t>Single Scenario Undersampled</w:t>
+            </w:r>
+          </w:p>
+        </w:tc>
+        <w:tc>
+          <w:tcPr>
+            <w:tcW w:w="1755" w:type="dxa"/>
+            <w:vAlign w:val="center"/>
+          </w:tcPr>
+          <w:p>
+            <w:pPr>
+              <w:pStyle w:val="Tables"/>
+              <w:keepNext/>
               <w:rPr>
                 <w:b/>
                 <w:bCs/>
                 <w:szCs w:val="20"/>
               </w:rPr>
-              <w:t>Undersampled</w:t>
-            </w:r>
-            <w:proofErr w:type="spellEnd"/>
-          </w:p>
-        </w:tc>
-        <w:tc>
-          <w:tcPr>
-            <w:tcW w:w="1755" w:type="dxa"/>
-            <w:vAlign w:val="center"/>
-          </w:tcPr>
-          <w:p>
-            <w:pPr>
-              <w:pStyle w:val="Tables"/>
-              <w:keepNext/>
+            </w:pPr>
+            <w:r>
               <w:rPr>
                 <w:b/>
                 <w:bCs/>
                 <w:szCs w:val="20"/>
               </w:rPr>
-            </w:pPr>
-            <w:r>
+              <w:t>Single Scenario Oversampled</w:t>
+            </w:r>
+          </w:p>
+        </w:tc>
+        <w:tc>
+          <w:tcPr>
+            <w:tcW w:w="1755" w:type="dxa"/>
+            <w:vAlign w:val="center"/>
+          </w:tcPr>
+          <w:p>
+            <w:pPr>
+              <w:pStyle w:val="Tables"/>
+              <w:keepNext/>
               <w:rPr>
                 <w:b/>
                 <w:bCs/>
                 <w:szCs w:val="20"/>
               </w:rPr>
-              <w:t>Single Scenario Oversampled</w:t>
-            </w:r>
-          </w:p>
-        </w:tc>
-        <w:tc>
-          <w:tcPr>
-            <w:tcW w:w="1755" w:type="dxa"/>
-            <w:vAlign w:val="center"/>
-          </w:tcPr>
-          <w:p>
-            <w:pPr>
-              <w:pStyle w:val="Tables"/>
-              <w:keepNext/>
+            </w:pPr>
+            <w:r>
               <w:rPr>
                 <w:b/>
                 <w:bCs/>
                 <w:szCs w:val="20"/>
               </w:rPr>
-            </w:pPr>
-            <w:r>
-              <w:rPr>
-                <w:b/>
-                <w:bCs/>
-                <w:szCs w:val="20"/>
-              </w:rPr>
-              <w:t xml:space="preserve">Tune Hyperparameters </w:t>
-            </w:r>
-            <w:proofErr w:type="spellStart"/>
-            <w:r>
-              <w:rPr>
-                <w:b/>
-                <w:bCs/>
-                <w:szCs w:val="20"/>
-              </w:rPr>
-              <w:t>Undersampled</w:t>
-            </w:r>
-            <w:proofErr w:type="spellEnd"/>
+              <w:t>Tune Hyperparameters Undersampled</w:t>
+            </w:r>
           </w:p>
         </w:tc>
         <w:tc>
@@ -27524,7 +27569,13 @@
         <w:t>which was estimated to be significantly faster.</w:t>
       </w:r>
       <w:r>
-        <w:t xml:space="preserve"> Models may vary wildly based on time complexity, these estimates should be considered to be very approximate.</w:t>
+        <w:t xml:space="preserve"> Models may vary </w:t>
+      </w:r>
+      <w:r>
+        <w:t>significantly</w:t>
+      </w:r>
+      <w:r>
+        <w:t xml:space="preserve"> based on time complexity, these estimates should be considered to be very approximate.</w:t>
       </w:r>
     </w:p>
     <w:p>
@@ -27583,14 +27634,55 @@
         <w:rPr>
           <w:rFonts w:cs="Times New Roman"/>
         </w:rPr>
-        <w:t xml:space="preserve">Although there exists room for improvement, all models </w:t>
-      </w:r>
-      <w:r>
-        <w:rPr>
-          <w:rFonts w:cs="Times New Roman"/>
-        </w:rPr>
-        <w:lastRenderedPageBreak/>
-        <w:t>provide predictions consistent with the known class data. Statistical analysis and visual inspection confirm this observation.</w:t>
+        <w:t>Although there exists room for improvement, all models provide predictions consistent with the known class data</w:t>
+      </w:r>
+      <w:r>
+        <w:rPr>
+          <w:rFonts w:cs="Times New Roman"/>
+        </w:rPr>
+        <w:t>, with the possible exception of clustered data</w:t>
+      </w:r>
+      <w:r>
+        <w:rPr>
+          <w:rFonts w:cs="Times New Roman"/>
+        </w:rPr>
+        <w:t>. Statistical analysis and visual inspection confirm th</w:t>
+      </w:r>
+      <w:r>
+        <w:rPr>
+          <w:rFonts w:cs="Times New Roman"/>
+        </w:rPr>
+        <w:t>e</w:t>
+      </w:r>
+      <w:r>
+        <w:rPr>
+          <w:rFonts w:cs="Times New Roman"/>
+        </w:rPr>
+        <w:t>s</w:t>
+      </w:r>
+      <w:r>
+        <w:rPr>
+          <w:rFonts w:cs="Times New Roman"/>
+        </w:rPr>
+        <w:t>e</w:t>
+      </w:r>
+      <w:r>
+        <w:rPr>
+          <w:rFonts w:cs="Times New Roman"/>
+        </w:rPr>
+        <w:t xml:space="preserve"> observation</w:t>
+      </w:r>
+      <w:r>
+        <w:rPr>
+          <w:rFonts w:cs="Times New Roman"/>
+        </w:rPr>
+        <w:t>s</w:t>
+      </w:r>
+      <w:r>
+        <w:rPr>
+          <w:rFonts w:cs="Times New Roman"/>
+        </w:rPr>
+        <w:t>.</w:t>
       </w:r>
     </w:p>
     <w:p>
@@ -27609,7 +27701,19 @@
         <w:rPr>
           <w:rFonts w:cs="Times New Roman"/>
         </w:rPr>
-        <w:t>nearly as well in most cases. If this model were to be deployed into production, more testing would be required to determine an optimal model. Additionally, methods outlined in the Future Work section below should be considered before choosing an optimal model.</w:t>
+        <w:t xml:space="preserve">nearly as well in most cases. </w:t>
+      </w:r>
+      <w:r>
+        <w:rPr>
+          <w:rFonts w:cs="Times New Roman"/>
+        </w:rPr>
+        <w:t>M</w:t>
+      </w:r>
+      <w:r>
+        <w:rPr>
+          <w:rFonts w:cs="Times New Roman"/>
+        </w:rPr>
+        <w:t>ore testing would be required to determine an optimal model. Additionally, methods outlined in the Future Work section below should be considered before choosing an optimal model.</w:t>
       </w:r>
       <w:r>
         <w:rPr>
@@ -27625,6 +27729,7 @@
       </w:pPr>
       <w:bookmarkStart w:id="32" w:name="_Toc120347751"/>
       <w:r>
+        <w:lastRenderedPageBreak/>
         <w:t>Discussion</w:t>
       </w:r>
       <w:r>
@@ -27760,172 +27865,347 @@
       </w:pPr>
       <w:bookmarkStart w:id="34" w:name="_Toc120347753"/>
       <w:r>
+        <w:t>Conclusion</w:t>
+      </w:r>
+      <w:r>
+        <w:t>s</w:t>
+      </w:r>
+      <w:bookmarkEnd w:id="34"/>
+    </w:p>
+    <w:p>
+      <w:pPr>
+        <w:rPr>
+          <w:b/>
+        </w:rPr>
+      </w:pPr>
+      <w:r>
+        <w:t>This study had the initial goal of predicting music popularity</w:t>
+      </w:r>
+      <w:r>
+        <w:t>. Although p</w:t>
+      </w:r>
+      <w:r>
+        <w:t xml:space="preserve">redicting </w:t>
+      </w:r>
+      <w:r>
+        <w:t xml:space="preserve">popularity </w:t>
+      </w:r>
+      <w:r>
+        <w:t xml:space="preserve">has </w:t>
+      </w:r>
+      <w:r>
+        <w:t xml:space="preserve">proven </w:t>
+      </w:r>
+      <w:r>
+        <w:t xml:space="preserve">difficult, it is possible to quantify features that are </w:t>
+      </w:r>
+      <w:r>
+        <w:t>characteristic</w:t>
+      </w:r>
+      <w:r>
+        <w:t xml:space="preserve"> of most popular songs. These features may not be sufficient to get a song onto the Billboard Hot 100, but in most cases, a range of audio features does appear to be necessary in order to have a chance of achieving popularity.</w:t>
+      </w:r>
+    </w:p>
+    <w:p>
+      <w:pPr>
+        <w:pStyle w:val="Heading1"/>
+      </w:pPr>
+      <w:bookmarkStart w:id="35" w:name="_Toc120347754"/>
+      <w:r>
         <w:lastRenderedPageBreak/>
-        <w:t>Conclusion</w:t>
-      </w:r>
-      <w:r>
+        <w:t>Future Work</w:t>
+      </w:r>
+      <w:bookmarkEnd w:id="35"/>
+    </w:p>
+    <w:p>
+      <w:pPr>
+        <w:rPr>
+          <w:rFonts w:cs="Times New Roman"/>
+        </w:rPr>
+      </w:pPr>
+      <w:r>
+        <w:rPr>
+          <w:rFonts w:cs="Times New Roman"/>
+        </w:rPr>
+        <w:t xml:space="preserve">Based on the findings </w:t>
+      </w:r>
+      <w:r>
+        <w:rPr>
+          <w:rFonts w:cs="Times New Roman"/>
+        </w:rPr>
+        <w:t>of</w:t>
+      </w:r>
+      <w:r>
+        <w:rPr>
+          <w:rFonts w:cs="Times New Roman"/>
+        </w:rPr>
+        <w:t xml:space="preserve"> this study, a number of potential future areas of investigation are possible.</w:t>
+      </w:r>
+      <w:r>
+        <w:rPr>
+          <w:rFonts w:cs="Times New Roman"/>
+        </w:rPr>
+        <w:t xml:space="preserve"> A few </w:t>
+      </w:r>
+      <w:r>
+        <w:rPr>
+          <w:rFonts w:cs="Times New Roman"/>
+        </w:rPr>
+        <w:t>interesting options are listed below.</w:t>
+      </w:r>
+    </w:p>
+    <w:p>
+      <w:pPr>
+        <w:rPr>
+          <w:rFonts w:cs="Times New Roman"/>
+        </w:rPr>
+      </w:pPr>
+      <w:r>
+        <w:rPr>
+          <w:rFonts w:cs="Times New Roman"/>
+        </w:rPr>
+        <w:t>Due to time constraints, an optimised Random Forest model was not assessed. It would be interesting to assess the effectiveness of this model, potentially in comparison to or conjunction with the other future work outlined in this section.</w:t>
+      </w:r>
+    </w:p>
+    <w:p>
+      <w:pPr>
+        <w:rPr>
+          <w:rFonts w:cs="Times New Roman"/>
+        </w:rPr>
+      </w:pPr>
+      <w:r>
+        <w:rPr>
+          <w:rFonts w:cs="Times New Roman"/>
+        </w:rPr>
+        <w:t xml:space="preserve">In terms of prediction, </w:t>
+      </w:r>
+      <w:r>
+        <w:rPr>
+          <w:rFonts w:cs="Times New Roman"/>
+        </w:rPr>
+        <w:t xml:space="preserve">rather than predicting popularity, </w:t>
+      </w:r>
+      <w:r>
+        <w:rPr>
+          <w:rFonts w:cs="Times New Roman"/>
+        </w:rPr>
+        <w:t>future models may be used to predict whether or not commercial success is possible.</w:t>
+      </w:r>
+      <w:r>
+        <w:rPr>
+          <w:rFonts w:cs="Times New Roman"/>
+        </w:rPr>
+        <w:t xml:space="preserve"> By focussing on whether or not the song’s audio features lie within the optimal range for popular music, more accurate and useful predictions could be possible.</w:t>
+      </w:r>
+    </w:p>
+    <w:p>
+      <w:pPr>
+        <w:rPr>
+          <w:rFonts w:cs="Times New Roman"/>
+        </w:rPr>
+      </w:pPr>
+      <w:r>
+        <w:rPr>
+          <w:rFonts w:cs="Times New Roman"/>
+        </w:rPr>
+        <w:t xml:space="preserve">The use of PCA was utilised in this study for visualisation of higher dimensional data. However, some sources have noted improvements in predictions using PCA as part of the </w:t>
+      </w:r>
+      <w:r>
+        <w:rPr>
+          <w:rFonts w:cs="Times New Roman"/>
+        </w:rPr>
+        <w:t>classification</w:t>
+      </w:r>
+      <w:r>
+        <w:rPr>
+          <w:rFonts w:cs="Times New Roman"/>
+        </w:rPr>
+        <w:t xml:space="preserve"> pipeline. </w:t>
+      </w:r>
+      <w:r>
+        <w:rPr>
+          <w:rFonts w:cs="Times New Roman"/>
+        </w:rPr>
+        <w:t xml:space="preserve">It would be interesting to evaluate the performance of these models with and without PCA. PCA could also be used to </w:t>
+      </w:r>
+      <w:r>
+        <w:rPr>
+          <w:rFonts w:cs="Times New Roman"/>
+        </w:rPr>
+        <w:t xml:space="preserve">reduce complexity and </w:t>
+      </w:r>
+      <w:r>
+        <w:rPr>
+          <w:rFonts w:cs="Times New Roman"/>
+        </w:rPr>
+        <w:t xml:space="preserve">speed up slow models like the Random Forest and AdaBoost models, and may allow for the use of </w:t>
+      </w:r>
+      <w:r>
+        <w:t>SVM</w:t>
+      </w:r>
+      <w:r>
+        <w:rPr>
+          <w:rFonts w:cs="Times New Roman"/>
+        </w:rPr>
+        <w:t xml:space="preserve"> </w:t>
+      </w:r>
+      <w:r>
+        <w:rPr>
+          <w:rFonts w:cs="Times New Roman"/>
+        </w:rPr>
+        <w:t>model</w:t>
+      </w:r>
+      <w:r>
+        <w:rPr>
+          <w:rFonts w:cs="Times New Roman"/>
+        </w:rPr>
         <w:t>s</w:t>
       </w:r>
-      <w:bookmarkEnd w:id="34"/>
-    </w:p>
-    <w:p>
-      <w:pPr>
-        <w:rPr>
-          <w:b/>
-        </w:rPr>
-      </w:pPr>
-      <w:r>
-        <w:t>This study had the initial goal of predicting music popularity</w:t>
-      </w:r>
-      <w:r>
-        <w:t>. Although p</w:t>
-      </w:r>
-      <w:r>
-        <w:t xml:space="preserve">redicting </w:t>
-      </w:r>
-      <w:r>
-        <w:t xml:space="preserve">popularity </w:t>
-      </w:r>
-      <w:r>
-        <w:t xml:space="preserve">has </w:t>
-      </w:r>
-      <w:r>
-        <w:t xml:space="preserve">proven </w:t>
-      </w:r>
-      <w:r>
-        <w:t>difficult, it is possible to quantify features that are required of most popular songs. These features may not be sufficient to get a song onto the Billboard Hot 100, but in most cases, a range of audio features does appear to be necessary in order to have a chance of achieving popularity.</w:t>
-      </w:r>
-    </w:p>
-    <w:p>
-      <w:pPr>
-        <w:pStyle w:val="Heading1"/>
-      </w:pPr>
-      <w:bookmarkStart w:id="35" w:name="_Toc120347754"/>
-      <w:r>
-        <w:t>Future Work</w:t>
-      </w:r>
-      <w:bookmarkEnd w:id="35"/>
-    </w:p>
-    <w:p>
-      <w:pPr>
-        <w:rPr>
-          <w:rFonts w:cs="Times New Roman"/>
-        </w:rPr>
-      </w:pPr>
-      <w:r>
-        <w:rPr>
-          <w:rFonts w:cs="Times New Roman"/>
-        </w:rPr>
-        <w:t xml:space="preserve">Based on the findings </w:t>
-      </w:r>
-      <w:r>
-        <w:rPr>
-          <w:rFonts w:cs="Times New Roman"/>
-        </w:rPr>
-        <w:t>of</w:t>
-      </w:r>
-      <w:r>
-        <w:rPr>
-          <w:rFonts w:cs="Times New Roman"/>
-        </w:rPr>
-        <w:t xml:space="preserve"> this study, a number of potential future areas of investigation are possible.</w:t>
-      </w:r>
-      <w:r>
-        <w:rPr>
-          <w:rFonts w:cs="Times New Roman"/>
-        </w:rPr>
-        <w:t xml:space="preserve"> A few </w:t>
-      </w:r>
-      <w:r>
-        <w:rPr>
-          <w:rFonts w:cs="Times New Roman"/>
-        </w:rPr>
-        <w:t>interesting options are listed below.</w:t>
-      </w:r>
-    </w:p>
-    <w:p>
-      <w:pPr>
-        <w:rPr>
-          <w:rFonts w:cs="Times New Roman"/>
-        </w:rPr>
-      </w:pPr>
-      <w:r>
-        <w:rPr>
-          <w:rFonts w:cs="Times New Roman"/>
-        </w:rPr>
-        <w:t>Due to time constraints, an optimised Random Forest model was not assessed. It would be interesting to assess the effectiveness of this model, potentially in comparison to or conjunction with the other future work outlined in this section.</w:t>
-      </w:r>
-    </w:p>
-    <w:p>
-      <w:pPr>
-        <w:rPr>
-          <w:rFonts w:cs="Times New Roman"/>
-        </w:rPr>
-      </w:pPr>
-      <w:r>
-        <w:rPr>
-          <w:rFonts w:cs="Times New Roman"/>
-        </w:rPr>
-        <w:t xml:space="preserve">In terms of prediction, </w:t>
-      </w:r>
-      <w:r>
-        <w:rPr>
-          <w:rFonts w:cs="Times New Roman"/>
-        </w:rPr>
-        <w:t xml:space="preserve">rather than predicting popularity, </w:t>
-      </w:r>
-      <w:r>
-        <w:rPr>
-          <w:rFonts w:cs="Times New Roman"/>
-        </w:rPr>
-        <w:t>future models may be used to predict whether or not commercial success is possible.</w:t>
-      </w:r>
-      <w:r>
-        <w:rPr>
-          <w:rFonts w:cs="Times New Roman"/>
-        </w:rPr>
-        <w:t xml:space="preserve"> By focussing on whether or not the song’s audio features lie within the optimal range for popular music, more accurate and useful predictions could be possible.</w:t>
-      </w:r>
-    </w:p>
-    <w:p>
-      <w:pPr>
-        <w:rPr>
-          <w:rFonts w:cs="Times New Roman"/>
-        </w:rPr>
-      </w:pPr>
-      <w:r>
-        <w:rPr>
-          <w:rFonts w:cs="Times New Roman"/>
-        </w:rPr>
-        <w:t xml:space="preserve">The use of PCA was utilised in this study for visualisation of higher dimensional data. However, some sources have noted improvements in predictions using PCA as part of the data pipeline. </w:t>
-      </w:r>
-      <w:r>
-        <w:rPr>
-          <w:rFonts w:cs="Times New Roman"/>
-        </w:rPr>
-        <w:t xml:space="preserve">It would be interesting to evaluate the performance of these models with and without PCA. PCA </w:t>
+      <w:r>
+        <w:rPr>
+          <w:rFonts w:cs="Times New Roman"/>
+        </w:rPr>
+        <w:t>.</w:t>
+      </w:r>
+    </w:p>
+    <w:p>
+      <w:pPr>
+        <w:rPr>
+          <w:rFonts w:cs="Times New Roman"/>
+        </w:rPr>
+      </w:pPr>
+      <w:r>
+        <w:rPr>
+          <w:rFonts w:cs="Times New Roman"/>
+        </w:rPr>
+        <w:t xml:space="preserve">In addition, PCA has the potential to be used analytically by fitting a system of inequalities to the </w:t>
+      </w:r>
+      <w:r>
+        <w:rPr>
+          <w:rFonts w:cs="Times New Roman"/>
+        </w:rPr>
+        <w:t xml:space="preserve">lower-dimension </w:t>
+      </w:r>
+      <w:r>
+        <w:rPr>
+          <w:rFonts w:cs="Times New Roman"/>
+        </w:rPr>
+        <w:t xml:space="preserve">PCA space in order to back-calculate potential audio feature ranges </w:t>
+      </w:r>
+      <w:r>
+        <w:rPr>
+          <w:rFonts w:cs="Times New Roman"/>
+        </w:rPr>
+        <w:t>for popular songs</w:t>
+      </w:r>
+      <w:r>
+        <w:rPr>
+          <w:rFonts w:cs="Times New Roman"/>
+        </w:rPr>
+        <w:t xml:space="preserve">. This study could involve </w:t>
+      </w:r>
+      <w:r>
+        <w:rPr>
+          <w:rFonts w:cs="Times New Roman"/>
+        </w:rPr>
+        <w:t xml:space="preserve">using </w:t>
+      </w:r>
+      <w:r>
+        <w:rPr>
+          <w:rFonts w:cs="Times New Roman"/>
+        </w:rPr>
+        <w:t>the 2-dimensional PCA plots</w:t>
+      </w:r>
+      <w:r>
+        <w:rPr>
+          <w:rFonts w:cs="Times New Roman"/>
+        </w:rPr>
+        <w:t xml:space="preserve"> to fit </w:t>
+      </w:r>
+      <w:r>
+        <w:rPr>
+          <w:rFonts w:cs="Times New Roman"/>
+        </w:rPr>
+        <w:t>an ellipse</w:t>
+      </w:r>
+      <w:r>
+        <w:rPr>
+          <w:rFonts w:cs="Times New Roman"/>
+        </w:rPr>
+        <w:t xml:space="preserve"> or </w:t>
+      </w:r>
+      <w:r>
+        <w:rPr>
+          <w:rFonts w:cs="Times New Roman"/>
+        </w:rPr>
+        <w:t xml:space="preserve">two curves, </w:t>
+      </w:r>
+      <w:r>
+        <w:rPr>
+          <w:rFonts w:cs="Times New Roman"/>
+        </w:rPr>
+        <w:t>within/</w:t>
+      </w:r>
+      <w:r>
+        <w:rPr>
+          <w:rFonts w:cs="Times New Roman"/>
+        </w:rPr>
+        <w:t>between which popularity is more likely. Using the</w:t>
+      </w:r>
+      <w:r>
+        <w:rPr>
+          <w:rFonts w:cs="Times New Roman"/>
+        </w:rPr>
+        <w:t xml:space="preserve"> back-calculated </w:t>
+      </w:r>
+      <w:r>
+        <w:rPr>
+          <w:rFonts w:cs="Times New Roman"/>
+        </w:rPr>
+        <w:t xml:space="preserve">inequalities, </w:t>
+      </w:r>
+      <w:r>
+        <w:rPr>
+          <w:rFonts w:cs="Times New Roman"/>
+        </w:rPr>
+        <w:t xml:space="preserve">a system of equations </w:t>
+      </w:r>
+      <w:r>
+        <w:rPr>
+          <w:rFonts w:cs="Times New Roman"/>
+        </w:rPr>
+        <w:t xml:space="preserve">could be </w:t>
+      </w:r>
+      <w:r>
+        <w:rPr>
+          <w:rFonts w:cs="Times New Roman"/>
+        </w:rPr>
+        <w:t xml:space="preserve">used </w:t>
+      </w:r>
+      <w:r>
+        <w:rPr>
+          <w:rFonts w:cs="Times New Roman"/>
+        </w:rPr>
+        <w:t xml:space="preserve">to describe the potential audio features which </w:t>
+      </w:r>
+      <w:r>
+        <w:rPr>
+          <w:rFonts w:cs="Times New Roman"/>
+        </w:rPr>
+        <w:t xml:space="preserve">are most likely </w:t>
       </w:r>
       <w:r>
         <w:rPr>
           <w:rFonts w:cs="Times New Roman"/>
         </w:rPr>
         <w:lastRenderedPageBreak/>
-        <w:t xml:space="preserve">could also be used to </w:t>
-      </w:r>
-      <w:r>
-        <w:rPr>
-          <w:rFonts w:cs="Times New Roman"/>
-        </w:rPr>
-        <w:t xml:space="preserve">reduce complexity and </w:t>
-      </w:r>
-      <w:r>
-        <w:rPr>
-          <w:rFonts w:cs="Times New Roman"/>
-        </w:rPr>
-        <w:t xml:space="preserve">speed up slow models like the Random Forest and AdaBoost models, and may allow for the use of </w:t>
-      </w:r>
-      <w:r>
-        <w:t>SVM</w:t>
+        <w:t xml:space="preserve">to </w:t>
+      </w:r>
+      <w:r>
+        <w:rPr>
+          <w:rFonts w:cs="Times New Roman"/>
+        </w:rPr>
+        <w:t>achieve popularity.</w:t>
       </w:r>
       <w:r>
         <w:rPr>
@@ -27937,80 +28217,68 @@
         <w:rPr>
           <w:rFonts w:cs="Times New Roman"/>
         </w:rPr>
-        <w:t>model</w:t>
-      </w:r>
-      <w:r>
-        <w:rPr>
-          <w:rFonts w:cs="Times New Roman"/>
-        </w:rPr>
-        <w:t>s</w:t>
-      </w:r>
-      <w:r>
-        <w:rPr>
-          <w:rFonts w:cs="Times New Roman"/>
-        </w:rPr>
-        <w:t>.</w:t>
-      </w:r>
-    </w:p>
-    <w:p>
-      <w:pPr>
-        <w:rPr>
-          <w:rFonts w:cs="Times New Roman"/>
-        </w:rPr>
-      </w:pPr>
-      <w:r>
-        <w:rPr>
-          <w:rFonts w:cs="Times New Roman"/>
-        </w:rPr>
-        <w:t xml:space="preserve">In addition, PCA has the potential to be used analytically by fitting a system of inequalities to the PCA space in order to back-calculate potential audio feature ranges which fall inside of the range of potentially popular zones. The simplest version of this study could involve fitting an ellipse to the 2-dimensional PCA plots as shown in the </w:t>
-      </w:r>
-      <w:r>
-        <w:rPr>
-          <w:rFonts w:cs="Times New Roman"/>
-        </w:rPr>
-        <w:t>Visualisation of Results Using Principal Component Analysis</w:t>
-      </w:r>
-      <w:r>
-        <w:rPr>
-          <w:rFonts w:cs="Times New Roman"/>
-        </w:rPr>
-        <w:t xml:space="preserve"> section above</w:t>
-      </w:r>
-      <w:r>
-        <w:rPr>
-          <w:rFonts w:cs="Times New Roman"/>
-        </w:rPr>
-        <w:t xml:space="preserve">. Alternatively, the model could identify two curves on the PCA plot, between which popularity is more likely. Using these inequalities, </w:t>
-      </w:r>
-      <w:r>
-        <w:rPr>
-          <w:rFonts w:cs="Times New Roman"/>
-        </w:rPr>
-        <w:t xml:space="preserve">a system of equations </w:t>
-      </w:r>
-      <w:r>
-        <w:rPr>
-          <w:rFonts w:cs="Times New Roman"/>
-        </w:rPr>
-        <w:t xml:space="preserve">could be calculated </w:t>
-      </w:r>
-      <w:r>
-        <w:rPr>
-          <w:rFonts w:cs="Times New Roman"/>
-        </w:rPr>
-        <w:t xml:space="preserve">to describe the potential audio features which </w:t>
-      </w:r>
-      <w:r>
-        <w:rPr>
-          <w:rFonts w:cs="Times New Roman"/>
-        </w:rPr>
-        <w:t xml:space="preserve">are most likely to </w:t>
-      </w:r>
-      <w:r>
-        <w:rPr>
-          <w:rFonts w:cs="Times New Roman"/>
-        </w:rPr>
-        <w:t>achieve popularity.</w:t>
+        <w:t xml:space="preserve">This method </w:t>
+      </w:r>
+      <w:r>
+        <w:rPr>
+          <w:rFonts w:cs="Times New Roman"/>
+        </w:rPr>
+        <w:t xml:space="preserve">has the potential to </w:t>
+      </w:r>
+      <w:r>
+        <w:rPr>
+          <w:rFonts w:cs="Times New Roman"/>
+        </w:rPr>
+        <w:t>be quicker</w:t>
+      </w:r>
+      <w:r>
+        <w:rPr>
+          <w:rFonts w:cs="Times New Roman"/>
+        </w:rPr>
+        <w:t xml:space="preserve"> and</w:t>
+      </w:r>
+      <w:r>
+        <w:rPr>
+          <w:rFonts w:cs="Times New Roman"/>
+        </w:rPr>
+        <w:t xml:space="preserve"> more intuitive</w:t>
+      </w:r>
+      <w:r>
+        <w:rPr>
+          <w:rFonts w:cs="Times New Roman"/>
+        </w:rPr>
+        <w:t xml:space="preserve"> than machine learning methods</w:t>
+      </w:r>
+      <w:r>
+        <w:rPr>
+          <w:rFonts w:cs="Times New Roman"/>
+        </w:rPr>
+        <w:t xml:space="preserve">, and </w:t>
+      </w:r>
+      <w:r>
+        <w:rPr>
+          <w:rFonts w:cs="Times New Roman"/>
+        </w:rPr>
+        <w:t xml:space="preserve">could </w:t>
+      </w:r>
+      <w:r>
+        <w:rPr>
+          <w:rFonts w:cs="Times New Roman"/>
+        </w:rPr>
+        <w:t>potentially lead to higher precision and recall.</w:t>
+      </w:r>
+    </w:p>
+    <w:p>
+      <w:pPr>
+        <w:rPr>
+          <w:rFonts w:cs="Times New Roman"/>
+        </w:rPr>
+      </w:pPr>
+      <w:r>
+        <w:rPr>
+          <w:rFonts w:cs="Times New Roman"/>
+        </w:rPr>
+        <w:t>Once a useful and streamlined model is available for predicting a song’s popularity potential, it would be useful to develop a</w:t>
       </w:r>
       <w:r>
         <w:rPr>
@@ -28022,50 +28290,61 @@
         <w:rPr>
           <w:rFonts w:cs="Times New Roman"/>
         </w:rPr>
-        <w:t xml:space="preserve">This method </w:t>
-      </w:r>
-      <w:r>
-        <w:rPr>
-          <w:rFonts w:cs="Times New Roman"/>
-        </w:rPr>
-        <w:t xml:space="preserve">has the potential to </w:t>
-      </w:r>
-      <w:r>
-        <w:rPr>
-          <w:rFonts w:cs="Times New Roman"/>
-        </w:rPr>
-        <w:t xml:space="preserve">be quicker, more intuitive, and </w:t>
-      </w:r>
-      <w:r>
-        <w:rPr>
-          <w:rFonts w:cs="Times New Roman"/>
-        </w:rPr>
-        <w:t xml:space="preserve">could </w:t>
-      </w:r>
-      <w:r>
-        <w:rPr>
-          <w:rFonts w:cs="Times New Roman"/>
-        </w:rPr>
-        <w:t>potentially lead to higher precision and recall.</w:t>
-      </w:r>
-    </w:p>
-    <w:p>
-      <w:pPr>
-        <w:rPr>
-          <w:rFonts w:cs="Times New Roman"/>
-        </w:rPr>
-      </w:pPr>
-      <w:r>
-        <w:rPr>
-          <w:rFonts w:cs="Times New Roman"/>
-        </w:rPr>
-        <w:t>Once a useful and streamlined model is available for predicting a song’s popularity potential, it would be useful to develop a plugin for musical software. If this was achieved, it would not be necessary to upload music to Spotify before checking it’s popularity potential. This would require a few extra steps, most notably the calculation of audio features from raw audio data. It is unknown whether this is possible, or impossible due to the proprietary nature of the Spotify API and it’s algorithms.</w:t>
-      </w:r>
-      <w:r>
-        <w:rPr>
-          <w:rFonts w:cs="Times New Roman"/>
-        </w:rPr>
-        <w:t xml:space="preserve"> More refined versions of this plugin could even offer advice or recommendations for how to increase or decrease audio feature ranges to improve the potential for popularity.</w:t>
+        <w:t xml:space="preserve">plugin for musical software. If this was achieved, it would not be necessary to upload music to Spotify before checking </w:t>
+      </w:r>
+      <w:r>
+        <w:rPr>
+          <w:rFonts w:cs="Times New Roman"/>
+        </w:rPr>
+        <w:t xml:space="preserve">the </w:t>
+      </w:r>
+      <w:r>
+        <w:rPr>
+          <w:rFonts w:cs="Times New Roman"/>
+        </w:rPr>
+        <w:t>popularity potential</w:t>
+      </w:r>
+      <w:r>
+        <w:rPr>
+          <w:rFonts w:cs="Times New Roman"/>
+        </w:rPr>
+        <w:t xml:space="preserve"> of a song</w:t>
+      </w:r>
+      <w:r>
+        <w:rPr>
+          <w:rFonts w:cs="Times New Roman"/>
+        </w:rPr>
+        <w:t>. This would require extra steps, most notably the calculation of audio features from raw audio data. It is unknown whether this is possible, due to the proprietary nature of the Spotify API and algorithms.</w:t>
+      </w:r>
+      <w:r>
+        <w:rPr>
+          <w:rFonts w:cs="Times New Roman"/>
+        </w:rPr>
+        <w:t xml:space="preserve"> More refined versions of this plugin could even offer advice </w:t>
+      </w:r>
+      <w:r>
+        <w:rPr>
+          <w:rFonts w:cs="Times New Roman"/>
+        </w:rPr>
+        <w:t xml:space="preserve">to help achieve </w:t>
+      </w:r>
+      <w:r>
+        <w:rPr>
+          <w:rFonts w:cs="Times New Roman"/>
+        </w:rPr>
+        <w:t xml:space="preserve">audio feature ranges </w:t>
+      </w:r>
+      <w:r>
+        <w:rPr>
+          <w:rFonts w:cs="Times New Roman"/>
+        </w:rPr>
+        <w:t xml:space="preserve">with improved </w:t>
+      </w:r>
+      <w:r>
+        <w:rPr>
+          <w:rFonts w:cs="Times New Roman"/>
+        </w:rPr>
+        <w:t>potential for popularity.</w:t>
       </w:r>
     </w:p>
     <w:p>
@@ -28130,29 +28409,8 @@
       <w:pPr>
         <w:pStyle w:val="References"/>
       </w:pPr>
-      <w:proofErr w:type="spellStart"/>
-      <w:r>
-        <w:t>Cataltepe</w:t>
-      </w:r>
-      <w:proofErr w:type="spellEnd"/>
-      <w:r>
-        <w:t xml:space="preserve">, Z., </w:t>
-      </w:r>
-      <w:proofErr w:type="spellStart"/>
-      <w:r>
-        <w:t>Yaslan</w:t>
-      </w:r>
-      <w:proofErr w:type="spellEnd"/>
-      <w:r>
-        <w:t xml:space="preserve">, Y., &amp; </w:t>
-      </w:r>
-      <w:proofErr w:type="spellStart"/>
-      <w:r>
-        <w:t>Sonmez</w:t>
-      </w:r>
-      <w:proofErr w:type="spellEnd"/>
-      <w:r>
-        <w:t>, A. (2007). Music Genre Classification Using MIDI and Audio Features. EURASIP JOURNAL ON ADVANCES IN SIGNAL PROCESSING.</w:t>
+      <w:r>
+        <w:t>Cataltepe, Z., Yaslan, Y., &amp; Sonmez, A. (2007). Music Genre Classification Using MIDI and Audio Features. EURASIP JOURNAL ON ADVANCES IN SIGNAL PROCESSING.</w:t>
       </w:r>
     </w:p>
     <w:p>
@@ -28167,42 +28425,16 @@
       <w:pPr>
         <w:pStyle w:val="References"/>
       </w:pPr>
-      <w:proofErr w:type="spellStart"/>
-      <w:r>
-        <w:t>Cilibrasi</w:t>
-      </w:r>
-      <w:proofErr w:type="spellEnd"/>
-      <w:r>
-        <w:t xml:space="preserve">, R. L., </w:t>
-      </w:r>
-      <w:proofErr w:type="spellStart"/>
-      <w:r>
-        <w:t>Vitányi</w:t>
-      </w:r>
-      <w:proofErr w:type="spellEnd"/>
-      <w:r>
-        <w:t xml:space="preserve">, P., &amp; Wolf, R. D. (2004). Algorithmic clustering of music. Proceedings of the Fourth International Conference </w:t>
-      </w:r>
-      <w:proofErr w:type="spellStart"/>
-      <w:r>
-        <w:t>onWeb</w:t>
-      </w:r>
-      <w:proofErr w:type="spellEnd"/>
-      <w:r>
-        <w:t xml:space="preserve"> Delivering of Music, 2004. EDELMUSIC 2004..</w:t>
+      <w:r>
+        <w:t>Cilibrasi, R. L., Vitányi, P., &amp; Wolf, R. D. (2004). Algorithmic clustering of music. Proceedings of the Fourth International Conference onWeb Delivering of Music, 2004. EDELMUSIC 2004..</w:t>
       </w:r>
     </w:p>
     <w:p>
       <w:pPr>
         <w:pStyle w:val="References"/>
       </w:pPr>
-      <w:proofErr w:type="spellStart"/>
-      <w:r>
-        <w:t>Dhruvil</w:t>
-      </w:r>
-      <w:proofErr w:type="spellEnd"/>
-      <w:r>
-        <w:t xml:space="preserve"> Dave. (2021, November 9). Billboard "The Hot 100" Songs [Data set]. Kaggle. </w:t>
+      <w:r>
+        <w:t xml:space="preserve">Dhruvil Dave. (2021, November 9). Billboard "The Hot 100" Songs [Data set]. Kaggle. </w:t>
       </w:r>
       <w:hyperlink r:id="rId55" w:history="1">
         <w:r>
@@ -28239,29 +28471,8 @@
       <w:pPr>
         <w:pStyle w:val="References"/>
       </w:pPr>
-      <w:proofErr w:type="spellStart"/>
-      <w:r>
-        <w:t>Febirautami</w:t>
-      </w:r>
-      <w:proofErr w:type="spellEnd"/>
-      <w:r>
-        <w:t xml:space="preserve">, L. R., </w:t>
-      </w:r>
-      <w:proofErr w:type="spellStart"/>
-      <w:r>
-        <w:t>Surjandari</w:t>
-      </w:r>
-      <w:proofErr w:type="spellEnd"/>
-      <w:r>
-        <w:t xml:space="preserve">, I., &amp; </w:t>
-      </w:r>
-      <w:proofErr w:type="spellStart"/>
-      <w:r>
-        <w:t>Laoh</w:t>
-      </w:r>
-      <w:proofErr w:type="spellEnd"/>
-      <w:r>
-        <w:t>, E.  (2018). Determining Characteristics of Popular Local Songs in Indonesia's Music Market. 2018 5TH INTERNATIONAL CONFERENCE ON INFORMATION SCIENCE AND CONTROL ENGINEERING (ICISCE).</w:t>
+      <w:r>
+        <w:t>Febirautami, L. R., Surjandari, I., &amp; Laoh, E.  (2018). Determining Characteristics of Popular Local Songs in Indonesia's Music Market. 2018 5TH INTERNATIONAL CONFERENCE ON INFORMATION SCIENCE AND CONTROL ENGINEERING (ICISCE).</w:t>
       </w:r>
     </w:p>
     <w:p>
@@ -28315,26 +28526,16 @@
       <w:pPr>
         <w:pStyle w:val="References"/>
       </w:pPr>
-      <w:proofErr w:type="spellStart"/>
-      <w:r>
-        <w:t>Honingh</w:t>
-      </w:r>
-      <w:proofErr w:type="spellEnd"/>
-      <w:r>
-        <w:t>, A. K., &amp; Bod, R. (2011). Clustering and Classification of Music by Interval Categories. MCM.</w:t>
+      <w:r>
+        <w:t>Honingh, A. K., &amp; Bod, R. (2011). Clustering and Classification of Music by Interval Categories. MCM.</w:t>
       </w:r>
     </w:p>
     <w:p>
       <w:pPr>
         <w:pStyle w:val="References"/>
       </w:pPr>
-      <w:proofErr w:type="spellStart"/>
-      <w:r>
-        <w:t>Huo</w:t>
-      </w:r>
-      <w:proofErr w:type="spellEnd"/>
-      <w:r>
-        <w:t>, Y.  (2021). Music Personalized Label Clustering and Recommendation Visualization. Complex..</w:t>
+      <w:r>
+        <w:t>Huo, Y.  (2021). Music Personalized Label Clustering and Recommendation Visualization. Complex..</w:t>
       </w:r>
     </w:p>
     <w:p>
@@ -28358,15 +28559,7 @@
         <w:pStyle w:val="References"/>
       </w:pPr>
       <w:r>
-        <w:t xml:space="preserve">Kim, S., Park, J., </w:t>
-      </w:r>
-      <w:proofErr w:type="spellStart"/>
-      <w:r>
-        <w:t>Seong</w:t>
-      </w:r>
-      <w:proofErr w:type="spellEnd"/>
-      <w:r>
-        <w:t>, K., Cho, N., Min, J., &amp; Hong, H. (2021). Music-Circles: Can Music Be Represented With Numbers?. ARXIV.</w:t>
+        <w:t>Kim, S., Park, J., Seong, K., Cho, N., Min, J., &amp; Hong, H. (2021). Music-Circles: Can Music Be Represented With Numbers?. ARXIV.</w:t>
       </w:r>
     </w:p>
     <w:p>
@@ -28374,31 +28567,7 @@
         <w:pStyle w:val="References"/>
       </w:pPr>
       <w:r>
-        <w:t xml:space="preserve">Laurier, C. , </w:t>
-      </w:r>
-      <w:proofErr w:type="spellStart"/>
-      <w:r>
-        <w:t>Lartillot</w:t>
-      </w:r>
-      <w:proofErr w:type="spellEnd"/>
-      <w:r>
-        <w:t xml:space="preserve">, O. , </w:t>
-      </w:r>
-      <w:proofErr w:type="spellStart"/>
-      <w:r>
-        <w:t>Eerola</w:t>
-      </w:r>
-      <w:proofErr w:type="spellEnd"/>
-      <w:r>
-        <w:t xml:space="preserve">, T. , &amp; </w:t>
-      </w:r>
-      <w:proofErr w:type="spellStart"/>
-      <w:r>
-        <w:t>Toiviainen</w:t>
-      </w:r>
-      <w:proofErr w:type="spellEnd"/>
-      <w:r>
-        <w:t xml:space="preserve">, P. (2009). Exploring relationships between audio features and emotion in music. </w:t>
+        <w:t xml:space="preserve">Laurier, C. , Lartillot, O. , Eerola, T. , &amp; Toiviainen, P. (2009). Exploring relationships between audio features and emotion in music. </w:t>
       </w:r>
     </w:p>
     <w:p>
@@ -28430,15 +28599,7 @@
         <w:pStyle w:val="References"/>
       </w:pPr>
       <w:r>
-        <w:t xml:space="preserve">Li, Q., </w:t>
-      </w:r>
-      <w:proofErr w:type="spellStart"/>
-      <w:r>
-        <w:t>Myaeng</w:t>
-      </w:r>
-      <w:proofErr w:type="spellEnd"/>
-      <w:r>
-        <w:t>, S. H., &amp; Kim, B. M. (2007). A Probabilistic Music Recommender Considering User Opinions and Audio Features. INF. PROCESS. MANAG..</w:t>
+        <w:t>Li, Q., Myaeng, S. H., &amp; Kim, B. M. (2007). A Probabilistic Music Recommender Considering User Opinions and Audio Features. INF. PROCESS. MANAG..</w:t>
       </w:r>
     </w:p>
     <w:p>
@@ -28474,15 +28635,7 @@
         <w:pStyle w:val="References"/>
       </w:pPr>
       <w:r>
-        <w:t xml:space="preserve">Martín-Gutiérrez, D. , </w:t>
-      </w:r>
-      <w:proofErr w:type="spellStart"/>
-      <w:r>
-        <w:t>Peñaloza</w:t>
-      </w:r>
-      <w:proofErr w:type="spellEnd"/>
-      <w:r>
-        <w:t>, G. H., Belmonte-Hernández, A. , &amp; García, F Á.  (2020). A Multimodal End-to-End Deep Learning Architecture for Music Popularity Prediction. IEEE ACCESS.</w:t>
+        <w:t>Martín-Gutiérrez, D. , Peñaloza, G. H., Belmonte-Hernández, A. , &amp; García, F Á.  (2020). A Multimodal End-to-End Deep Learning Architecture for Music Popularity Prediction. IEEE ACCESS.</w:t>
       </w:r>
     </w:p>
     <w:p>
@@ -28490,15 +28643,7 @@
         <w:pStyle w:val="References"/>
       </w:pPr>
       <w:r>
-        <w:t xml:space="preserve">O'Toole, K., &amp; </w:t>
-      </w:r>
-      <w:proofErr w:type="spellStart"/>
-      <w:r>
-        <w:t>Horvát</w:t>
-      </w:r>
-      <w:proofErr w:type="spellEnd"/>
-      <w:r>
-        <w:t>, E. Á. (2022). Novelty and Cultural Evolution in Modern Popular Music. ARXIV.</w:t>
+        <w:t>O'Toole, K., &amp; Horvát, E. Á. (2022). Novelty and Cultural Evolution in Modern Popular Music. ARXIV.</w:t>
       </w:r>
     </w:p>
     <w:p>
@@ -28525,15 +28670,7 @@
         <w:pStyle w:val="References"/>
       </w:pPr>
       <w:r>
-        <w:t xml:space="preserve">Reiman, M., &amp; </w:t>
-      </w:r>
-      <w:proofErr w:type="spellStart"/>
-      <w:r>
-        <w:t>Örnell</w:t>
-      </w:r>
-      <w:proofErr w:type="spellEnd"/>
-      <w:r>
-        <w:t>, P. (2018). Predicting Hit Songs with Machine Learning. EXAMENSARBETE INOM TEKNIK, GRUNDNIVÅ, 15 HP.</w:t>
+        <w:t>Reiman, M., &amp; Örnell, P. (2018). Predicting Hit Songs with Machine Learning. EXAMENSARBETE INOM TEKNIK, GRUNDNIVÅ, 15 HP.</w:t>
       </w:r>
     </w:p>
     <w:p>
@@ -28559,58 +28696,16 @@
       <w:pPr>
         <w:pStyle w:val="References"/>
       </w:pPr>
-      <w:proofErr w:type="spellStart"/>
-      <w:r>
-        <w:t>Schedl</w:t>
-      </w:r>
-      <w:proofErr w:type="spellEnd"/>
-      <w:r>
-        <w:t xml:space="preserve">, M. (2013). Ameliorating Music Recommendation: Integrating Music Content, Music Context, and User Context for Improved Music Retrieval and Recommendation. </w:t>
+      <w:r>
+        <w:t xml:space="preserve">Schedl, M. (2013). Ameliorating Music Recommendation: Integrating Music Content, Music Context, and User Context for Improved Music Retrieval and Recommendation. </w:t>
       </w:r>
     </w:p>
     <w:p>
       <w:pPr>
         <w:pStyle w:val="References"/>
       </w:pPr>
-      <w:proofErr w:type="spellStart"/>
-      <w:r>
-        <w:t>Setiadi</w:t>
-      </w:r>
-      <w:proofErr w:type="spellEnd"/>
-      <w:r>
-        <w:t xml:space="preserve">, D. R. I. M., </w:t>
-      </w:r>
-      <w:proofErr w:type="spellStart"/>
-      <w:r>
-        <w:t>Rahardwika</w:t>
-      </w:r>
-      <w:proofErr w:type="spellEnd"/>
-      <w:r>
-        <w:t xml:space="preserve">, D. S. , </w:t>
-      </w:r>
-      <w:proofErr w:type="spellStart"/>
-      <w:r>
-        <w:t>Rachmawanto</w:t>
-      </w:r>
-      <w:proofErr w:type="spellEnd"/>
-      <w:r>
-        <w:t xml:space="preserve">, E. H. , Sari, C. A. , Susanto, A., </w:t>
-      </w:r>
-      <w:proofErr w:type="spellStart"/>
-      <w:r>
-        <w:t>Mulyono</w:t>
-      </w:r>
-      <w:proofErr w:type="spellEnd"/>
-      <w:r>
-        <w:t xml:space="preserve">, I. U. W. , </w:t>
-      </w:r>
-      <w:proofErr w:type="spellStart"/>
-      <w:r>
-        <w:t>Astuti</w:t>
-      </w:r>
-      <w:proofErr w:type="spellEnd"/>
-      <w:r>
-        <w:t>, E. Z. , &amp; Fahmi, A.  (2020). Effect of Feature Selection on The Accuracy of Music Genre Classification Using SVM Classifier. 2020 INTERNATIONAL SEMINAR ON APPLICATION FOR TECHNOLOGY OF INFORMATION AND COMMUNICATION (ISEMANTIC).</w:t>
+      <w:r>
+        <w:t>Setiadi, D. R. I. M., Rahardwika, D. S. , Rachmawanto, E. H. , Sari, C. A. , Susanto, A., Mulyono, I. U. W. , Astuti, E. Z. , &amp; Fahmi, A.  (2020). Effect of Feature Selection on The Accuracy of Music Genre Classification Using SVM Classifier. 2020 INTERNATIONAL SEMINAR ON APPLICATION FOR TECHNOLOGY OF INFORMATION AND COMMUNICATION (ISEMANTIC).</w:t>
       </w:r>
     </w:p>
     <w:p>
@@ -28654,15 +28749,7 @@
         <w:pStyle w:val="References"/>
       </w:pPr>
       <w:r>
-        <w:t xml:space="preserve">Wilkes, B., </w:t>
-      </w:r>
-      <w:proofErr w:type="spellStart"/>
-      <w:r>
-        <w:t>Vatolkin</w:t>
-      </w:r>
-      <w:proofErr w:type="spellEnd"/>
-      <w:r>
-        <w:t>, I., &amp; Müller, H. (2021). Statistical and Visual Analysis of Audio, Text, and Image Features for Multi-Modal Music Genre Recognition. ENTROPY (BASEL, SWITZERLAND).</w:t>
+        <w:t>Wilkes, B., Vatolkin, I., &amp; Müller, H. (2021). Statistical and Visual Analysis of Audio, Text, and Image Features for Multi-Modal Music Genre Recognition. ENTROPY (BASEL, SWITZERLAND).</w:t>
       </w:r>
     </w:p>
     <w:p>

</xml_diff>

<commit_message>
QA check to confirm data integrity
report tables updated with new number
</commit_message>
<xml_diff>
--- a/FINAL_REPORT_CIND820_F2022_Kevin_Carr.docx
+++ b/FINAL_REPORT_CIND820_F2022_Kevin_Carr.docx
@@ -27588,7 +27588,13 @@
               </w:rPr>
             </w:pPr>
             <w:r>
-              <w:t>23 seconds</w:t>
+              <w:t>2</w:t>
+            </w:r>
+            <w:r>
+              <w:t>8</w:t>
+            </w:r>
+            <w:r>
+              <w:t xml:space="preserve"> seconds</w:t>
             </w:r>
           </w:p>
         </w:tc>
@@ -27600,12 +27606,24 @@
             <w:pPr>
               <w:pStyle w:val="Tables"/>
               <w:keepNext/>
-              <w:rPr>
-                <w:szCs w:val="20"/>
-              </w:rPr>
-            </w:pPr>
-            <w:r>
-              <w:t>40 minutes</w:t>
+              <w:tabs>
+                <w:tab w:val="left" w:pos="214"/>
+                <w:tab w:val="center" w:pos="819"/>
+              </w:tabs>
+              <w:jc w:val="left"/>
+              <w:rPr>
+                <w:szCs w:val="20"/>
+              </w:rPr>
+            </w:pPr>
+            <w:r>
+              <w:tab/>
+            </w:r>
+            <w:r>
+              <w:tab/>
+              <w:t>5</w:t>
+            </w:r>
+            <w:r>
+              <w:t>0 minutes</w:t>
             </w:r>
             <w:r>
               <w:rPr>
@@ -27700,7 +27718,13 @@
               </w:rPr>
             </w:pPr>
             <w:r>
-              <w:t>25 seconds</w:t>
+              <w:t>2</w:t>
+            </w:r>
+            <w:r>
+              <w:t>7</w:t>
+            </w:r>
+            <w:r>
+              <w:t xml:space="preserve"> seconds</w:t>
             </w:r>
           </w:p>
         </w:tc>
@@ -27717,7 +27741,10 @@
               </w:rPr>
             </w:pPr>
             <w:r>
-              <w:t>40 minutes</w:t>
+              <w:t>5</w:t>
+            </w:r>
+            <w:r>
+              <w:t>0 minutes</w:t>
             </w:r>
             <w:r>
               <w:rPr>
@@ -28105,7 +28132,10 @@
               </w:rPr>
             </w:pPr>
             <w:r>
-              <w:t>20 days</w:t>
+              <w:t>8</w:t>
+            </w:r>
+            <w:r>
+              <w:t>0 days</w:t>
             </w:r>
             <w:r>
               <w:rPr>

</xml_diff>

<commit_message>
reports and presentation printout complete
</commit_message>
<xml_diff>
--- a/FINAL_REPORT_CIND820_F2022_Kevin_Carr.docx
+++ b/FINAL_REPORT_CIND820_F2022_Kevin_Carr.docx
@@ -294,7 +294,7 @@
               <w:sz w:val="40"/>
               <w:szCs w:val="20"/>
             </w:rPr>
-            <w:t>November 27, 2022</w:t>
+            <w:t>December 3, 2022</w:t>
           </w:r>
         </w:p>
         <w:p>
@@ -371,7 +371,7 @@
         </w:rPr>
         <w:fldChar w:fldCharType="separate"/>
       </w:r>
-      <w:hyperlink w:anchor="_Toc120447824" w:history="1">
+      <w:hyperlink w:anchor="_Toc120959984" w:history="1">
         <w:r>
           <w:rPr>
             <w:rStyle w:val="Hyperlink"/>
@@ -399,7 +399,7 @@
             <w:noProof/>
             <w:webHidden/>
           </w:rPr>
-          <w:instrText xml:space="preserve"> PAGEREF _Toc120447824 \h </w:instrText>
+          <w:instrText xml:space="preserve"> PAGEREF _Toc120959984 \h </w:instrText>
         </w:r>
         <w:r>
           <w:rPr>
@@ -443,7 +443,7 @@
           <w:lang w:eastAsia="en-CA"/>
         </w:rPr>
       </w:pPr>
-      <w:hyperlink w:anchor="_Toc120447825" w:history="1">
+      <w:hyperlink w:anchor="_Toc120959985" w:history="1">
         <w:r>
           <w:rPr>
             <w:rStyle w:val="Hyperlink"/>
@@ -470,7 +470,7 @@
             <w:noProof/>
             <w:webHidden/>
           </w:rPr>
-          <w:instrText xml:space="preserve"> PAGEREF _Toc120447825 \h </w:instrText>
+          <w:instrText xml:space="preserve"> PAGEREF _Toc120959985 \h </w:instrText>
         </w:r>
         <w:r>
           <w:rPr>
@@ -514,7 +514,7 @@
           <w:lang w:eastAsia="en-CA"/>
         </w:rPr>
       </w:pPr>
-      <w:hyperlink w:anchor="_Toc120447826" w:history="1">
+      <w:hyperlink w:anchor="_Toc120959986" w:history="1">
         <w:r>
           <w:rPr>
             <w:rStyle w:val="Hyperlink"/>
@@ -541,7 +541,7 @@
             <w:noProof/>
             <w:webHidden/>
           </w:rPr>
-          <w:instrText xml:space="preserve"> PAGEREF _Toc120447826 \h </w:instrText>
+          <w:instrText xml:space="preserve"> PAGEREF _Toc120959986 \h </w:instrText>
         </w:r>
         <w:r>
           <w:rPr>
@@ -585,7 +585,7 @@
           <w:lang w:eastAsia="en-CA"/>
         </w:rPr>
       </w:pPr>
-      <w:hyperlink w:anchor="_Toc120447827" w:history="1">
+      <w:hyperlink w:anchor="_Toc120959987" w:history="1">
         <w:r>
           <w:rPr>
             <w:rStyle w:val="Hyperlink"/>
@@ -612,7 +612,7 @@
             <w:noProof/>
             <w:webHidden/>
           </w:rPr>
-          <w:instrText xml:space="preserve"> PAGEREF _Toc120447827 \h </w:instrText>
+          <w:instrText xml:space="preserve"> PAGEREF _Toc120959987 \h </w:instrText>
         </w:r>
         <w:r>
           <w:rPr>
@@ -658,7 +658,7 @@
           <w:lang w:eastAsia="en-CA"/>
         </w:rPr>
       </w:pPr>
-      <w:hyperlink w:anchor="_Toc120447828" w:history="1">
+      <w:hyperlink w:anchor="_Toc120959988" w:history="1">
         <w:r>
           <w:rPr>
             <w:rStyle w:val="Hyperlink"/>
@@ -685,7 +685,7 @@
             <w:noProof/>
             <w:webHidden/>
           </w:rPr>
-          <w:instrText xml:space="preserve"> PAGEREF _Toc120447828 \h </w:instrText>
+          <w:instrText xml:space="preserve"> PAGEREF _Toc120959988 \h </w:instrText>
         </w:r>
         <w:r>
           <w:rPr>
@@ -731,7 +731,7 @@
           <w:lang w:eastAsia="en-CA"/>
         </w:rPr>
       </w:pPr>
-      <w:hyperlink w:anchor="_Toc120447829" w:history="1">
+      <w:hyperlink w:anchor="_Toc120959989" w:history="1">
         <w:r>
           <w:rPr>
             <w:rStyle w:val="Hyperlink"/>
@@ -758,7 +758,7 @@
             <w:noProof/>
             <w:webHidden/>
           </w:rPr>
-          <w:instrText xml:space="preserve"> PAGEREF _Toc120447829 \h </w:instrText>
+          <w:instrText xml:space="preserve"> PAGEREF _Toc120959989 \h </w:instrText>
         </w:r>
         <w:r>
           <w:rPr>
@@ -804,7 +804,7 @@
           <w:lang w:eastAsia="en-CA"/>
         </w:rPr>
       </w:pPr>
-      <w:hyperlink w:anchor="_Toc120447830" w:history="1">
+      <w:hyperlink w:anchor="_Toc120959990" w:history="1">
         <w:r>
           <w:rPr>
             <w:rStyle w:val="Hyperlink"/>
@@ -831,7 +831,7 @@
             <w:noProof/>
             <w:webHidden/>
           </w:rPr>
-          <w:instrText xml:space="preserve"> PAGEREF _Toc120447830 \h </w:instrText>
+          <w:instrText xml:space="preserve"> PAGEREF _Toc120959990 \h </w:instrText>
         </w:r>
         <w:r>
           <w:rPr>
@@ -877,7 +877,7 @@
           <w:lang w:eastAsia="en-CA"/>
         </w:rPr>
       </w:pPr>
-      <w:hyperlink w:anchor="_Toc120447831" w:history="1">
+      <w:hyperlink w:anchor="_Toc120959991" w:history="1">
         <w:r>
           <w:rPr>
             <w:rStyle w:val="Hyperlink"/>
@@ -904,7 +904,7 @@
             <w:noProof/>
             <w:webHidden/>
           </w:rPr>
-          <w:instrText xml:space="preserve"> PAGEREF _Toc120447831 \h </w:instrText>
+          <w:instrText xml:space="preserve"> PAGEREF _Toc120959991 \h </w:instrText>
         </w:r>
         <w:r>
           <w:rPr>
@@ -949,7 +949,7 @@
           <w:lang w:eastAsia="en-CA"/>
         </w:rPr>
       </w:pPr>
-      <w:hyperlink w:anchor="_Toc120447832" w:history="1">
+      <w:hyperlink w:anchor="_Toc120959992" w:history="1">
         <w:r>
           <w:rPr>
             <w:rStyle w:val="Hyperlink"/>
@@ -976,7 +976,7 @@
             <w:noProof/>
             <w:webHidden/>
           </w:rPr>
-          <w:instrText xml:space="preserve"> PAGEREF _Toc120447832 \h </w:instrText>
+          <w:instrText xml:space="preserve"> PAGEREF _Toc120959992 \h </w:instrText>
         </w:r>
         <w:r>
           <w:rPr>
@@ -1021,7 +1021,7 @@
           <w:lang w:eastAsia="en-CA"/>
         </w:rPr>
       </w:pPr>
-      <w:hyperlink w:anchor="_Toc120447833" w:history="1">
+      <w:hyperlink w:anchor="_Toc120959993" w:history="1">
         <w:r>
           <w:rPr>
             <w:rStyle w:val="Hyperlink"/>
@@ -1048,7 +1048,7 @@
             <w:noProof/>
             <w:webHidden/>
           </w:rPr>
-          <w:instrText xml:space="preserve"> PAGEREF _Toc120447833 \h </w:instrText>
+          <w:instrText xml:space="preserve"> PAGEREF _Toc120959993 \h </w:instrText>
         </w:r>
         <w:r>
           <w:rPr>
@@ -1094,7 +1094,7 @@
           <w:lang w:eastAsia="en-CA"/>
         </w:rPr>
       </w:pPr>
-      <w:hyperlink w:anchor="_Toc120447834" w:history="1">
+      <w:hyperlink w:anchor="_Toc120959994" w:history="1">
         <w:r>
           <w:rPr>
             <w:rStyle w:val="Hyperlink"/>
@@ -1121,7 +1121,7 @@
             <w:noProof/>
             <w:webHidden/>
           </w:rPr>
-          <w:instrText xml:space="preserve"> PAGEREF _Toc120447834 \h </w:instrText>
+          <w:instrText xml:space="preserve"> PAGEREF _Toc120959994 \h </w:instrText>
         </w:r>
         <w:r>
           <w:rPr>
@@ -1167,7 +1167,7 @@
           <w:lang w:eastAsia="en-CA"/>
         </w:rPr>
       </w:pPr>
-      <w:hyperlink w:anchor="_Toc120447835" w:history="1">
+      <w:hyperlink w:anchor="_Toc120959995" w:history="1">
         <w:r>
           <w:rPr>
             <w:rStyle w:val="Hyperlink"/>
@@ -1194,7 +1194,7 @@
             <w:noProof/>
             <w:webHidden/>
           </w:rPr>
-          <w:instrText xml:space="preserve"> PAGEREF _Toc120447835 \h </w:instrText>
+          <w:instrText xml:space="preserve"> PAGEREF _Toc120959995 \h </w:instrText>
         </w:r>
         <w:r>
           <w:rPr>
@@ -1240,7 +1240,7 @@
           <w:lang w:eastAsia="en-CA"/>
         </w:rPr>
       </w:pPr>
-      <w:hyperlink w:anchor="_Toc120447836" w:history="1">
+      <w:hyperlink w:anchor="_Toc120959996" w:history="1">
         <w:r>
           <w:rPr>
             <w:rStyle w:val="Hyperlink"/>
@@ -1267,7 +1267,7 @@
             <w:noProof/>
             <w:webHidden/>
           </w:rPr>
-          <w:instrText xml:space="preserve"> PAGEREF _Toc120447836 \h </w:instrText>
+          <w:instrText xml:space="preserve"> PAGEREF _Toc120959996 \h </w:instrText>
         </w:r>
         <w:r>
           <w:rPr>
@@ -1311,7 +1311,7 @@
           <w:lang w:eastAsia="en-CA"/>
         </w:rPr>
       </w:pPr>
-      <w:hyperlink w:anchor="_Toc120447837" w:history="1">
+      <w:hyperlink w:anchor="_Toc120959997" w:history="1">
         <w:r>
           <w:rPr>
             <w:rStyle w:val="Hyperlink"/>
@@ -1338,7 +1338,7 @@
             <w:noProof/>
             <w:webHidden/>
           </w:rPr>
-          <w:instrText xml:space="preserve"> PAGEREF _Toc120447837 \h </w:instrText>
+          <w:instrText xml:space="preserve"> PAGEREF _Toc120959997 \h </w:instrText>
         </w:r>
         <w:r>
           <w:rPr>
@@ -1384,7 +1384,7 @@
           <w:lang w:eastAsia="en-CA"/>
         </w:rPr>
       </w:pPr>
-      <w:hyperlink w:anchor="_Toc120447838" w:history="1">
+      <w:hyperlink w:anchor="_Toc120959998" w:history="1">
         <w:r>
           <w:rPr>
             <w:rStyle w:val="Hyperlink"/>
@@ -1411,7 +1411,7 @@
             <w:noProof/>
             <w:webHidden/>
           </w:rPr>
-          <w:instrText xml:space="preserve"> PAGEREF _Toc120447838 \h </w:instrText>
+          <w:instrText xml:space="preserve"> PAGEREF _Toc120959998 \h </w:instrText>
         </w:r>
         <w:r>
           <w:rPr>
@@ -1457,7 +1457,7 @@
           <w:lang w:eastAsia="en-CA"/>
         </w:rPr>
       </w:pPr>
-      <w:hyperlink w:anchor="_Toc120447839" w:history="1">
+      <w:hyperlink w:anchor="_Toc120959999" w:history="1">
         <w:r>
           <w:rPr>
             <w:rStyle w:val="Hyperlink"/>
@@ -1484,7 +1484,7 @@
             <w:noProof/>
             <w:webHidden/>
           </w:rPr>
-          <w:instrText xml:space="preserve"> PAGEREF _Toc120447839 \h </w:instrText>
+          <w:instrText xml:space="preserve"> PAGEREF _Toc120959999 \h </w:instrText>
         </w:r>
         <w:r>
           <w:rPr>
@@ -1530,7 +1530,7 @@
           <w:lang w:eastAsia="en-CA"/>
         </w:rPr>
       </w:pPr>
-      <w:hyperlink w:anchor="_Toc120447840" w:history="1">
+      <w:hyperlink w:anchor="_Toc120960000" w:history="1">
         <w:r>
           <w:rPr>
             <w:rStyle w:val="Hyperlink"/>
@@ -1557,7 +1557,7 @@
             <w:noProof/>
             <w:webHidden/>
           </w:rPr>
-          <w:instrText xml:space="preserve"> PAGEREF _Toc120447840 \h </w:instrText>
+          <w:instrText xml:space="preserve"> PAGEREF _Toc120960000 \h </w:instrText>
         </w:r>
         <w:r>
           <w:rPr>
@@ -1601,7 +1601,7 @@
           <w:lang w:eastAsia="en-CA"/>
         </w:rPr>
       </w:pPr>
-      <w:hyperlink w:anchor="_Toc120447841" w:history="1">
+      <w:hyperlink w:anchor="_Toc120960001" w:history="1">
         <w:r>
           <w:rPr>
             <w:rStyle w:val="Hyperlink"/>
@@ -1628,7 +1628,7 @@
             <w:noProof/>
             <w:webHidden/>
           </w:rPr>
-          <w:instrText xml:space="preserve"> PAGEREF _Toc120447841 \h </w:instrText>
+          <w:instrText xml:space="preserve"> PAGEREF _Toc120960001 \h </w:instrText>
         </w:r>
         <w:r>
           <w:rPr>
@@ -1674,7 +1674,7 @@
           <w:lang w:eastAsia="en-CA"/>
         </w:rPr>
       </w:pPr>
-      <w:hyperlink w:anchor="_Toc120447842" w:history="1">
+      <w:hyperlink w:anchor="_Toc120960002" w:history="1">
         <w:r>
           <w:rPr>
             <w:rStyle w:val="Hyperlink"/>
@@ -1701,7 +1701,7 @@
             <w:noProof/>
             <w:webHidden/>
           </w:rPr>
-          <w:instrText xml:space="preserve"> PAGEREF _Toc120447842 \h </w:instrText>
+          <w:instrText xml:space="preserve"> PAGEREF _Toc120960002 \h </w:instrText>
         </w:r>
         <w:r>
           <w:rPr>
@@ -1747,7 +1747,7 @@
           <w:lang w:eastAsia="en-CA"/>
         </w:rPr>
       </w:pPr>
-      <w:hyperlink w:anchor="_Toc120447843" w:history="1">
+      <w:hyperlink w:anchor="_Toc120960003" w:history="1">
         <w:r>
           <w:rPr>
             <w:rStyle w:val="Hyperlink"/>
@@ -1774,7 +1774,7 @@
             <w:noProof/>
             <w:webHidden/>
           </w:rPr>
-          <w:instrText xml:space="preserve"> PAGEREF _Toc120447843 \h </w:instrText>
+          <w:instrText xml:space="preserve"> PAGEREF _Toc120960003 \h </w:instrText>
         </w:r>
         <w:r>
           <w:rPr>
@@ -1820,7 +1820,7 @@
           <w:lang w:eastAsia="en-CA"/>
         </w:rPr>
       </w:pPr>
-      <w:hyperlink w:anchor="_Toc120447844" w:history="1">
+      <w:hyperlink w:anchor="_Toc120960004" w:history="1">
         <w:r>
           <w:rPr>
             <w:rStyle w:val="Hyperlink"/>
@@ -1847,7 +1847,7 @@
             <w:noProof/>
             <w:webHidden/>
           </w:rPr>
-          <w:instrText xml:space="preserve"> PAGEREF _Toc120447844 \h </w:instrText>
+          <w:instrText xml:space="preserve"> PAGEREF _Toc120960004 \h </w:instrText>
         </w:r>
         <w:r>
           <w:rPr>
@@ -1893,7 +1893,7 @@
           <w:lang w:eastAsia="en-CA"/>
         </w:rPr>
       </w:pPr>
-      <w:hyperlink w:anchor="_Toc120447845" w:history="1">
+      <w:hyperlink w:anchor="_Toc120960005" w:history="1">
         <w:r>
           <w:rPr>
             <w:rStyle w:val="Hyperlink"/>
@@ -1920,7 +1920,7 @@
             <w:noProof/>
             <w:webHidden/>
           </w:rPr>
-          <w:instrText xml:space="preserve"> PAGEREF _Toc120447845 \h </w:instrText>
+          <w:instrText xml:space="preserve"> PAGEREF _Toc120960005 \h </w:instrText>
         </w:r>
         <w:r>
           <w:rPr>
@@ -1965,7 +1965,7 @@
           <w:lang w:eastAsia="en-CA"/>
         </w:rPr>
       </w:pPr>
-      <w:hyperlink w:anchor="_Toc120447846" w:history="1">
+      <w:hyperlink w:anchor="_Toc120960006" w:history="1">
         <w:r>
           <w:rPr>
             <w:rStyle w:val="Hyperlink"/>
@@ -1992,7 +1992,7 @@
             <w:noProof/>
             <w:webHidden/>
           </w:rPr>
-          <w:instrText xml:space="preserve"> PAGEREF _Toc120447846 \h </w:instrText>
+          <w:instrText xml:space="preserve"> PAGEREF _Toc120960006 \h </w:instrText>
         </w:r>
         <w:r>
           <w:rPr>
@@ -2037,7 +2037,7 @@
           <w:lang w:eastAsia="en-CA"/>
         </w:rPr>
       </w:pPr>
-      <w:hyperlink w:anchor="_Toc120447847" w:history="1">
+      <w:hyperlink w:anchor="_Toc120960007" w:history="1">
         <w:r>
           <w:rPr>
             <w:rStyle w:val="Hyperlink"/>
@@ -2064,7 +2064,7 @@
             <w:noProof/>
             <w:webHidden/>
           </w:rPr>
-          <w:instrText xml:space="preserve"> PAGEREF _Toc120447847 \h </w:instrText>
+          <w:instrText xml:space="preserve"> PAGEREF _Toc120960007 \h </w:instrText>
         </w:r>
         <w:r>
           <w:rPr>
@@ -2109,7 +2109,7 @@
           <w:lang w:eastAsia="en-CA"/>
         </w:rPr>
       </w:pPr>
-      <w:hyperlink w:anchor="_Toc120447848" w:history="1">
+      <w:hyperlink w:anchor="_Toc120960008" w:history="1">
         <w:r>
           <w:rPr>
             <w:rStyle w:val="Hyperlink"/>
@@ -2136,7 +2136,7 @@
             <w:noProof/>
             <w:webHidden/>
           </w:rPr>
-          <w:instrText xml:space="preserve"> PAGEREF _Toc120447848 \h </w:instrText>
+          <w:instrText xml:space="preserve"> PAGEREF _Toc120960008 \h </w:instrText>
         </w:r>
         <w:r>
           <w:rPr>
@@ -2182,7 +2182,7 @@
           <w:lang w:eastAsia="en-CA"/>
         </w:rPr>
       </w:pPr>
-      <w:hyperlink w:anchor="_Toc120447849" w:history="1">
+      <w:hyperlink w:anchor="_Toc120960009" w:history="1">
         <w:r>
           <w:rPr>
             <w:rStyle w:val="Hyperlink"/>
@@ -2209,7 +2209,7 @@
             <w:noProof/>
             <w:webHidden/>
           </w:rPr>
-          <w:instrText xml:space="preserve"> PAGEREF _Toc120447849 \h </w:instrText>
+          <w:instrText xml:space="preserve"> PAGEREF _Toc120960009 \h </w:instrText>
         </w:r>
         <w:r>
           <w:rPr>
@@ -2255,7 +2255,7 @@
           <w:lang w:eastAsia="en-CA"/>
         </w:rPr>
       </w:pPr>
-      <w:hyperlink w:anchor="_Toc120447850" w:history="1">
+      <w:hyperlink w:anchor="_Toc120960010" w:history="1">
         <w:r>
           <w:rPr>
             <w:rStyle w:val="Hyperlink"/>
@@ -2282,78 +2282,7 @@
             <w:noProof/>
             <w:webHidden/>
           </w:rPr>
-          <w:instrText xml:space="preserve"> PAGEREF _Toc120447850 \h </w:instrText>
-        </w:r>
-        <w:r>
-          <w:rPr>
-            <w:noProof/>
-            <w:webHidden/>
-          </w:rPr>
-        </w:r>
-        <w:r>
-          <w:rPr>
-            <w:noProof/>
-            <w:webHidden/>
-          </w:rPr>
-          <w:fldChar w:fldCharType="separate"/>
-        </w:r>
-        <w:r>
-          <w:rPr>
-            <w:noProof/>
-            <w:webHidden/>
-          </w:rPr>
-          <w:t>46</w:t>
-        </w:r>
-        <w:r>
-          <w:rPr>
-            <w:noProof/>
-            <w:webHidden/>
-          </w:rPr>
-          <w:fldChar w:fldCharType="end"/>
-        </w:r>
-      </w:hyperlink>
-    </w:p>
-    <w:p>
-      <w:pPr>
-        <w:pStyle w:val="TOC1"/>
-        <w:rPr>
-          <w:rFonts w:asciiTheme="minorHAnsi" w:eastAsiaTheme="minorEastAsia" w:hAnsiTheme="minorHAnsi" w:cstheme="minorBidi"/>
-          <w:b w:val="0"/>
-          <w:noProof/>
-          <w:color w:val="auto"/>
-          <w:sz w:val="22"/>
-          <w:szCs w:val="22"/>
-          <w:lang w:eastAsia="en-CA"/>
-        </w:rPr>
-      </w:pPr>
-      <w:hyperlink w:anchor="_Toc120447851" w:history="1">
-        <w:r>
-          <w:rPr>
-            <w:rStyle w:val="Hyperlink"/>
-            <w:noProof/>
-          </w:rPr>
-          <w:t>Discussion and Conclusions</w:t>
-        </w:r>
-        <w:r>
-          <w:rPr>
-            <w:noProof/>
-            <w:webHidden/>
-          </w:rPr>
-          <w:tab/>
-        </w:r>
-        <w:r>
-          <w:rPr>
-            <w:noProof/>
-            <w:webHidden/>
-          </w:rPr>
-          <w:fldChar w:fldCharType="begin"/>
-        </w:r>
-        <w:r>
-          <w:rPr>
-            <w:noProof/>
-            <w:webHidden/>
-          </w:rPr>
-          <w:instrText xml:space="preserve"> PAGEREF _Toc120447851 \h </w:instrText>
+          <w:instrText xml:space="preserve"> PAGEREF _Toc120960010 \h </w:instrText>
         </w:r>
         <w:r>
           <w:rPr>
@@ -2386,12 +2315,10 @@
     </w:p>
     <w:p>
       <w:pPr>
-        <w:pStyle w:val="TOC2"/>
-        <w:tabs>
-          <w:tab w:val="right" w:leader="dot" w:pos="9350"/>
-        </w:tabs>
+        <w:pStyle w:val="TOC1"/>
         <w:rPr>
           <w:rFonts w:asciiTheme="minorHAnsi" w:eastAsiaTheme="minorEastAsia" w:hAnsiTheme="minorHAnsi" w:cstheme="minorBidi"/>
+          <w:b w:val="0"/>
           <w:noProof/>
           <w:color w:val="auto"/>
           <w:sz w:val="22"/>
@@ -2399,13 +2326,13 @@
           <w:lang w:eastAsia="en-CA"/>
         </w:rPr>
       </w:pPr>
-      <w:hyperlink w:anchor="_Toc120447852" w:history="1">
+      <w:hyperlink w:anchor="_Toc120960011" w:history="1">
         <w:r>
           <w:rPr>
             <w:rStyle w:val="Hyperlink"/>
             <w:noProof/>
           </w:rPr>
-          <w:t>Discussion and Limitations</w:t>
+          <w:t>Discussion and Conclusions</w:t>
         </w:r>
         <w:r>
           <w:rPr>
@@ -2426,7 +2353,7 @@
             <w:noProof/>
             <w:webHidden/>
           </w:rPr>
-          <w:instrText xml:space="preserve"> PAGEREF _Toc120447852 \h </w:instrText>
+          <w:instrText xml:space="preserve"> PAGEREF _Toc120960011 \h </w:instrText>
         </w:r>
         <w:r>
           <w:rPr>
@@ -2472,13 +2399,13 @@
           <w:lang w:eastAsia="en-CA"/>
         </w:rPr>
       </w:pPr>
-      <w:hyperlink w:anchor="_Toc120447853" w:history="1">
+      <w:hyperlink w:anchor="_Toc120960012" w:history="1">
         <w:r>
           <w:rPr>
             <w:rStyle w:val="Hyperlink"/>
             <w:noProof/>
           </w:rPr>
-          <w:t>Conclusions</w:t>
+          <w:t>Discussion and Limitations</w:t>
         </w:r>
         <w:r>
           <w:rPr>
@@ -2499,7 +2426,7 @@
             <w:noProof/>
             <w:webHidden/>
           </w:rPr>
-          <w:instrText xml:space="preserve"> PAGEREF _Toc120447853 \h </w:instrText>
+          <w:instrText xml:space="preserve"> PAGEREF _Toc120960012 \h </w:instrText>
         </w:r>
         <w:r>
           <w:rPr>
@@ -2532,10 +2459,12 @@
     </w:p>
     <w:p>
       <w:pPr>
-        <w:pStyle w:val="TOC1"/>
+        <w:pStyle w:val="TOC2"/>
+        <w:tabs>
+          <w:tab w:val="right" w:leader="dot" w:pos="9350"/>
+        </w:tabs>
         <w:rPr>
           <w:rFonts w:asciiTheme="minorHAnsi" w:eastAsiaTheme="minorEastAsia" w:hAnsiTheme="minorHAnsi" w:cstheme="minorBidi"/>
-          <w:b w:val="0"/>
           <w:noProof/>
           <w:color w:val="auto"/>
           <w:sz w:val="22"/>
@@ -2543,13 +2472,13 @@
           <w:lang w:eastAsia="en-CA"/>
         </w:rPr>
       </w:pPr>
-      <w:hyperlink w:anchor="_Toc120447854" w:history="1">
+      <w:hyperlink w:anchor="_Toc120960013" w:history="1">
         <w:r>
           <w:rPr>
             <w:rStyle w:val="Hyperlink"/>
             <w:noProof/>
           </w:rPr>
-          <w:t>Future Work</w:t>
+          <w:t>Conclusions</w:t>
         </w:r>
         <w:r>
           <w:rPr>
@@ -2570,7 +2499,7 @@
             <w:noProof/>
             <w:webHidden/>
           </w:rPr>
-          <w:instrText xml:space="preserve"> PAGEREF _Toc120447854 \h </w:instrText>
+          <w:instrText xml:space="preserve"> PAGEREF _Toc120960013 \h </w:instrText>
         </w:r>
         <w:r>
           <w:rPr>
@@ -2614,7 +2543,78 @@
           <w:lang w:eastAsia="en-CA"/>
         </w:rPr>
       </w:pPr>
-      <w:hyperlink w:anchor="_Toc120447855" w:history="1">
+      <w:hyperlink w:anchor="_Toc120960014" w:history="1">
+        <w:r>
+          <w:rPr>
+            <w:rStyle w:val="Hyperlink"/>
+            <w:noProof/>
+          </w:rPr>
+          <w:t>Future Work</w:t>
+        </w:r>
+        <w:r>
+          <w:rPr>
+            <w:noProof/>
+            <w:webHidden/>
+          </w:rPr>
+          <w:tab/>
+        </w:r>
+        <w:r>
+          <w:rPr>
+            <w:noProof/>
+            <w:webHidden/>
+          </w:rPr>
+          <w:fldChar w:fldCharType="begin"/>
+        </w:r>
+        <w:r>
+          <w:rPr>
+            <w:noProof/>
+            <w:webHidden/>
+          </w:rPr>
+          <w:instrText xml:space="preserve"> PAGEREF _Toc120960014 \h </w:instrText>
+        </w:r>
+        <w:r>
+          <w:rPr>
+            <w:noProof/>
+            <w:webHidden/>
+          </w:rPr>
+        </w:r>
+        <w:r>
+          <w:rPr>
+            <w:noProof/>
+            <w:webHidden/>
+          </w:rPr>
+          <w:fldChar w:fldCharType="separate"/>
+        </w:r>
+        <w:r>
+          <w:rPr>
+            <w:noProof/>
+            <w:webHidden/>
+          </w:rPr>
+          <w:t>48</w:t>
+        </w:r>
+        <w:r>
+          <w:rPr>
+            <w:noProof/>
+            <w:webHidden/>
+          </w:rPr>
+          <w:fldChar w:fldCharType="end"/>
+        </w:r>
+      </w:hyperlink>
+    </w:p>
+    <w:p>
+      <w:pPr>
+        <w:pStyle w:val="TOC1"/>
+        <w:rPr>
+          <w:rFonts w:asciiTheme="minorHAnsi" w:eastAsiaTheme="minorEastAsia" w:hAnsiTheme="minorHAnsi" w:cstheme="minorBidi"/>
+          <w:b w:val="0"/>
+          <w:noProof/>
+          <w:color w:val="auto"/>
+          <w:sz w:val="22"/>
+          <w:szCs w:val="22"/>
+          <w:lang w:eastAsia="en-CA"/>
+        </w:rPr>
+      </w:pPr>
+      <w:hyperlink w:anchor="_Toc120960015" w:history="1">
         <w:r>
           <w:rPr>
             <w:rStyle w:val="Hyperlink"/>
@@ -2642,7 +2642,7 @@
             <w:noProof/>
             <w:webHidden/>
           </w:rPr>
-          <w:instrText xml:space="preserve"> PAGEREF _Toc120447855 \h </w:instrText>
+          <w:instrText xml:space="preserve"> PAGEREF _Toc120960015 \h </w:instrText>
         </w:r>
         <w:r>
           <w:rPr>
@@ -2686,7 +2686,7 @@
           <w:lang w:eastAsia="en-CA"/>
         </w:rPr>
       </w:pPr>
-      <w:hyperlink w:anchor="_Toc120447856" w:history="1">
+      <w:hyperlink w:anchor="_Toc120960016" w:history="1">
         <w:r>
           <w:rPr>
             <w:rStyle w:val="Hyperlink"/>
@@ -2714,7 +2714,7 @@
             <w:noProof/>
             <w:webHidden/>
           </w:rPr>
-          <w:instrText xml:space="preserve"> PAGEREF _Toc120447856 \h </w:instrText>
+          <w:instrText xml:space="preserve"> PAGEREF _Toc120960016 \h </w:instrText>
         </w:r>
         <w:r>
           <w:rPr>
@@ -2777,7 +2777,7 @@
           <w:rFonts w:cs="Times New Roman"/>
         </w:rPr>
       </w:pPr>
-      <w:bookmarkStart w:id="1" w:name="_Toc120447824"/>
+      <w:bookmarkStart w:id="1" w:name="_Toc120959984"/>
       <w:r>
         <w:rPr>
           <w:rFonts w:cs="Times New Roman"/>
@@ -3204,7 +3204,7 @@
       <w:pPr>
         <w:pStyle w:val="Heading1"/>
       </w:pPr>
-      <w:bookmarkStart w:id="2" w:name="_Toc120447825"/>
+      <w:bookmarkStart w:id="2" w:name="_Toc120959985"/>
       <w:r>
         <w:t>Introduction</w:t>
       </w:r>
@@ -3375,7 +3375,7 @@
       <w:pPr>
         <w:pStyle w:val="Heading1"/>
       </w:pPr>
-      <w:bookmarkStart w:id="3" w:name="_Toc120447826"/>
+      <w:bookmarkStart w:id="3" w:name="_Toc120959986"/>
       <w:r>
         <w:t>Literature Review</w:t>
       </w:r>
@@ -3937,7 +3937,7 @@
       <w:pPr>
         <w:pStyle w:val="Heading1"/>
       </w:pPr>
-      <w:bookmarkStart w:id="5" w:name="_Toc120447827"/>
+      <w:bookmarkStart w:id="5" w:name="_Toc120959987"/>
       <w:r>
         <w:lastRenderedPageBreak/>
         <w:t xml:space="preserve">Data </w:t>
@@ -3951,7 +3951,7 @@
       <w:pPr>
         <w:pStyle w:val="Heading2"/>
       </w:pPr>
-      <w:bookmarkStart w:id="6" w:name="_Toc120447828"/>
+      <w:bookmarkStart w:id="6" w:name="_Toc120959988"/>
       <w:r>
         <w:t>Data Sources</w:t>
       </w:r>
@@ -4125,7 +4125,7 @@
       <w:pPr>
         <w:pStyle w:val="Heading2"/>
       </w:pPr>
-      <w:bookmarkStart w:id="7" w:name="_Toc120447829"/>
+      <w:bookmarkStart w:id="7" w:name="_Toc120959989"/>
       <w:r>
         <w:t xml:space="preserve">Data </w:t>
       </w:r>
@@ -4914,7 +4914,7 @@
       <w:pPr>
         <w:pStyle w:val="Heading2"/>
       </w:pPr>
-      <w:bookmarkStart w:id="8" w:name="_Toc120447830"/>
+      <w:bookmarkStart w:id="8" w:name="_Toc120959990"/>
       <w:r>
         <w:t>File and Calculation Locations</w:t>
       </w:r>
@@ -5045,7 +5045,7 @@
       <w:pPr>
         <w:pStyle w:val="Heading2"/>
       </w:pPr>
-      <w:bookmarkStart w:id="9" w:name="_Toc120447831"/>
+      <w:bookmarkStart w:id="9" w:name="_Toc120959991"/>
       <w:r>
         <w:t>Descriptive Statistics</w:t>
       </w:r>
@@ -17143,7 +17143,7 @@
       <w:pPr>
         <w:pStyle w:val="Heading3"/>
       </w:pPr>
-      <w:bookmarkStart w:id="10" w:name="_Toc120447832"/>
+      <w:bookmarkStart w:id="10" w:name="_Toc120959992"/>
       <w:r>
         <w:t>Audio Feature Descriptions</w:t>
       </w:r>
@@ -18666,7 +18666,7 @@
       <w:pPr>
         <w:pStyle w:val="Heading3"/>
       </w:pPr>
-      <w:bookmarkStart w:id="11" w:name="_Toc120447833"/>
+      <w:bookmarkStart w:id="11" w:name="_Toc120959993"/>
       <w:r>
         <w:t>Histograms</w:t>
       </w:r>
@@ -18760,14 +18760,27 @@
       <w:r>
         <w:t xml:space="preserve">Figure </w:t>
       </w:r>
-      <w:fldSimple w:instr=" SEQ Figure \* ARABIC ">
-        <w:r>
-          <w:rPr>
-            <w:noProof/>
-          </w:rPr>
-          <w:t>1</w:t>
-        </w:r>
-      </w:fldSimple>
+      <w:r>
+        <w:fldChar w:fldCharType="begin"/>
+      </w:r>
+      <w:r>
+        <w:instrText xml:space="preserve"> SEQ Figure \* ARABIC </w:instrText>
+      </w:r>
+      <w:r>
+        <w:fldChar w:fldCharType="separate"/>
+      </w:r>
+      <w:r>
+        <w:rPr>
+          <w:noProof/>
+        </w:rPr>
+        <w:t>1</w:t>
+      </w:r>
+      <w:r>
+        <w:rPr>
+          <w:noProof/>
+        </w:rPr>
+        <w:fldChar w:fldCharType="end"/>
+      </w:r>
       <w:r>
         <w:t xml:space="preserve">. </w:t>
       </w:r>
@@ -18850,14 +18863,27 @@
       <w:r>
         <w:t xml:space="preserve">Figure </w:t>
       </w:r>
-      <w:fldSimple w:instr=" SEQ Figure \* ARABIC ">
-        <w:r>
-          <w:rPr>
-            <w:noProof/>
-          </w:rPr>
-          <w:t>2</w:t>
-        </w:r>
-      </w:fldSimple>
+      <w:r>
+        <w:fldChar w:fldCharType="begin"/>
+      </w:r>
+      <w:r>
+        <w:instrText xml:space="preserve"> SEQ Figure \* ARABIC </w:instrText>
+      </w:r>
+      <w:r>
+        <w:fldChar w:fldCharType="separate"/>
+      </w:r>
+      <w:r>
+        <w:rPr>
+          <w:noProof/>
+        </w:rPr>
+        <w:t>2</w:t>
+      </w:r>
+      <w:r>
+        <w:rPr>
+          <w:noProof/>
+        </w:rPr>
+        <w:fldChar w:fldCharType="end"/>
+      </w:r>
       <w:r>
         <w:t>. Danceability Histogram</w:t>
       </w:r>
@@ -18930,14 +18956,27 @@
       <w:r>
         <w:t xml:space="preserve">Figure </w:t>
       </w:r>
-      <w:fldSimple w:instr=" SEQ Figure \* ARABIC ">
-        <w:r>
-          <w:rPr>
-            <w:noProof/>
-          </w:rPr>
-          <w:t>3</w:t>
-        </w:r>
-      </w:fldSimple>
+      <w:r>
+        <w:fldChar w:fldCharType="begin"/>
+      </w:r>
+      <w:r>
+        <w:instrText xml:space="preserve"> SEQ Figure \* ARABIC </w:instrText>
+      </w:r>
+      <w:r>
+        <w:fldChar w:fldCharType="separate"/>
+      </w:r>
+      <w:r>
+        <w:rPr>
+          <w:noProof/>
+        </w:rPr>
+        <w:t>3</w:t>
+      </w:r>
+      <w:r>
+        <w:rPr>
+          <w:noProof/>
+        </w:rPr>
+        <w:fldChar w:fldCharType="end"/>
+      </w:r>
       <w:r>
         <w:t>. Duration</w:t>
       </w:r>
@@ -19014,14 +19053,27 @@
       <w:r>
         <w:t xml:space="preserve">Figure </w:t>
       </w:r>
-      <w:fldSimple w:instr=" SEQ Figure \* ARABIC ">
-        <w:r>
-          <w:rPr>
-            <w:noProof/>
-          </w:rPr>
-          <w:t>4</w:t>
-        </w:r>
-      </w:fldSimple>
+      <w:r>
+        <w:fldChar w:fldCharType="begin"/>
+      </w:r>
+      <w:r>
+        <w:instrText xml:space="preserve"> SEQ Figure \* ARABIC </w:instrText>
+      </w:r>
+      <w:r>
+        <w:fldChar w:fldCharType="separate"/>
+      </w:r>
+      <w:r>
+        <w:rPr>
+          <w:noProof/>
+        </w:rPr>
+        <w:t>4</w:t>
+      </w:r>
+      <w:r>
+        <w:rPr>
+          <w:noProof/>
+        </w:rPr>
+        <w:fldChar w:fldCharType="end"/>
+      </w:r>
       <w:r>
         <w:t>. Energy Histogram</w:t>
       </w:r>
@@ -19094,14 +19146,27 @@
       <w:r>
         <w:t xml:space="preserve">Figure </w:t>
       </w:r>
-      <w:fldSimple w:instr=" SEQ Figure \* ARABIC ">
-        <w:r>
-          <w:rPr>
-            <w:noProof/>
-          </w:rPr>
-          <w:t>5</w:t>
-        </w:r>
-      </w:fldSimple>
+      <w:r>
+        <w:fldChar w:fldCharType="begin"/>
+      </w:r>
+      <w:r>
+        <w:instrText xml:space="preserve"> SEQ Figure \* ARABIC </w:instrText>
+      </w:r>
+      <w:r>
+        <w:fldChar w:fldCharType="separate"/>
+      </w:r>
+      <w:r>
+        <w:rPr>
+          <w:noProof/>
+        </w:rPr>
+        <w:t>5</w:t>
+      </w:r>
+      <w:r>
+        <w:rPr>
+          <w:noProof/>
+        </w:rPr>
+        <w:fldChar w:fldCharType="end"/>
+      </w:r>
       <w:r>
         <w:t xml:space="preserve">. </w:t>
       </w:r>
@@ -19182,14 +19247,27 @@
       <w:r>
         <w:t xml:space="preserve">Figure </w:t>
       </w:r>
-      <w:fldSimple w:instr=" SEQ Figure \* ARABIC ">
-        <w:r>
-          <w:rPr>
-            <w:noProof/>
-          </w:rPr>
-          <w:t>6</w:t>
-        </w:r>
-      </w:fldSimple>
+      <w:r>
+        <w:fldChar w:fldCharType="begin"/>
+      </w:r>
+      <w:r>
+        <w:instrText xml:space="preserve"> SEQ Figure \* ARABIC </w:instrText>
+      </w:r>
+      <w:r>
+        <w:fldChar w:fldCharType="separate"/>
+      </w:r>
+      <w:r>
+        <w:rPr>
+          <w:noProof/>
+        </w:rPr>
+        <w:t>6</w:t>
+      </w:r>
+      <w:r>
+        <w:rPr>
+          <w:noProof/>
+        </w:rPr>
+        <w:fldChar w:fldCharType="end"/>
+      </w:r>
       <w:r>
         <w:t>. Key Histogram</w:t>
       </w:r>
@@ -19263,14 +19341,27 @@
       <w:r>
         <w:t xml:space="preserve">Figure </w:t>
       </w:r>
-      <w:fldSimple w:instr=" SEQ Figure \* ARABIC ">
-        <w:r>
-          <w:rPr>
-            <w:noProof/>
-          </w:rPr>
-          <w:t>7</w:t>
-        </w:r>
-      </w:fldSimple>
+      <w:r>
+        <w:fldChar w:fldCharType="begin"/>
+      </w:r>
+      <w:r>
+        <w:instrText xml:space="preserve"> SEQ Figure \* ARABIC </w:instrText>
+      </w:r>
+      <w:r>
+        <w:fldChar w:fldCharType="separate"/>
+      </w:r>
+      <w:r>
+        <w:rPr>
+          <w:noProof/>
+        </w:rPr>
+        <w:t>7</w:t>
+      </w:r>
+      <w:r>
+        <w:rPr>
+          <w:noProof/>
+        </w:rPr>
+        <w:fldChar w:fldCharType="end"/>
+      </w:r>
       <w:r>
         <w:t>. Liveness Histogram</w:t>
       </w:r>
@@ -19343,14 +19434,27 @@
       <w:r>
         <w:t xml:space="preserve">Figure </w:t>
       </w:r>
-      <w:fldSimple w:instr=" SEQ Figure \* ARABIC ">
-        <w:r>
-          <w:rPr>
-            <w:noProof/>
-          </w:rPr>
-          <w:t>8</w:t>
-        </w:r>
-      </w:fldSimple>
+      <w:r>
+        <w:fldChar w:fldCharType="begin"/>
+      </w:r>
+      <w:r>
+        <w:instrText xml:space="preserve"> SEQ Figure \* ARABIC </w:instrText>
+      </w:r>
+      <w:r>
+        <w:fldChar w:fldCharType="separate"/>
+      </w:r>
+      <w:r>
+        <w:rPr>
+          <w:noProof/>
+        </w:rPr>
+        <w:t>8</w:t>
+      </w:r>
+      <w:r>
+        <w:rPr>
+          <w:noProof/>
+        </w:rPr>
+        <w:fldChar w:fldCharType="end"/>
+      </w:r>
       <w:r>
         <w:t>. Loudness Histogram</w:t>
       </w:r>
@@ -19423,14 +19527,27 @@
       <w:r>
         <w:t xml:space="preserve">Figure </w:t>
       </w:r>
-      <w:fldSimple w:instr=" SEQ Figure \* ARABIC ">
-        <w:r>
-          <w:rPr>
-            <w:noProof/>
-          </w:rPr>
-          <w:t>9</w:t>
-        </w:r>
-      </w:fldSimple>
+      <w:r>
+        <w:fldChar w:fldCharType="begin"/>
+      </w:r>
+      <w:r>
+        <w:instrText xml:space="preserve"> SEQ Figure \* ARABIC </w:instrText>
+      </w:r>
+      <w:r>
+        <w:fldChar w:fldCharType="separate"/>
+      </w:r>
+      <w:r>
+        <w:rPr>
+          <w:noProof/>
+        </w:rPr>
+        <w:t>9</w:t>
+      </w:r>
+      <w:r>
+        <w:rPr>
+          <w:noProof/>
+        </w:rPr>
+        <w:fldChar w:fldCharType="end"/>
+      </w:r>
       <w:r>
         <w:t>. Mode Histogram</w:t>
       </w:r>
@@ -19502,14 +19619,27 @@
       <w:r>
         <w:t xml:space="preserve">Figure </w:t>
       </w:r>
-      <w:fldSimple w:instr=" SEQ Figure \* ARABIC ">
-        <w:r>
-          <w:rPr>
-            <w:noProof/>
-          </w:rPr>
-          <w:t>10</w:t>
-        </w:r>
-      </w:fldSimple>
+      <w:r>
+        <w:fldChar w:fldCharType="begin"/>
+      </w:r>
+      <w:r>
+        <w:instrText xml:space="preserve"> SEQ Figure \* ARABIC </w:instrText>
+      </w:r>
+      <w:r>
+        <w:fldChar w:fldCharType="separate"/>
+      </w:r>
+      <w:r>
+        <w:rPr>
+          <w:noProof/>
+        </w:rPr>
+        <w:t>10</w:t>
+      </w:r>
+      <w:r>
+        <w:rPr>
+          <w:noProof/>
+        </w:rPr>
+        <w:fldChar w:fldCharType="end"/>
+      </w:r>
       <w:r>
         <w:t xml:space="preserve">. </w:t>
       </w:r>
@@ -19590,14 +19720,27 @@
       <w:r>
         <w:t xml:space="preserve">Figure </w:t>
       </w:r>
-      <w:fldSimple w:instr=" SEQ Figure \* ARABIC ">
-        <w:r>
-          <w:rPr>
-            <w:noProof/>
-          </w:rPr>
-          <w:t>11</w:t>
-        </w:r>
-      </w:fldSimple>
+      <w:r>
+        <w:fldChar w:fldCharType="begin"/>
+      </w:r>
+      <w:r>
+        <w:instrText xml:space="preserve"> SEQ Figure \* ARABIC </w:instrText>
+      </w:r>
+      <w:r>
+        <w:fldChar w:fldCharType="separate"/>
+      </w:r>
+      <w:r>
+        <w:rPr>
+          <w:noProof/>
+        </w:rPr>
+        <w:t>11</w:t>
+      </w:r>
+      <w:r>
+        <w:rPr>
+          <w:noProof/>
+        </w:rPr>
+        <w:fldChar w:fldCharType="end"/>
+      </w:r>
       <w:r>
         <w:t>. Tempo Histogram</w:t>
       </w:r>
@@ -19670,14 +19813,27 @@
       <w:r>
         <w:t xml:space="preserve">Figure </w:t>
       </w:r>
-      <w:fldSimple w:instr=" SEQ Figure \* ARABIC ">
-        <w:r>
-          <w:rPr>
-            <w:noProof/>
-          </w:rPr>
-          <w:t>12</w:t>
-        </w:r>
-      </w:fldSimple>
+      <w:r>
+        <w:fldChar w:fldCharType="begin"/>
+      </w:r>
+      <w:r>
+        <w:instrText xml:space="preserve"> SEQ Figure \* ARABIC </w:instrText>
+      </w:r>
+      <w:r>
+        <w:fldChar w:fldCharType="separate"/>
+      </w:r>
+      <w:r>
+        <w:rPr>
+          <w:noProof/>
+        </w:rPr>
+        <w:t>12</w:t>
+      </w:r>
+      <w:r>
+        <w:rPr>
+          <w:noProof/>
+        </w:rPr>
+        <w:fldChar w:fldCharType="end"/>
+      </w:r>
       <w:r>
         <w:t>. Time Signature Histogram</w:t>
       </w:r>
@@ -19751,14 +19907,27 @@
       <w:r>
         <w:t xml:space="preserve">Figure </w:t>
       </w:r>
-      <w:fldSimple w:instr=" SEQ Figure \* ARABIC ">
-        <w:r>
-          <w:rPr>
-            <w:noProof/>
-          </w:rPr>
-          <w:t>13</w:t>
-        </w:r>
-      </w:fldSimple>
+      <w:r>
+        <w:fldChar w:fldCharType="begin"/>
+      </w:r>
+      <w:r>
+        <w:instrText xml:space="preserve"> SEQ Figure \* ARABIC </w:instrText>
+      </w:r>
+      <w:r>
+        <w:fldChar w:fldCharType="separate"/>
+      </w:r>
+      <w:r>
+        <w:rPr>
+          <w:noProof/>
+        </w:rPr>
+        <w:t>13</w:t>
+      </w:r>
+      <w:r>
+        <w:rPr>
+          <w:noProof/>
+        </w:rPr>
+        <w:fldChar w:fldCharType="end"/>
+      </w:r>
       <w:r>
         <w:t>. Valence Histogram</w:t>
       </w:r>
@@ -19767,7 +19936,7 @@
       <w:pPr>
         <w:pStyle w:val="Heading2"/>
       </w:pPr>
-      <w:bookmarkStart w:id="13" w:name="_Toc120447834"/>
+      <w:bookmarkStart w:id="13" w:name="_Toc120959994"/>
       <w:r>
         <w:t>Historical Changes in Audio Features</w:t>
       </w:r>
@@ -19872,14 +20041,27 @@
       <w:r>
         <w:t xml:space="preserve">Figure </w:t>
       </w:r>
-      <w:fldSimple w:instr=" SEQ Figure \* ARABIC ">
-        <w:r>
-          <w:rPr>
-            <w:noProof/>
-          </w:rPr>
-          <w:t>14</w:t>
-        </w:r>
-      </w:fldSimple>
+      <w:r>
+        <w:fldChar w:fldCharType="begin"/>
+      </w:r>
+      <w:r>
+        <w:instrText xml:space="preserve"> SEQ Figure \* ARABIC </w:instrText>
+      </w:r>
+      <w:r>
+        <w:fldChar w:fldCharType="separate"/>
+      </w:r>
+      <w:r>
+        <w:rPr>
+          <w:noProof/>
+        </w:rPr>
+        <w:t>14</w:t>
+      </w:r>
+      <w:r>
+        <w:rPr>
+          <w:noProof/>
+        </w:rPr>
+        <w:fldChar w:fldCharType="end"/>
+      </w:r>
       <w:r>
         <w:t xml:space="preserve">. </w:t>
       </w:r>
@@ -19961,14 +20143,27 @@
       <w:r>
         <w:t xml:space="preserve">Figure </w:t>
       </w:r>
-      <w:fldSimple w:instr=" SEQ Figure \* ARABIC ">
-        <w:r>
-          <w:rPr>
-            <w:noProof/>
-          </w:rPr>
-          <w:t>15</w:t>
-        </w:r>
-      </w:fldSimple>
+      <w:r>
+        <w:fldChar w:fldCharType="begin"/>
+      </w:r>
+      <w:r>
+        <w:instrText xml:space="preserve"> SEQ Figure \* ARABIC </w:instrText>
+      </w:r>
+      <w:r>
+        <w:fldChar w:fldCharType="separate"/>
+      </w:r>
+      <w:r>
+        <w:rPr>
+          <w:noProof/>
+        </w:rPr>
+        <w:t>15</w:t>
+      </w:r>
+      <w:r>
+        <w:rPr>
+          <w:noProof/>
+        </w:rPr>
+        <w:fldChar w:fldCharType="end"/>
+      </w:r>
       <w:r>
         <w:t>. Danceability</w:t>
       </w:r>
@@ -20044,14 +20239,27 @@
       <w:r>
         <w:t xml:space="preserve">Figure </w:t>
       </w:r>
-      <w:fldSimple w:instr=" SEQ Figure \* ARABIC ">
-        <w:r>
-          <w:rPr>
-            <w:noProof/>
-          </w:rPr>
-          <w:t>16</w:t>
-        </w:r>
-      </w:fldSimple>
+      <w:r>
+        <w:fldChar w:fldCharType="begin"/>
+      </w:r>
+      <w:r>
+        <w:instrText xml:space="preserve"> SEQ Figure \* ARABIC </w:instrText>
+      </w:r>
+      <w:r>
+        <w:fldChar w:fldCharType="separate"/>
+      </w:r>
+      <w:r>
+        <w:rPr>
+          <w:noProof/>
+        </w:rPr>
+        <w:t>16</w:t>
+      </w:r>
+      <w:r>
+        <w:rPr>
+          <w:noProof/>
+        </w:rPr>
+        <w:fldChar w:fldCharType="end"/>
+      </w:r>
       <w:r>
         <w:t>. Duration</w:t>
       </w:r>
@@ -20127,14 +20335,27 @@
       <w:r>
         <w:t xml:space="preserve">Figure </w:t>
       </w:r>
-      <w:fldSimple w:instr=" SEQ Figure \* ARABIC ">
-        <w:r>
-          <w:rPr>
-            <w:noProof/>
-          </w:rPr>
-          <w:t>17</w:t>
-        </w:r>
-      </w:fldSimple>
+      <w:r>
+        <w:fldChar w:fldCharType="begin"/>
+      </w:r>
+      <w:r>
+        <w:instrText xml:space="preserve"> SEQ Figure \* ARABIC </w:instrText>
+      </w:r>
+      <w:r>
+        <w:fldChar w:fldCharType="separate"/>
+      </w:r>
+      <w:r>
+        <w:rPr>
+          <w:noProof/>
+        </w:rPr>
+        <w:t>17</w:t>
+      </w:r>
+      <w:r>
+        <w:rPr>
+          <w:noProof/>
+        </w:rPr>
+        <w:fldChar w:fldCharType="end"/>
+      </w:r>
       <w:r>
         <w:t>. Energy</w:t>
       </w:r>
@@ -20211,14 +20432,27 @@
       <w:r>
         <w:t xml:space="preserve">Figure </w:t>
       </w:r>
-      <w:fldSimple w:instr=" SEQ Figure \* ARABIC ">
-        <w:r>
-          <w:rPr>
-            <w:noProof/>
-          </w:rPr>
-          <w:t>18</w:t>
-        </w:r>
-      </w:fldSimple>
+      <w:r>
+        <w:fldChar w:fldCharType="begin"/>
+      </w:r>
+      <w:r>
+        <w:instrText xml:space="preserve"> SEQ Figure \* ARABIC </w:instrText>
+      </w:r>
+      <w:r>
+        <w:fldChar w:fldCharType="separate"/>
+      </w:r>
+      <w:r>
+        <w:rPr>
+          <w:noProof/>
+        </w:rPr>
+        <w:t>18</w:t>
+      </w:r>
+      <w:r>
+        <w:rPr>
+          <w:noProof/>
+        </w:rPr>
+        <w:fldChar w:fldCharType="end"/>
+      </w:r>
       <w:r>
         <w:t xml:space="preserve">. </w:t>
       </w:r>
@@ -20299,14 +20533,27 @@
       <w:r>
         <w:t xml:space="preserve">Figure </w:t>
       </w:r>
-      <w:fldSimple w:instr=" SEQ Figure \* ARABIC ">
-        <w:r>
-          <w:rPr>
-            <w:noProof/>
-          </w:rPr>
-          <w:t>19</w:t>
-        </w:r>
-      </w:fldSimple>
+      <w:r>
+        <w:fldChar w:fldCharType="begin"/>
+      </w:r>
+      <w:r>
+        <w:instrText xml:space="preserve"> SEQ Figure \* ARABIC </w:instrText>
+      </w:r>
+      <w:r>
+        <w:fldChar w:fldCharType="separate"/>
+      </w:r>
+      <w:r>
+        <w:rPr>
+          <w:noProof/>
+        </w:rPr>
+        <w:t>19</w:t>
+      </w:r>
+      <w:r>
+        <w:rPr>
+          <w:noProof/>
+        </w:rPr>
+        <w:fldChar w:fldCharType="end"/>
+      </w:r>
       <w:r>
         <w:t>. Liveness</w:t>
       </w:r>
@@ -20382,14 +20629,27 @@
       <w:r>
         <w:t xml:space="preserve">Figure </w:t>
       </w:r>
-      <w:fldSimple w:instr=" SEQ Figure \* ARABIC ">
-        <w:r>
-          <w:rPr>
-            <w:noProof/>
-          </w:rPr>
-          <w:t>20</w:t>
-        </w:r>
-      </w:fldSimple>
+      <w:r>
+        <w:fldChar w:fldCharType="begin"/>
+      </w:r>
+      <w:r>
+        <w:instrText xml:space="preserve"> SEQ Figure \* ARABIC </w:instrText>
+      </w:r>
+      <w:r>
+        <w:fldChar w:fldCharType="separate"/>
+      </w:r>
+      <w:r>
+        <w:rPr>
+          <w:noProof/>
+        </w:rPr>
+        <w:t>20</w:t>
+      </w:r>
+      <w:r>
+        <w:rPr>
+          <w:noProof/>
+        </w:rPr>
+        <w:fldChar w:fldCharType="end"/>
+      </w:r>
       <w:r>
         <w:t>. Loudness</w:t>
       </w:r>
@@ -20466,14 +20726,27 @@
       <w:r>
         <w:t xml:space="preserve">Figure </w:t>
       </w:r>
-      <w:fldSimple w:instr=" SEQ Figure \* ARABIC ">
-        <w:r>
-          <w:rPr>
-            <w:noProof/>
-          </w:rPr>
-          <w:t>21</w:t>
-        </w:r>
-      </w:fldSimple>
+      <w:r>
+        <w:fldChar w:fldCharType="begin"/>
+      </w:r>
+      <w:r>
+        <w:instrText xml:space="preserve"> SEQ Figure \* ARABIC </w:instrText>
+      </w:r>
+      <w:r>
+        <w:fldChar w:fldCharType="separate"/>
+      </w:r>
+      <w:r>
+        <w:rPr>
+          <w:noProof/>
+        </w:rPr>
+        <w:t>21</w:t>
+      </w:r>
+      <w:r>
+        <w:rPr>
+          <w:noProof/>
+        </w:rPr>
+        <w:fldChar w:fldCharType="end"/>
+      </w:r>
       <w:r>
         <w:t>. Mode</w:t>
       </w:r>
@@ -20549,14 +20822,27 @@
       <w:r>
         <w:t xml:space="preserve">Figure </w:t>
       </w:r>
-      <w:fldSimple w:instr=" SEQ Figure \* ARABIC ">
-        <w:r>
-          <w:rPr>
-            <w:noProof/>
-          </w:rPr>
-          <w:t>22</w:t>
-        </w:r>
-      </w:fldSimple>
+      <w:r>
+        <w:fldChar w:fldCharType="begin"/>
+      </w:r>
+      <w:r>
+        <w:instrText xml:space="preserve"> SEQ Figure \* ARABIC </w:instrText>
+      </w:r>
+      <w:r>
+        <w:fldChar w:fldCharType="separate"/>
+      </w:r>
+      <w:r>
+        <w:rPr>
+          <w:noProof/>
+        </w:rPr>
+        <w:t>22</w:t>
+      </w:r>
+      <w:r>
+        <w:rPr>
+          <w:noProof/>
+        </w:rPr>
+        <w:fldChar w:fldCharType="end"/>
+      </w:r>
       <w:r>
         <w:t xml:space="preserve">. </w:t>
       </w:r>
@@ -20637,14 +20923,27 @@
       <w:r>
         <w:t xml:space="preserve">Figure </w:t>
       </w:r>
-      <w:fldSimple w:instr=" SEQ Figure \* ARABIC ">
-        <w:r>
-          <w:rPr>
-            <w:noProof/>
-          </w:rPr>
-          <w:t>23</w:t>
-        </w:r>
-      </w:fldSimple>
+      <w:r>
+        <w:fldChar w:fldCharType="begin"/>
+      </w:r>
+      <w:r>
+        <w:instrText xml:space="preserve"> SEQ Figure \* ARABIC </w:instrText>
+      </w:r>
+      <w:r>
+        <w:fldChar w:fldCharType="separate"/>
+      </w:r>
+      <w:r>
+        <w:rPr>
+          <w:noProof/>
+        </w:rPr>
+        <w:t>23</w:t>
+      </w:r>
+      <w:r>
+        <w:rPr>
+          <w:noProof/>
+        </w:rPr>
+        <w:fldChar w:fldCharType="end"/>
+      </w:r>
       <w:r>
         <w:t>. Tempo</w:t>
       </w:r>
@@ -20721,14 +21020,27 @@
       <w:r>
         <w:t xml:space="preserve">Figure </w:t>
       </w:r>
-      <w:fldSimple w:instr=" SEQ Figure \* ARABIC ">
-        <w:r>
-          <w:rPr>
-            <w:noProof/>
-          </w:rPr>
-          <w:t>24</w:t>
-        </w:r>
-      </w:fldSimple>
+      <w:r>
+        <w:fldChar w:fldCharType="begin"/>
+      </w:r>
+      <w:r>
+        <w:instrText xml:space="preserve"> SEQ Figure \* ARABIC </w:instrText>
+      </w:r>
+      <w:r>
+        <w:fldChar w:fldCharType="separate"/>
+      </w:r>
+      <w:r>
+        <w:rPr>
+          <w:noProof/>
+        </w:rPr>
+        <w:t>24</w:t>
+      </w:r>
+      <w:r>
+        <w:rPr>
+          <w:noProof/>
+        </w:rPr>
+        <w:fldChar w:fldCharType="end"/>
+      </w:r>
       <w:r>
         <w:t xml:space="preserve">. Valence </w:t>
       </w:r>
@@ -20826,14 +21138,27 @@
       <w:r>
         <w:t xml:space="preserve">Figure </w:t>
       </w:r>
-      <w:fldSimple w:instr=" SEQ Figure \* ARABIC ">
-        <w:r>
-          <w:rPr>
-            <w:noProof/>
-          </w:rPr>
-          <w:t>25</w:t>
-        </w:r>
-      </w:fldSimple>
+      <w:r>
+        <w:fldChar w:fldCharType="begin"/>
+      </w:r>
+      <w:r>
+        <w:instrText xml:space="preserve"> SEQ Figure \* ARABIC </w:instrText>
+      </w:r>
+      <w:r>
+        <w:fldChar w:fldCharType="separate"/>
+      </w:r>
+      <w:r>
+        <w:rPr>
+          <w:noProof/>
+        </w:rPr>
+        <w:t>25</w:t>
+      </w:r>
+      <w:r>
+        <w:rPr>
+          <w:noProof/>
+        </w:rPr>
+        <w:fldChar w:fldCharType="end"/>
+      </w:r>
       <w:r>
         <w:t>. Billboard Hot 100 Historical Charts</w:t>
       </w:r>
@@ -20865,7 +21190,7 @@
       <w:pPr>
         <w:pStyle w:val="Heading2"/>
       </w:pPr>
-      <w:bookmarkStart w:id="15" w:name="_Toc120447835"/>
+      <w:bookmarkStart w:id="15" w:name="_Toc120959995"/>
       <w:r>
         <w:t>Correlation Analysis</w:t>
       </w:r>
@@ -20975,14 +21300,27 @@
       <w:r>
         <w:t xml:space="preserve">Figure </w:t>
       </w:r>
-      <w:fldSimple w:instr=" SEQ Figure \* ARABIC ">
-        <w:r>
-          <w:rPr>
-            <w:noProof/>
-          </w:rPr>
-          <w:t>26</w:t>
-        </w:r>
-      </w:fldSimple>
+      <w:r>
+        <w:fldChar w:fldCharType="begin"/>
+      </w:r>
+      <w:r>
+        <w:instrText xml:space="preserve"> SEQ Figure \* ARABIC </w:instrText>
+      </w:r>
+      <w:r>
+        <w:fldChar w:fldCharType="separate"/>
+      </w:r>
+      <w:r>
+        <w:rPr>
+          <w:noProof/>
+        </w:rPr>
+        <w:t>26</w:t>
+      </w:r>
+      <w:r>
+        <w:rPr>
+          <w:noProof/>
+        </w:rPr>
+        <w:fldChar w:fldCharType="end"/>
+      </w:r>
       <w:r>
         <w:t>. Correlation Analysis</w:t>
       </w:r>
@@ -21150,14 +21488,27 @@
       <w:r>
         <w:t xml:space="preserve">Figure </w:t>
       </w:r>
-      <w:fldSimple w:instr=" SEQ Figure \* ARABIC ">
-        <w:r>
-          <w:rPr>
-            <w:noProof/>
-          </w:rPr>
-          <w:t>27</w:t>
-        </w:r>
-      </w:fldSimple>
+      <w:r>
+        <w:fldChar w:fldCharType="begin"/>
+      </w:r>
+      <w:r>
+        <w:instrText xml:space="preserve"> SEQ Figure \* ARABIC </w:instrText>
+      </w:r>
+      <w:r>
+        <w:fldChar w:fldCharType="separate"/>
+      </w:r>
+      <w:r>
+        <w:rPr>
+          <w:noProof/>
+        </w:rPr>
+        <w:t>27</w:t>
+      </w:r>
+      <w:r>
+        <w:rPr>
+          <w:noProof/>
+        </w:rPr>
+        <w:fldChar w:fldCharType="end"/>
+      </w:r>
       <w:r>
         <w:t xml:space="preserve">. Billboard Hot 100 Correlation Analysis Summary </w:t>
       </w:r>
@@ -21253,14 +21604,27 @@
       <w:r>
         <w:t xml:space="preserve">Figure </w:t>
       </w:r>
-      <w:fldSimple w:instr=" SEQ Figure \* ARABIC ">
-        <w:r>
-          <w:rPr>
-            <w:noProof/>
-          </w:rPr>
-          <w:t>28</w:t>
-        </w:r>
-      </w:fldSimple>
+      <w:r>
+        <w:fldChar w:fldCharType="begin"/>
+      </w:r>
+      <w:r>
+        <w:instrText xml:space="preserve"> SEQ Figure \* ARABIC </w:instrText>
+      </w:r>
+      <w:r>
+        <w:fldChar w:fldCharType="separate"/>
+      </w:r>
+      <w:r>
+        <w:rPr>
+          <w:noProof/>
+        </w:rPr>
+        <w:t>28</w:t>
+      </w:r>
+      <w:r>
+        <w:rPr>
+          <w:noProof/>
+        </w:rPr>
+        <w:fldChar w:fldCharType="end"/>
+      </w:r>
       <w:r>
         <w:t>. Ranked Audio Feature Correlations</w:t>
       </w:r>
@@ -21339,14 +21703,27 @@
       <w:r>
         <w:t xml:space="preserve">Figure </w:t>
       </w:r>
-      <w:fldSimple w:instr=" SEQ Figure \* ARABIC ">
-        <w:r>
-          <w:rPr>
-            <w:noProof/>
-          </w:rPr>
-          <w:t>29</w:t>
-        </w:r>
-      </w:fldSimple>
+      <w:r>
+        <w:fldChar w:fldCharType="begin"/>
+      </w:r>
+      <w:r>
+        <w:instrText xml:space="preserve"> SEQ Figure \* ARABIC </w:instrText>
+      </w:r>
+      <w:r>
+        <w:fldChar w:fldCharType="separate"/>
+      </w:r>
+      <w:r>
+        <w:rPr>
+          <w:noProof/>
+        </w:rPr>
+        <w:t>29</w:t>
+      </w:r>
+      <w:r>
+        <w:rPr>
+          <w:noProof/>
+        </w:rPr>
+        <w:fldChar w:fldCharType="end"/>
+      </w:r>
       <w:r>
         <w:t xml:space="preserve">. Ranked Audio Feature Correlations With </w:t>
       </w:r>
@@ -21361,7 +21738,7 @@
       <w:pPr>
         <w:pStyle w:val="Heading2"/>
       </w:pPr>
-      <w:bookmarkStart w:id="16" w:name="_Toc120447836"/>
+      <w:bookmarkStart w:id="16" w:name="_Toc120959996"/>
       <w:r>
         <w:t>Analysis of Genres</w:t>
       </w:r>
@@ -21522,14 +21899,27 @@
       <w:r>
         <w:t xml:space="preserve">Figure </w:t>
       </w:r>
-      <w:fldSimple w:instr=" SEQ Figure \* ARABIC ">
-        <w:r>
-          <w:rPr>
-            <w:noProof/>
-          </w:rPr>
-          <w:t>30</w:t>
-        </w:r>
-      </w:fldSimple>
+      <w:r>
+        <w:fldChar w:fldCharType="begin"/>
+      </w:r>
+      <w:r>
+        <w:instrText xml:space="preserve"> SEQ Figure \* ARABIC </w:instrText>
+      </w:r>
+      <w:r>
+        <w:fldChar w:fldCharType="separate"/>
+      </w:r>
+      <w:r>
+        <w:rPr>
+          <w:noProof/>
+        </w:rPr>
+        <w:t>30</w:t>
+      </w:r>
+      <w:r>
+        <w:rPr>
+          <w:noProof/>
+        </w:rPr>
+        <w:fldChar w:fldCharType="end"/>
+      </w:r>
       <w:r>
         <w:t>. Comparison of Audio Feature Variations Between Genres</w:t>
       </w:r>
@@ -21548,7 +21938,7 @@
       <w:pPr>
         <w:pStyle w:val="Heading1"/>
       </w:pPr>
-      <w:bookmarkStart w:id="17" w:name="_Toc120447837"/>
+      <w:bookmarkStart w:id="17" w:name="_Toc120959997"/>
       <w:r>
         <w:lastRenderedPageBreak/>
         <w:t>Project Approach</w:t>
@@ -21602,7 +21992,7 @@
       <w:pPr>
         <w:pStyle w:val="Heading2"/>
       </w:pPr>
-      <w:bookmarkStart w:id="18" w:name="_Toc120447838"/>
+      <w:bookmarkStart w:id="18" w:name="_Toc120959998"/>
       <w:r>
         <w:t>Outliers</w:t>
       </w:r>
@@ -21645,7 +22035,7 @@
       <w:pPr>
         <w:pStyle w:val="Heading2"/>
       </w:pPr>
-      <w:bookmarkStart w:id="19" w:name="_Toc120447839"/>
+      <w:bookmarkStart w:id="19" w:name="_Toc120959999"/>
       <w:r>
         <w:t>Data Mining</w:t>
       </w:r>
@@ -21812,7 +22202,7 @@
       <w:pPr>
         <w:pStyle w:val="Heading2"/>
       </w:pPr>
-      <w:bookmarkStart w:id="20" w:name="_Toc120447840"/>
+      <w:bookmarkStart w:id="20" w:name="_Toc120960000"/>
       <w:r>
         <w:lastRenderedPageBreak/>
         <w:t>Predictive Analytics</w:t>
@@ -22003,7 +22393,7 @@
       <w:pPr>
         <w:pStyle w:val="Heading1"/>
       </w:pPr>
-      <w:bookmarkStart w:id="21" w:name="_Toc120447841"/>
+      <w:bookmarkStart w:id="21" w:name="_Toc120960001"/>
       <w:r>
         <w:t>Results</w:t>
       </w:r>
@@ -22013,7 +22403,7 @@
       <w:pPr>
         <w:pStyle w:val="Heading2"/>
       </w:pPr>
-      <w:bookmarkStart w:id="22" w:name="_Toc120447842"/>
+      <w:bookmarkStart w:id="22" w:name="_Toc120960002"/>
       <w:r>
         <w:t>Outliers</w:t>
       </w:r>
@@ -22191,7 +22581,7 @@
       <w:pPr>
         <w:pStyle w:val="Heading2"/>
       </w:pPr>
-      <w:bookmarkStart w:id="23" w:name="_Toc120447843"/>
+      <w:bookmarkStart w:id="23" w:name="_Toc120960003"/>
       <w:r>
         <w:t>Clustering</w:t>
       </w:r>
@@ -22394,7 +22784,7 @@
       <w:pPr>
         <w:pStyle w:val="Heading2"/>
       </w:pPr>
-      <w:bookmarkStart w:id="24" w:name="_Toc120447844"/>
+      <w:bookmarkStart w:id="24" w:name="_Toc120960004"/>
       <w:r>
         <w:t>Classification</w:t>
       </w:r>
@@ -22985,7 +23375,7 @@
       <w:pPr>
         <w:pStyle w:val="Heading2"/>
       </w:pPr>
-      <w:bookmarkStart w:id="25" w:name="_Toc120447845"/>
+      <w:bookmarkStart w:id="25" w:name="_Toc120960005"/>
       <w:r>
         <w:t>Comparison of Results</w:t>
       </w:r>
@@ -23164,7 +23554,7 @@
       <w:pPr>
         <w:pStyle w:val="Heading3"/>
       </w:pPr>
-      <w:bookmarkStart w:id="26" w:name="_Toc120447846"/>
+      <w:bookmarkStart w:id="26" w:name="_Toc120960006"/>
       <w:r>
         <w:t>Visualisation of Results Using Principal Component Analysis</w:t>
       </w:r>
@@ -23254,14 +23644,27 @@
       <w:r>
         <w:t xml:space="preserve">Figure </w:t>
       </w:r>
-      <w:fldSimple w:instr=" SEQ Figure \* ARABIC ">
-        <w:r>
-          <w:rPr>
-            <w:noProof/>
-          </w:rPr>
-          <w:t>31</w:t>
-        </w:r>
-      </w:fldSimple>
+      <w:r>
+        <w:fldChar w:fldCharType="begin"/>
+      </w:r>
+      <w:r>
+        <w:instrText xml:space="preserve"> SEQ Figure \* ARABIC </w:instrText>
+      </w:r>
+      <w:r>
+        <w:fldChar w:fldCharType="separate"/>
+      </w:r>
+      <w:r>
+        <w:rPr>
+          <w:noProof/>
+        </w:rPr>
+        <w:t>31</w:t>
+      </w:r>
+      <w:r>
+        <w:rPr>
+          <w:noProof/>
+        </w:rPr>
+        <w:fldChar w:fldCharType="end"/>
+      </w:r>
       <w:r>
         <w:t xml:space="preserve">. </w:t>
       </w:r>
@@ -23353,14 +23756,27 @@
       <w:r>
         <w:t xml:space="preserve">Figure </w:t>
       </w:r>
-      <w:fldSimple w:instr=" SEQ Figure \* ARABIC ">
-        <w:r>
-          <w:rPr>
-            <w:noProof/>
-          </w:rPr>
-          <w:t>32</w:t>
-        </w:r>
-      </w:fldSimple>
+      <w:r>
+        <w:fldChar w:fldCharType="begin"/>
+      </w:r>
+      <w:r>
+        <w:instrText xml:space="preserve"> SEQ Figure \* ARABIC </w:instrText>
+      </w:r>
+      <w:r>
+        <w:fldChar w:fldCharType="separate"/>
+      </w:r>
+      <w:r>
+        <w:rPr>
+          <w:noProof/>
+        </w:rPr>
+        <w:t>32</w:t>
+      </w:r>
+      <w:r>
+        <w:rPr>
+          <w:noProof/>
+        </w:rPr>
+        <w:fldChar w:fldCharType="end"/>
+      </w:r>
       <w:r>
         <w:t xml:space="preserve">. </w:t>
       </w:r>
@@ -23443,14 +23859,27 @@
       <w:r>
         <w:t xml:space="preserve">Figure </w:t>
       </w:r>
-      <w:fldSimple w:instr=" SEQ Figure \* ARABIC ">
-        <w:r>
-          <w:rPr>
-            <w:noProof/>
-          </w:rPr>
-          <w:t>33</w:t>
-        </w:r>
-      </w:fldSimple>
+      <w:r>
+        <w:fldChar w:fldCharType="begin"/>
+      </w:r>
+      <w:r>
+        <w:instrText xml:space="preserve"> SEQ Figure \* ARABIC </w:instrText>
+      </w:r>
+      <w:r>
+        <w:fldChar w:fldCharType="separate"/>
+      </w:r>
+      <w:r>
+        <w:rPr>
+          <w:noProof/>
+        </w:rPr>
+        <w:t>33</w:t>
+      </w:r>
+      <w:r>
+        <w:rPr>
+          <w:noProof/>
+        </w:rPr>
+        <w:fldChar w:fldCharType="end"/>
+      </w:r>
       <w:r>
         <w:t xml:space="preserve">. </w:t>
       </w:r>
@@ -23542,14 +23971,27 @@
       <w:r>
         <w:t xml:space="preserve">Figure </w:t>
       </w:r>
-      <w:fldSimple w:instr=" SEQ Figure \* ARABIC ">
-        <w:r>
-          <w:rPr>
-            <w:noProof/>
-          </w:rPr>
-          <w:t>34</w:t>
-        </w:r>
-      </w:fldSimple>
+      <w:r>
+        <w:fldChar w:fldCharType="begin"/>
+      </w:r>
+      <w:r>
+        <w:instrText xml:space="preserve"> SEQ Figure \* ARABIC </w:instrText>
+      </w:r>
+      <w:r>
+        <w:fldChar w:fldCharType="separate"/>
+      </w:r>
+      <w:r>
+        <w:rPr>
+          <w:noProof/>
+        </w:rPr>
+        <w:t>34</w:t>
+      </w:r>
+      <w:r>
+        <w:rPr>
+          <w:noProof/>
+        </w:rPr>
+        <w:fldChar w:fldCharType="end"/>
+      </w:r>
       <w:r>
         <w:t xml:space="preserve">. </w:t>
       </w:r>
@@ -23632,14 +24074,27 @@
       <w:r>
         <w:t xml:space="preserve">Figure </w:t>
       </w:r>
-      <w:fldSimple w:instr=" SEQ Figure \* ARABIC ">
-        <w:r>
-          <w:rPr>
-            <w:noProof/>
-          </w:rPr>
-          <w:t>35</w:t>
-        </w:r>
-      </w:fldSimple>
+      <w:r>
+        <w:fldChar w:fldCharType="begin"/>
+      </w:r>
+      <w:r>
+        <w:instrText xml:space="preserve"> SEQ Figure \* ARABIC </w:instrText>
+      </w:r>
+      <w:r>
+        <w:fldChar w:fldCharType="separate"/>
+      </w:r>
+      <w:r>
+        <w:rPr>
+          <w:noProof/>
+        </w:rPr>
+        <w:t>35</w:t>
+      </w:r>
+      <w:r>
+        <w:rPr>
+          <w:noProof/>
+        </w:rPr>
+        <w:fldChar w:fldCharType="end"/>
+      </w:r>
       <w:r>
         <w:t xml:space="preserve">. </w:t>
       </w:r>
@@ -23731,14 +24186,27 @@
       <w:r>
         <w:t xml:space="preserve">Figure </w:t>
       </w:r>
-      <w:fldSimple w:instr=" SEQ Figure \* ARABIC ">
-        <w:r>
-          <w:rPr>
-            <w:noProof/>
-          </w:rPr>
-          <w:t>36</w:t>
-        </w:r>
-      </w:fldSimple>
+      <w:r>
+        <w:fldChar w:fldCharType="begin"/>
+      </w:r>
+      <w:r>
+        <w:instrText xml:space="preserve"> SEQ Figure \* ARABIC </w:instrText>
+      </w:r>
+      <w:r>
+        <w:fldChar w:fldCharType="separate"/>
+      </w:r>
+      <w:r>
+        <w:rPr>
+          <w:noProof/>
+        </w:rPr>
+        <w:t>36</w:t>
+      </w:r>
+      <w:r>
+        <w:rPr>
+          <w:noProof/>
+        </w:rPr>
+        <w:fldChar w:fldCharType="end"/>
+      </w:r>
       <w:r>
         <w:t xml:space="preserve">. </w:t>
       </w:r>
@@ -23821,14 +24289,27 @@
       <w:r>
         <w:t xml:space="preserve">Figure </w:t>
       </w:r>
-      <w:fldSimple w:instr=" SEQ Figure \* ARABIC ">
-        <w:r>
-          <w:rPr>
-            <w:noProof/>
-          </w:rPr>
-          <w:t>37</w:t>
-        </w:r>
-      </w:fldSimple>
+      <w:r>
+        <w:fldChar w:fldCharType="begin"/>
+      </w:r>
+      <w:r>
+        <w:instrText xml:space="preserve"> SEQ Figure \* ARABIC </w:instrText>
+      </w:r>
+      <w:r>
+        <w:fldChar w:fldCharType="separate"/>
+      </w:r>
+      <w:r>
+        <w:rPr>
+          <w:noProof/>
+        </w:rPr>
+        <w:t>37</w:t>
+      </w:r>
+      <w:r>
+        <w:rPr>
+          <w:noProof/>
+        </w:rPr>
+        <w:fldChar w:fldCharType="end"/>
+      </w:r>
       <w:r>
         <w:t xml:space="preserve">. </w:t>
       </w:r>
@@ -23920,14 +24401,27 @@
       <w:r>
         <w:t xml:space="preserve">Figure </w:t>
       </w:r>
-      <w:fldSimple w:instr=" SEQ Figure \* ARABIC ">
-        <w:r>
-          <w:rPr>
-            <w:noProof/>
-          </w:rPr>
-          <w:t>38</w:t>
-        </w:r>
-      </w:fldSimple>
+      <w:r>
+        <w:fldChar w:fldCharType="begin"/>
+      </w:r>
+      <w:r>
+        <w:instrText xml:space="preserve"> SEQ Figure \* ARABIC </w:instrText>
+      </w:r>
+      <w:r>
+        <w:fldChar w:fldCharType="separate"/>
+      </w:r>
+      <w:r>
+        <w:rPr>
+          <w:noProof/>
+        </w:rPr>
+        <w:t>38</w:t>
+      </w:r>
+      <w:r>
+        <w:rPr>
+          <w:noProof/>
+        </w:rPr>
+        <w:fldChar w:fldCharType="end"/>
+      </w:r>
       <w:r>
         <w:t xml:space="preserve">. </w:t>
       </w:r>
@@ -24016,14 +24510,27 @@
       <w:r>
         <w:t xml:space="preserve">Figure </w:t>
       </w:r>
-      <w:fldSimple w:instr=" SEQ Figure \* ARABIC ">
-        <w:r>
-          <w:rPr>
-            <w:noProof/>
-          </w:rPr>
-          <w:t>39</w:t>
-        </w:r>
-      </w:fldSimple>
+      <w:r>
+        <w:fldChar w:fldCharType="begin"/>
+      </w:r>
+      <w:r>
+        <w:instrText xml:space="preserve"> SEQ Figure \* ARABIC </w:instrText>
+      </w:r>
+      <w:r>
+        <w:fldChar w:fldCharType="separate"/>
+      </w:r>
+      <w:r>
+        <w:rPr>
+          <w:noProof/>
+        </w:rPr>
+        <w:t>39</w:t>
+      </w:r>
+      <w:r>
+        <w:rPr>
+          <w:noProof/>
+        </w:rPr>
+        <w:fldChar w:fldCharType="end"/>
+      </w:r>
       <w:r>
         <w:t xml:space="preserve">. </w:t>
       </w:r>
@@ -24123,14 +24630,27 @@
       <w:r>
         <w:t xml:space="preserve">Figure </w:t>
       </w:r>
-      <w:fldSimple w:instr=" SEQ Figure \* ARABIC ">
-        <w:r>
-          <w:rPr>
-            <w:noProof/>
-          </w:rPr>
-          <w:t>40</w:t>
-        </w:r>
-      </w:fldSimple>
+      <w:r>
+        <w:fldChar w:fldCharType="begin"/>
+      </w:r>
+      <w:r>
+        <w:instrText xml:space="preserve"> SEQ Figure \* ARABIC </w:instrText>
+      </w:r>
+      <w:r>
+        <w:fldChar w:fldCharType="separate"/>
+      </w:r>
+      <w:r>
+        <w:rPr>
+          <w:noProof/>
+        </w:rPr>
+        <w:t>40</w:t>
+      </w:r>
+      <w:r>
+        <w:rPr>
+          <w:noProof/>
+        </w:rPr>
+        <w:fldChar w:fldCharType="end"/>
+      </w:r>
       <w:r>
         <w:t xml:space="preserve">. </w:t>
       </w:r>
@@ -24276,14 +24796,27 @@
       <w:r>
         <w:t xml:space="preserve">Figure </w:t>
       </w:r>
-      <w:fldSimple w:instr=" SEQ Figure \* ARABIC ">
-        <w:r>
-          <w:rPr>
-            <w:noProof/>
-          </w:rPr>
-          <w:t>41</w:t>
-        </w:r>
-      </w:fldSimple>
+      <w:r>
+        <w:fldChar w:fldCharType="begin"/>
+      </w:r>
+      <w:r>
+        <w:instrText xml:space="preserve"> SEQ Figure \* ARABIC </w:instrText>
+      </w:r>
+      <w:r>
+        <w:fldChar w:fldCharType="separate"/>
+      </w:r>
+      <w:r>
+        <w:rPr>
+          <w:noProof/>
+        </w:rPr>
+        <w:t>41</w:t>
+      </w:r>
+      <w:r>
+        <w:rPr>
+          <w:noProof/>
+        </w:rPr>
+        <w:fldChar w:fldCharType="end"/>
+      </w:r>
       <w:r>
         <w:t xml:space="preserve">. </w:t>
       </w:r>
@@ -24366,14 +24899,27 @@
       <w:r>
         <w:t xml:space="preserve">Figure </w:t>
       </w:r>
-      <w:fldSimple w:instr=" SEQ Figure \* ARABIC ">
-        <w:r>
-          <w:rPr>
-            <w:noProof/>
-          </w:rPr>
-          <w:t>42</w:t>
-        </w:r>
-      </w:fldSimple>
+      <w:r>
+        <w:fldChar w:fldCharType="begin"/>
+      </w:r>
+      <w:r>
+        <w:instrText xml:space="preserve"> SEQ Figure \* ARABIC </w:instrText>
+      </w:r>
+      <w:r>
+        <w:fldChar w:fldCharType="separate"/>
+      </w:r>
+      <w:r>
+        <w:rPr>
+          <w:noProof/>
+        </w:rPr>
+        <w:t>42</w:t>
+      </w:r>
+      <w:r>
+        <w:rPr>
+          <w:noProof/>
+        </w:rPr>
+        <w:fldChar w:fldCharType="end"/>
+      </w:r>
       <w:r>
         <w:t xml:space="preserve">. </w:t>
       </w:r>
@@ -24425,7 +24971,7 @@
       <w:pPr>
         <w:pStyle w:val="Heading3"/>
       </w:pPr>
-      <w:bookmarkStart w:id="27" w:name="_Toc120447847"/>
+      <w:bookmarkStart w:id="27" w:name="_Toc120960007"/>
       <w:r>
         <w:t>Statistical Analysis</w:t>
       </w:r>
@@ -24566,7 +25112,7 @@
       <w:pPr>
         <w:pStyle w:val="Heading3"/>
       </w:pPr>
-      <w:bookmarkStart w:id="28" w:name="_Toc120447848"/>
+      <w:bookmarkStart w:id="28" w:name="_Toc120960008"/>
       <w:r>
         <w:t>Ranking of Models</w:t>
       </w:r>
@@ -27184,7 +27730,7 @@
       <w:pPr>
         <w:pStyle w:val="Heading2"/>
       </w:pPr>
-      <w:bookmarkStart w:id="29" w:name="_Toc120447849"/>
+      <w:bookmarkStart w:id="29" w:name="_Toc120960009"/>
       <w:r>
         <w:t xml:space="preserve">Comparison of Results – </w:t>
       </w:r>
@@ -27329,6 +27875,13 @@
           <w:szCs w:val="22"/>
         </w:rPr>
         <w:t>. Efficiency By Machine Learning Model</w:t>
+      </w:r>
+      <w:r>
+        <w:rPr>
+          <w:sz w:val="22"/>
+          <w:szCs w:val="22"/>
+        </w:rPr>
+        <w:t xml:space="preserve"> - Training</w:t>
       </w:r>
     </w:p>
     <w:tbl>
@@ -27404,6 +27957,14 @@
               </w:rPr>
               <w:t>Approximate Time to Complete</w:t>
             </w:r>
+            <w:r>
+              <w:rPr>
+                <w:b/>
+                <w:bCs/>
+                <w:szCs w:val="20"/>
+              </w:rPr>
+              <w:t xml:space="preserve"> Training</w:t>
+            </w:r>
           </w:p>
         </w:tc>
       </w:tr>
@@ -28272,15 +28833,586 @@
         <w:t xml:space="preserve">As shown in the above table, </w:t>
       </w:r>
       <w:r>
-        <w:t xml:space="preserve">Logistic Regression is the fastest model, followed by Decision Trees. The remaining models were found to be too time intensive to be fully evaluated in this study. </w:t>
+        <w:t xml:space="preserve">Logistic Regression </w:t>
+      </w:r>
+      <w:r>
+        <w:t xml:space="preserve">and </w:t>
+      </w:r>
+      <w:r>
+        <w:t>Decision Trees</w:t>
+      </w:r>
+      <w:r>
+        <w:t xml:space="preserve"> are the fastest models</w:t>
+      </w:r>
+      <w:r>
+        <w:t xml:space="preserve">. The remaining models were found to be too time intensive to be fully evaluated in this study. </w:t>
+      </w:r>
+    </w:p>
+    <w:p>
+      <w:r>
+        <w:t xml:space="preserve">In order to assess the efficiency of the models, prediction times for fully trained models was also assessed. The below table shows the amount of time each model took to perform </w:t>
+      </w:r>
+    </w:p>
+    <w:p>
+      <w:pPr>
+        <w:pStyle w:val="NoSpacing"/>
+        <w:keepNext/>
+        <w:rPr>
+          <w:sz w:val="22"/>
+          <w:szCs w:val="22"/>
+        </w:rPr>
+      </w:pPr>
+      <w:r>
+        <w:rPr>
+          <w:sz w:val="22"/>
+          <w:szCs w:val="22"/>
+        </w:rPr>
+        <w:t xml:space="preserve">Table </w:t>
+      </w:r>
+      <w:r>
+        <w:rPr>
+          <w:sz w:val="22"/>
+          <w:szCs w:val="22"/>
+        </w:rPr>
+        <w:fldChar w:fldCharType="begin"/>
+      </w:r>
+      <w:r>
+        <w:rPr>
+          <w:sz w:val="22"/>
+          <w:szCs w:val="22"/>
+        </w:rPr>
+        <w:instrText xml:space="preserve"> SEQ Table \* ARABIC </w:instrText>
+      </w:r>
+      <w:r>
+        <w:rPr>
+          <w:sz w:val="22"/>
+          <w:szCs w:val="22"/>
+        </w:rPr>
+        <w:fldChar w:fldCharType="separate"/>
+      </w:r>
+      <w:r>
+        <w:rPr>
+          <w:noProof/>
+          <w:sz w:val="22"/>
+          <w:szCs w:val="22"/>
+        </w:rPr>
+        <w:t>9</w:t>
+      </w:r>
+      <w:r>
+        <w:rPr>
+          <w:noProof/>
+          <w:sz w:val="22"/>
+          <w:szCs w:val="22"/>
+        </w:rPr>
+        <w:fldChar w:fldCharType="end"/>
+      </w:r>
+      <w:r>
+        <w:rPr>
+          <w:sz w:val="22"/>
+          <w:szCs w:val="22"/>
+        </w:rPr>
+        <w:t>. Efficiency By Machine Learning Model</w:t>
+      </w:r>
+      <w:r>
+        <w:rPr>
+          <w:sz w:val="22"/>
+          <w:szCs w:val="22"/>
+        </w:rPr>
+        <w:t xml:space="preserve"> - </w:t>
+      </w:r>
+      <w:r>
+        <w:rPr>
+          <w:sz w:val="22"/>
+          <w:szCs w:val="22"/>
+        </w:rPr>
+        <w:t>Predictions</w:t>
+      </w:r>
+    </w:p>
+    <w:tbl>
+      <w:tblPr>
+        <w:tblStyle w:val="TableGrid"/>
+        <w:tblW w:w="9355" w:type="dxa"/>
+        <w:tblLayout w:type="fixed"/>
+        <w:tblCellMar>
+          <w:left w:w="58" w:type="dxa"/>
+          <w:right w:w="58" w:type="dxa"/>
+        </w:tblCellMar>
+        <w:tblLook w:val="04A0" w:firstRow="1" w:lastRow="0" w:firstColumn="1" w:lastColumn="0" w:noHBand="0" w:noVBand="1"/>
+      </w:tblPr>
+      <w:tblGrid>
+        <w:gridCol w:w="2335"/>
+        <w:gridCol w:w="3240"/>
+        <w:gridCol w:w="3780"/>
+      </w:tblGrid>
+      <w:tr>
+        <w:trPr>
+          <w:trHeight w:val="230"/>
+        </w:trPr>
+        <w:tc>
+          <w:tcPr>
+            <w:tcW w:w="2335" w:type="dxa"/>
+            <w:vAlign w:val="center"/>
+          </w:tcPr>
+          <w:p>
+            <w:pPr>
+              <w:pStyle w:val="Tables"/>
+              <w:keepNext/>
+              <w:rPr>
+                <w:b/>
+                <w:bCs/>
+                <w:szCs w:val="20"/>
+              </w:rPr>
+            </w:pPr>
+            <w:r>
+              <w:rPr>
+                <w:b/>
+                <w:bCs/>
+                <w:szCs w:val="20"/>
+              </w:rPr>
+              <w:t>Machine Learning Model</w:t>
+            </w:r>
+          </w:p>
+        </w:tc>
+        <w:tc>
+          <w:tcPr>
+            <w:tcW w:w="3240" w:type="dxa"/>
+            <w:vAlign w:val="center"/>
+          </w:tcPr>
+          <w:p>
+            <w:pPr>
+              <w:pStyle w:val="Tables"/>
+              <w:keepNext/>
+              <w:rPr>
+                <w:b/>
+                <w:bCs/>
+                <w:szCs w:val="20"/>
+              </w:rPr>
+            </w:pPr>
+            <w:r>
+              <w:rPr>
+                <w:b/>
+                <w:bCs/>
+                <w:szCs w:val="20"/>
+              </w:rPr>
+              <w:t xml:space="preserve">Time to </w:t>
+            </w:r>
+            <w:r>
+              <w:rPr>
+                <w:b/>
+                <w:bCs/>
+                <w:szCs w:val="20"/>
+              </w:rPr>
+              <w:t>Prediction Entire Dataset</w:t>
+            </w:r>
+          </w:p>
+        </w:tc>
+        <w:tc>
+          <w:tcPr>
+            <w:tcW w:w="3780" w:type="dxa"/>
+            <w:vAlign w:val="center"/>
+          </w:tcPr>
+          <w:p>
+            <w:pPr>
+              <w:pStyle w:val="Tables"/>
+              <w:keepNext/>
+              <w:rPr>
+                <w:b/>
+                <w:bCs/>
+                <w:szCs w:val="20"/>
+              </w:rPr>
+            </w:pPr>
+            <w:r>
+              <w:rPr>
+                <w:b/>
+                <w:bCs/>
+                <w:szCs w:val="20"/>
+              </w:rPr>
+              <w:t xml:space="preserve">Approximate </w:t>
+            </w:r>
+            <w:r>
+              <w:rPr>
+                <w:b/>
+                <w:bCs/>
+                <w:szCs w:val="20"/>
+              </w:rPr>
+              <w:t>Prediction</w:t>
+            </w:r>
+            <w:r>
+              <w:rPr>
+                <w:b/>
+                <w:bCs/>
+                <w:szCs w:val="20"/>
+              </w:rPr>
+              <w:t>s Per Millisecond</w:t>
+            </w:r>
+          </w:p>
+        </w:tc>
+      </w:tr>
+      <w:tr>
+        <w:trPr>
+          <w:trHeight w:val="230"/>
+        </w:trPr>
+        <w:tc>
+          <w:tcPr>
+            <w:tcW w:w="2335" w:type="dxa"/>
+            <w:vAlign w:val="center"/>
+          </w:tcPr>
+          <w:p>
+            <w:pPr>
+              <w:pStyle w:val="Tables"/>
+              <w:keepNext/>
+              <w:rPr>
+                <w:szCs w:val="20"/>
+              </w:rPr>
+            </w:pPr>
+            <w:r>
+              <w:rPr>
+                <w:szCs w:val="20"/>
+              </w:rPr>
+              <w:t>Logistic Regression</w:t>
+            </w:r>
+          </w:p>
+        </w:tc>
+        <w:tc>
+          <w:tcPr>
+            <w:tcW w:w="3240" w:type="dxa"/>
+          </w:tcPr>
+          <w:p>
+            <w:pPr>
+              <w:pStyle w:val="Tables"/>
+              <w:keepNext/>
+              <w:rPr>
+                <w:szCs w:val="20"/>
+              </w:rPr>
+            </w:pPr>
+            <w:r>
+              <w:t>0.81</w:t>
+            </w:r>
+            <w:r>
+              <w:t xml:space="preserve"> seconds</w:t>
+            </w:r>
+          </w:p>
+        </w:tc>
+        <w:tc>
+          <w:tcPr>
+            <w:tcW w:w="3780" w:type="dxa"/>
+          </w:tcPr>
+          <w:p>
+            <w:pPr>
+              <w:pStyle w:val="Tables"/>
+              <w:keepNext/>
+              <w:rPr>
+                <w:szCs w:val="20"/>
+              </w:rPr>
+            </w:pPr>
+            <w:r>
+              <w:rPr>
+                <w:szCs w:val="20"/>
+              </w:rPr>
+              <w:t>11,000</w:t>
+            </w:r>
+          </w:p>
+        </w:tc>
+      </w:tr>
+      <w:tr>
+        <w:trPr>
+          <w:trHeight w:val="230"/>
+        </w:trPr>
+        <w:tc>
+          <w:tcPr>
+            <w:tcW w:w="2335" w:type="dxa"/>
+            <w:vAlign w:val="center"/>
+          </w:tcPr>
+          <w:p>
+            <w:pPr>
+              <w:pStyle w:val="Tables"/>
+              <w:keepNext/>
+              <w:rPr>
+                <w:szCs w:val="20"/>
+              </w:rPr>
+            </w:pPr>
+            <w:r>
+              <w:rPr>
+                <w:szCs w:val="20"/>
+              </w:rPr>
+              <w:t>Decision Tree</w:t>
+            </w:r>
+            <w:r>
+              <w:rPr>
+                <w:szCs w:val="20"/>
+              </w:rPr>
+              <w:t>s</w:t>
+            </w:r>
+          </w:p>
+        </w:tc>
+        <w:tc>
+          <w:tcPr>
+            <w:tcW w:w="3240" w:type="dxa"/>
+          </w:tcPr>
+          <w:p>
+            <w:pPr>
+              <w:pStyle w:val="Tables"/>
+              <w:keepNext/>
+              <w:rPr>
+                <w:szCs w:val="20"/>
+              </w:rPr>
+            </w:pPr>
+            <w:r>
+              <w:t>1.6</w:t>
+            </w:r>
+            <w:r>
+              <w:t xml:space="preserve"> seconds</w:t>
+            </w:r>
+          </w:p>
+        </w:tc>
+        <w:tc>
+          <w:tcPr>
+            <w:tcW w:w="3780" w:type="dxa"/>
+          </w:tcPr>
+          <w:p>
+            <w:pPr>
+              <w:pStyle w:val="Tables"/>
+              <w:keepNext/>
+              <w:rPr>
+                <w:szCs w:val="20"/>
+              </w:rPr>
+            </w:pPr>
+            <w:r>
+              <w:rPr>
+                <w:szCs w:val="20"/>
+              </w:rPr>
+              <w:t>5,400</w:t>
+            </w:r>
+          </w:p>
+        </w:tc>
+      </w:tr>
+      <w:tr>
+        <w:trPr>
+          <w:trHeight w:val="230"/>
+        </w:trPr>
+        <w:tc>
+          <w:tcPr>
+            <w:tcW w:w="2335" w:type="dxa"/>
+            <w:vAlign w:val="center"/>
+          </w:tcPr>
+          <w:p>
+            <w:pPr>
+              <w:pStyle w:val="Tables"/>
+              <w:keepNext/>
+              <w:rPr>
+                <w:szCs w:val="20"/>
+              </w:rPr>
+            </w:pPr>
+            <w:r>
+              <w:rPr>
+                <w:szCs w:val="20"/>
+              </w:rPr>
+              <w:t>K-Nearest Neighbours</w:t>
+            </w:r>
+          </w:p>
+        </w:tc>
+        <w:tc>
+          <w:tcPr>
+            <w:tcW w:w="3240" w:type="dxa"/>
+          </w:tcPr>
+          <w:p>
+            <w:pPr>
+              <w:pStyle w:val="Tables"/>
+              <w:keepNext/>
+              <w:rPr>
+                <w:szCs w:val="20"/>
+              </w:rPr>
+            </w:pPr>
+            <w:r>
+              <w:t>18 minutes</w:t>
+            </w:r>
+          </w:p>
+        </w:tc>
+        <w:tc>
+          <w:tcPr>
+            <w:tcW w:w="3780" w:type="dxa"/>
+          </w:tcPr>
+          <w:p>
+            <w:pPr>
+              <w:pStyle w:val="Tables"/>
+              <w:keepNext/>
+              <w:rPr>
+                <w:szCs w:val="20"/>
+              </w:rPr>
+            </w:pPr>
+            <w:r>
+              <w:rPr>
+                <w:szCs w:val="20"/>
+              </w:rPr>
+              <w:t>8</w:t>
+            </w:r>
+          </w:p>
+        </w:tc>
+      </w:tr>
+      <w:tr>
+        <w:trPr>
+          <w:trHeight w:val="230"/>
+        </w:trPr>
+        <w:tc>
+          <w:tcPr>
+            <w:tcW w:w="2335" w:type="dxa"/>
+            <w:vAlign w:val="center"/>
+          </w:tcPr>
+          <w:p>
+            <w:pPr>
+              <w:pStyle w:val="Tables"/>
+              <w:keepNext/>
+              <w:rPr>
+                <w:szCs w:val="20"/>
+              </w:rPr>
+            </w:pPr>
+            <w:r>
+              <w:rPr>
+                <w:szCs w:val="20"/>
+              </w:rPr>
+              <w:t>Random Forest</w:t>
+            </w:r>
+          </w:p>
+        </w:tc>
+        <w:tc>
+          <w:tcPr>
+            <w:tcW w:w="3240" w:type="dxa"/>
+          </w:tcPr>
+          <w:p>
+            <w:pPr>
+              <w:pStyle w:val="Tables"/>
+              <w:keepNext/>
+              <w:rPr>
+                <w:szCs w:val="20"/>
+              </w:rPr>
+            </w:pPr>
+            <w:r>
+              <w:t>2.2</w:t>
+            </w:r>
+            <w:r>
+              <w:t xml:space="preserve"> minutes</w:t>
+            </w:r>
+          </w:p>
+        </w:tc>
+        <w:tc>
+          <w:tcPr>
+            <w:tcW w:w="3780" w:type="dxa"/>
+          </w:tcPr>
+          <w:p>
+            <w:pPr>
+              <w:pStyle w:val="Tables"/>
+              <w:keepNext/>
+              <w:rPr>
+                <w:szCs w:val="20"/>
+              </w:rPr>
+            </w:pPr>
+            <w:r>
+              <w:rPr>
+                <w:szCs w:val="20"/>
+              </w:rPr>
+              <w:t>68</w:t>
+            </w:r>
+          </w:p>
+        </w:tc>
+      </w:tr>
+      <w:tr>
+        <w:trPr>
+          <w:trHeight w:val="230"/>
+        </w:trPr>
+        <w:tc>
+          <w:tcPr>
+            <w:tcW w:w="2335" w:type="dxa"/>
+            <w:vAlign w:val="center"/>
+          </w:tcPr>
+          <w:p>
+            <w:pPr>
+              <w:pStyle w:val="Tables"/>
+              <w:keepNext/>
+              <w:rPr>
+                <w:szCs w:val="20"/>
+              </w:rPr>
+            </w:pPr>
+            <w:r>
+              <w:rPr>
+                <w:szCs w:val="20"/>
+              </w:rPr>
+              <w:t>AdaBoost</w:t>
+            </w:r>
+          </w:p>
+        </w:tc>
+        <w:tc>
+          <w:tcPr>
+            <w:tcW w:w="3240" w:type="dxa"/>
+          </w:tcPr>
+          <w:p>
+            <w:pPr>
+              <w:pStyle w:val="Tables"/>
+              <w:keepNext/>
+              <w:rPr>
+                <w:szCs w:val="20"/>
+              </w:rPr>
+            </w:pPr>
+            <w:r>
+              <w:t>0.83</w:t>
+            </w:r>
+            <w:r>
+              <w:t xml:space="preserve"> minutes</w:t>
+            </w:r>
+          </w:p>
+        </w:tc>
+        <w:tc>
+          <w:tcPr>
+            <w:tcW w:w="3780" w:type="dxa"/>
+          </w:tcPr>
+          <w:p>
+            <w:pPr>
+              <w:pStyle w:val="Tables"/>
+              <w:keepNext/>
+              <w:rPr>
+                <w:szCs w:val="20"/>
+              </w:rPr>
+            </w:pPr>
+            <w:r>
+              <w:rPr>
+                <w:szCs w:val="20"/>
+              </w:rPr>
+              <w:t>180</w:t>
+            </w:r>
+          </w:p>
+        </w:tc>
+      </w:tr>
+    </w:tbl>
+    <w:p>
+      <w:pPr>
+        <w:pStyle w:val="NoSpacing"/>
+      </w:pPr>
+    </w:p>
+    <w:p>
+      <w:r>
+        <w:t xml:space="preserve">As shown in the above table, Logistic Regression </w:t>
+      </w:r>
+      <w:r>
+        <w:t xml:space="preserve">is the </w:t>
+      </w:r>
+      <w:r>
+        <w:t xml:space="preserve">fastest model. </w:t>
+      </w:r>
+      <w:r>
+        <w:t xml:space="preserve">However, for singular predictions or small batches of data, any of the models may be adequate. </w:t>
+      </w:r>
+    </w:p>
+    <w:p>
+      <w:r>
+        <w:t>Due to limitations discussed above, fully tuned models were not considered for this evaluation. It is possible that fully tuned models could perform more or less quickly than default hyperparameter models.</w:t>
       </w:r>
     </w:p>
     <w:p>
       <w:pPr>
         <w:pStyle w:val="Heading2"/>
       </w:pPr>
-      <w:bookmarkStart w:id="31" w:name="_Toc120447850"/>
-      <w:r>
+      <w:bookmarkStart w:id="31" w:name="_Toc120960010"/>
+      <w:r>
+        <w:lastRenderedPageBreak/>
         <w:t xml:space="preserve">Comparison of Results – </w:t>
       </w:r>
       <w:r>
@@ -28397,340 +29529,349 @@
         <w:pStyle w:val="Heading1"/>
         <w:keepNext w:val="0"/>
       </w:pPr>
-      <w:bookmarkStart w:id="32" w:name="_Toc120447851"/>
+      <w:bookmarkStart w:id="32" w:name="_Toc120960011"/>
+      <w:r>
+        <w:t>Discussion</w:t>
+      </w:r>
+      <w:r>
+        <w:t xml:space="preserve"> </w:t>
+      </w:r>
+      <w:r>
+        <w:t>and Conclusion</w:t>
+      </w:r>
+      <w:r>
+        <w:t>s</w:t>
+      </w:r>
+      <w:bookmarkEnd w:id="32"/>
+    </w:p>
+    <w:p>
+      <w:pPr>
+        <w:pStyle w:val="Heading2"/>
+      </w:pPr>
+      <w:bookmarkStart w:id="33" w:name="_Toc120960012"/>
+      <w:r>
+        <w:t>Discussion</w:t>
+      </w:r>
+      <w:r>
+        <w:t xml:space="preserve"> and Limitations</w:t>
+      </w:r>
+      <w:bookmarkEnd w:id="33"/>
+    </w:p>
+    <w:p>
+      <w:r>
+        <w:t>Although results are not as</w:t>
+      </w:r>
+      <w:r>
+        <w:t xml:space="preserve"> precise as</w:t>
+      </w:r>
+      <w:r>
+        <w:t xml:space="preserve"> desired, the models appear to be functioning correctly</w:t>
+      </w:r>
+      <w:r>
+        <w:t>. Based on the nature of the problem</w:t>
+      </w:r>
+      <w:r>
+        <w:t xml:space="preserve">, </w:t>
+      </w:r>
+      <w:r>
+        <w:t xml:space="preserve">it appears </w:t>
+      </w:r>
+      <w:r>
+        <w:t xml:space="preserve">that </w:t>
+      </w:r>
+      <w:r>
+        <w:t>there may</w:t>
+      </w:r>
+      <w:r>
+        <w:t xml:space="preserve"> be no way to avoid a </w:t>
+      </w:r>
+      <w:r>
+        <w:t>large</w:t>
+      </w:r>
+      <w:r>
+        <w:t xml:space="preserve"> percentage of false positives. </w:t>
+      </w:r>
+      <w:r>
+        <w:t xml:space="preserve">There </w:t>
+      </w:r>
+      <w:r>
+        <w:t xml:space="preserve">is </w:t>
+      </w:r>
+      <w:r>
+        <w:t xml:space="preserve">likely </w:t>
+      </w:r>
+      <w:r>
+        <w:t xml:space="preserve">too much variance in each of the audio features to predict popularity with any precision, even after clustering or grouping by genre. </w:t>
+      </w:r>
+    </w:p>
+    <w:p>
+      <w:r>
+        <w:t xml:space="preserve">Looking at </w:t>
+      </w:r>
+      <w:r>
+        <w:t>the PCA</w:t>
+      </w:r>
+      <w:r>
+        <w:t xml:space="preserve"> scatterplot</w:t>
+      </w:r>
+      <w:r>
+        <w:t>s and histograms of predictions</w:t>
+      </w:r>
+      <w:r>
+        <w:t xml:space="preserve">, it appears that predictions are lined up well with actual popular songs. </w:t>
+      </w:r>
+      <w:r>
+        <w:t>Although there is noticeable room for improvement, t</w:t>
+      </w:r>
+      <w:r>
+        <w:t>he</w:t>
+      </w:r>
+      <w:r>
+        <w:t xml:space="preserve"> main</w:t>
+      </w:r>
+      <w:r>
+        <w:t xml:space="preserve"> issue with precision involves popular songs taking up a large portion of 2-dimensional audio feature space (and presumably also the full dimensional </w:t>
+      </w:r>
+      <w:r>
+        <w:t xml:space="preserve">audio </w:t>
+      </w:r>
+      <w:r>
+        <w:t xml:space="preserve">feature space). </w:t>
+      </w:r>
+      <w:r>
+        <w:t xml:space="preserve">Therefore, </w:t>
+      </w:r>
       <w:r>
         <w:lastRenderedPageBreak/>
-        <w:t>Discussion</w:t>
-      </w:r>
-      <w:r>
+        <w:t>even with a perfect</w:t>
+      </w:r>
+      <w:r>
+        <w:t>ly optimised</w:t>
+      </w:r>
+      <w:r>
+        <w:t xml:space="preserve"> model</w:t>
+      </w:r>
+      <w:r>
+        <w:t>,</w:t>
+      </w:r>
+      <w:r>
+        <w:t xml:space="preserve"> we would </w:t>
+      </w:r>
+      <w:r>
+        <w:t xml:space="preserve">still </w:t>
+      </w:r>
+      <w:r>
+        <w:t>expect low precision due to the highly unbalanced data, which is inherent to the nature of popularity.</w:t>
+      </w:r>
+    </w:p>
+    <w:p>
+      <w:pPr>
+        <w:pStyle w:val="Heading2"/>
+      </w:pPr>
+      <w:bookmarkStart w:id="34" w:name="_Toc120960013"/>
+      <w:r>
+        <w:t>Conclusion</w:t>
+      </w:r>
+      <w:r>
+        <w:t>s</w:t>
+      </w:r>
+      <w:bookmarkEnd w:id="34"/>
+    </w:p>
+    <w:p>
+      <w:pPr>
+        <w:rPr>
+          <w:b/>
+        </w:rPr>
+      </w:pPr>
+      <w:r>
+        <w:t>This study had the initial goal of predicting music popularity</w:t>
+      </w:r>
+      <w:r>
+        <w:t>. Although p</w:t>
+      </w:r>
+      <w:r>
+        <w:t xml:space="preserve">redicting </w:t>
+      </w:r>
+      <w:r>
+        <w:t xml:space="preserve">popularity </w:t>
+      </w:r>
+      <w:r>
+        <w:t xml:space="preserve">has </w:t>
+      </w:r>
+      <w:r>
+        <w:t xml:space="preserve">proven </w:t>
+      </w:r>
+      <w:r>
+        <w:t xml:space="preserve">difficult, it is possible to quantify features that are </w:t>
+      </w:r>
+      <w:r>
+        <w:t>characteristic</w:t>
+      </w:r>
+      <w:r>
+        <w:t xml:space="preserve"> of most popular songs. These features may not be sufficient to get a song onto the Billboard Hot 100, but in most cases, a range of audio features does appear to be necessary in order to have a chance of achieving popularity.</w:t>
+      </w:r>
+    </w:p>
+    <w:p>
+      <w:pPr>
+        <w:pStyle w:val="Heading1"/>
+      </w:pPr>
+      <w:bookmarkStart w:id="35" w:name="_Toc120960014"/>
+      <w:r>
+        <w:t>Future Work</w:t>
+      </w:r>
+      <w:bookmarkEnd w:id="35"/>
+    </w:p>
+    <w:p>
+      <w:pPr>
+        <w:rPr>
+          <w:rFonts w:cs="Times New Roman"/>
+        </w:rPr>
+      </w:pPr>
+      <w:r>
+        <w:rPr>
+          <w:rFonts w:cs="Times New Roman"/>
+        </w:rPr>
+        <w:t xml:space="preserve">Based on the findings </w:t>
+      </w:r>
+      <w:r>
+        <w:rPr>
+          <w:rFonts w:cs="Times New Roman"/>
+        </w:rPr>
+        <w:t>of</w:t>
+      </w:r>
+      <w:r>
+        <w:rPr>
+          <w:rFonts w:cs="Times New Roman"/>
+        </w:rPr>
+        <w:t xml:space="preserve"> this study, a number of potential future areas of investigation are possible.</w:t>
+      </w:r>
+      <w:r>
+        <w:rPr>
+          <w:rFonts w:cs="Times New Roman"/>
+        </w:rPr>
+        <w:t xml:space="preserve"> A few </w:t>
+      </w:r>
+      <w:r>
+        <w:rPr>
+          <w:rFonts w:cs="Times New Roman"/>
+        </w:rPr>
+        <w:t>interesting options are listed below.</w:t>
+      </w:r>
+    </w:p>
+    <w:p>
+      <w:pPr>
+        <w:rPr>
+          <w:rFonts w:cs="Times New Roman"/>
+        </w:rPr>
+      </w:pPr>
+      <w:r>
+        <w:rPr>
+          <w:rFonts w:cs="Times New Roman"/>
+        </w:rPr>
+        <w:t>Due to time constraints, an optimised Random Forest model was not assessed. It would be interesting to assess the effectiveness of this model, potentially in comparison to or conjunction with the other future work outlined in this section.</w:t>
+      </w:r>
+    </w:p>
+    <w:p>
+      <w:pPr>
+        <w:rPr>
+          <w:rFonts w:cs="Times New Roman"/>
+        </w:rPr>
+      </w:pPr>
+      <w:r>
+        <w:rPr>
+          <w:rFonts w:cs="Times New Roman"/>
+        </w:rPr>
+        <w:t xml:space="preserve">In terms of prediction, </w:t>
+      </w:r>
+      <w:r>
+        <w:rPr>
+          <w:rFonts w:cs="Times New Roman"/>
+        </w:rPr>
+        <w:t xml:space="preserve">rather than predicting popularity, </w:t>
+      </w:r>
+      <w:r>
+        <w:rPr>
+          <w:rFonts w:cs="Times New Roman"/>
+        </w:rPr>
+        <w:t>future models may be used to predict whether or not commercial success is possible.</w:t>
+      </w:r>
+      <w:r>
+        <w:rPr>
+          <w:rFonts w:cs="Times New Roman"/>
+        </w:rPr>
+        <w:t xml:space="preserve"> By focussing on whether or not the song’s audio features lie within the optimal range for popular music, more accurate and useful predictions could be possible.</w:t>
+      </w:r>
+    </w:p>
+    <w:p>
+      <w:pPr>
+        <w:rPr>
+          <w:rFonts w:cs="Times New Roman"/>
+        </w:rPr>
+      </w:pPr>
+      <w:r>
+        <w:rPr>
+          <w:rFonts w:cs="Times New Roman"/>
+        </w:rPr>
+        <w:t xml:space="preserve">The use of PCA was utilised in this study for visualisation of higher dimensional data. However, some sources have noted improvements in predictions using PCA as part of the </w:t>
+      </w:r>
+      <w:r>
+        <w:rPr>
+          <w:rFonts w:cs="Times New Roman"/>
+        </w:rPr>
+        <w:t>classification</w:t>
+      </w:r>
+      <w:r>
+        <w:rPr>
+          <w:rFonts w:cs="Times New Roman"/>
+        </w:rPr>
         <w:t xml:space="preserve"> </w:t>
       </w:r>
       <w:r>
-        <w:t>and Conclusion</w:t>
-      </w:r>
-      <w:r>
+        <w:rPr>
+          <w:rFonts w:cs="Times New Roman"/>
+        </w:rPr>
+        <w:lastRenderedPageBreak/>
+        <w:t xml:space="preserve">pipeline. </w:t>
+      </w:r>
+      <w:r>
+        <w:rPr>
+          <w:rFonts w:cs="Times New Roman"/>
+        </w:rPr>
+        <w:t xml:space="preserve">It would be interesting to evaluate the performance of these models with and without PCA. PCA could also be used to </w:t>
+      </w:r>
+      <w:r>
+        <w:rPr>
+          <w:rFonts w:cs="Times New Roman"/>
+        </w:rPr>
+        <w:t xml:space="preserve">reduce complexity and </w:t>
+      </w:r>
+      <w:r>
+        <w:rPr>
+          <w:rFonts w:cs="Times New Roman"/>
+        </w:rPr>
+        <w:t xml:space="preserve">speed up slow models like the Random Forest and AdaBoost models, and may allow for the use of </w:t>
+      </w:r>
+      <w:r>
+        <w:t>SVM</w:t>
+      </w:r>
+      <w:r>
+        <w:rPr>
+          <w:rFonts w:cs="Times New Roman"/>
+        </w:rPr>
+        <w:t xml:space="preserve"> </w:t>
+      </w:r>
+      <w:r>
+        <w:rPr>
+          <w:rFonts w:cs="Times New Roman"/>
+        </w:rPr>
+        <w:t>model</w:t>
+      </w:r>
+      <w:r>
+        <w:rPr>
+          <w:rFonts w:cs="Times New Roman"/>
+        </w:rPr>
         <w:t>s</w:t>
       </w:r>
-      <w:bookmarkEnd w:id="32"/>
-    </w:p>
-    <w:p>
-      <w:pPr>
-        <w:pStyle w:val="Heading2"/>
-      </w:pPr>
-      <w:bookmarkStart w:id="33" w:name="_Toc120447852"/>
-      <w:r>
-        <w:t>Discussion</w:t>
-      </w:r>
-      <w:r>
-        <w:t xml:space="preserve"> and Limitations</w:t>
-      </w:r>
-      <w:bookmarkEnd w:id="33"/>
-    </w:p>
-    <w:p>
-      <w:r>
-        <w:t>Although results are not as</w:t>
-      </w:r>
-      <w:r>
-        <w:t xml:space="preserve"> precise as</w:t>
-      </w:r>
-      <w:r>
-        <w:t xml:space="preserve"> desired, the models appear to be functioning correctly</w:t>
-      </w:r>
-      <w:r>
-        <w:t>. Based on the nature of the problem</w:t>
-      </w:r>
-      <w:r>
-        <w:t xml:space="preserve">, </w:t>
-      </w:r>
-      <w:r>
-        <w:t xml:space="preserve">it appears </w:t>
-      </w:r>
-      <w:r>
-        <w:t xml:space="preserve">that </w:t>
-      </w:r>
-      <w:r>
-        <w:t>there may</w:t>
-      </w:r>
-      <w:r>
-        <w:t xml:space="preserve"> be no way to avoid a </w:t>
-      </w:r>
-      <w:r>
-        <w:t>large</w:t>
-      </w:r>
-      <w:r>
-        <w:t xml:space="preserve"> percentage of false positives. </w:t>
-      </w:r>
-      <w:r>
-        <w:t xml:space="preserve">There </w:t>
-      </w:r>
-      <w:r>
-        <w:t xml:space="preserve">is </w:t>
-      </w:r>
-      <w:r>
-        <w:t xml:space="preserve">likely </w:t>
-      </w:r>
-      <w:r>
-        <w:t xml:space="preserve">too much variance in each of the audio features to predict popularity with any precision, even after clustering or grouping by genre. </w:t>
-      </w:r>
-    </w:p>
-    <w:p>
-      <w:r>
-        <w:t xml:space="preserve">Looking at </w:t>
-      </w:r>
-      <w:r>
-        <w:t>the PCA</w:t>
-      </w:r>
-      <w:r>
-        <w:t xml:space="preserve"> scatterplot</w:t>
-      </w:r>
-      <w:r>
-        <w:t>s and histograms of predictions</w:t>
-      </w:r>
-      <w:r>
-        <w:t xml:space="preserve">, it appears that predictions are lined up well with actual popular songs. </w:t>
-      </w:r>
-      <w:r>
-        <w:t>Although there is noticeable room for improvement, t</w:t>
-      </w:r>
-      <w:r>
-        <w:t>he</w:t>
-      </w:r>
-      <w:r>
-        <w:t xml:space="preserve"> main</w:t>
-      </w:r>
-      <w:r>
-        <w:t xml:space="preserve"> issue with precision involves popular songs taking up a large portion of 2-dimensional audio feature space (and presumably also the full dimensional </w:t>
-      </w:r>
-      <w:r>
-        <w:t xml:space="preserve">audio </w:t>
-      </w:r>
-      <w:r>
-        <w:t xml:space="preserve">feature space). </w:t>
-      </w:r>
-      <w:r>
-        <w:t>Therefore, even with a perfect</w:t>
-      </w:r>
-      <w:r>
-        <w:t>ly optimised</w:t>
-      </w:r>
-      <w:r>
-        <w:t xml:space="preserve"> model</w:t>
-      </w:r>
-      <w:r>
-        <w:t>,</w:t>
-      </w:r>
-      <w:r>
-        <w:t xml:space="preserve"> we would </w:t>
-      </w:r>
-      <w:r>
-        <w:t xml:space="preserve">still </w:t>
-      </w:r>
-      <w:r>
-        <w:t>expect low precision due to the highly unbalanced data, which is inherent to the nature of popularity.</w:t>
-      </w:r>
-    </w:p>
-    <w:p>
-      <w:pPr>
-        <w:pStyle w:val="Heading2"/>
-      </w:pPr>
-      <w:bookmarkStart w:id="34" w:name="_Toc120447853"/>
-      <w:r>
-        <w:t>Conclusion</w:t>
-      </w:r>
-      <w:r>
-        <w:t>s</w:t>
-      </w:r>
-      <w:bookmarkEnd w:id="34"/>
-    </w:p>
-    <w:p>
-      <w:pPr>
-        <w:rPr>
-          <w:b/>
-        </w:rPr>
-      </w:pPr>
-      <w:r>
-        <w:t>This study had the initial goal of predicting music popularity</w:t>
-      </w:r>
-      <w:r>
-        <w:t>. Although p</w:t>
-      </w:r>
-      <w:r>
-        <w:t xml:space="preserve">redicting </w:t>
-      </w:r>
-      <w:r>
-        <w:t xml:space="preserve">popularity </w:t>
-      </w:r>
-      <w:r>
-        <w:t xml:space="preserve">has </w:t>
-      </w:r>
-      <w:r>
-        <w:t xml:space="preserve">proven </w:t>
-      </w:r>
-      <w:r>
-        <w:t xml:space="preserve">difficult, it is possible to quantify features that are </w:t>
-      </w:r>
-      <w:r>
-        <w:t>characteristic</w:t>
-      </w:r>
-      <w:r>
-        <w:t xml:space="preserve"> of most popular songs. These features may not be sufficient to get a song onto the Billboard Hot 100, but in most cases, a range of audio features does appear to be necessary in order to have a chance of achieving popularity.</w:t>
-      </w:r>
-    </w:p>
-    <w:p>
-      <w:pPr>
-        <w:pStyle w:val="Heading1"/>
-      </w:pPr>
-      <w:bookmarkStart w:id="35" w:name="_Toc120447854"/>
-      <w:r>
-        <w:lastRenderedPageBreak/>
-        <w:t>Future Work</w:t>
-      </w:r>
-      <w:bookmarkEnd w:id="35"/>
-    </w:p>
-    <w:p>
-      <w:pPr>
-        <w:rPr>
-          <w:rFonts w:cs="Times New Roman"/>
-        </w:rPr>
-      </w:pPr>
-      <w:r>
-        <w:rPr>
-          <w:rFonts w:cs="Times New Roman"/>
-        </w:rPr>
-        <w:t xml:space="preserve">Based on the findings </w:t>
-      </w:r>
-      <w:r>
-        <w:rPr>
-          <w:rFonts w:cs="Times New Roman"/>
-        </w:rPr>
-        <w:t>of</w:t>
-      </w:r>
-      <w:r>
-        <w:rPr>
-          <w:rFonts w:cs="Times New Roman"/>
-        </w:rPr>
-        <w:t xml:space="preserve"> this study, a number of potential future areas of investigation are possible.</w:t>
-      </w:r>
-      <w:r>
-        <w:rPr>
-          <w:rFonts w:cs="Times New Roman"/>
-        </w:rPr>
-        <w:t xml:space="preserve"> A few </w:t>
-      </w:r>
-      <w:r>
-        <w:rPr>
-          <w:rFonts w:cs="Times New Roman"/>
-        </w:rPr>
-        <w:t>interesting options are listed below.</w:t>
-      </w:r>
-    </w:p>
-    <w:p>
-      <w:pPr>
-        <w:rPr>
-          <w:rFonts w:cs="Times New Roman"/>
-        </w:rPr>
-      </w:pPr>
-      <w:r>
-        <w:rPr>
-          <w:rFonts w:cs="Times New Roman"/>
-        </w:rPr>
-        <w:t>Due to time constraints, an optimised Random Forest model was not assessed. It would be interesting to assess the effectiveness of this model, potentially in comparison to or conjunction with the other future work outlined in this section.</w:t>
-      </w:r>
-    </w:p>
-    <w:p>
-      <w:pPr>
-        <w:rPr>
-          <w:rFonts w:cs="Times New Roman"/>
-        </w:rPr>
-      </w:pPr>
-      <w:r>
-        <w:rPr>
-          <w:rFonts w:cs="Times New Roman"/>
-        </w:rPr>
-        <w:t xml:space="preserve">In terms of prediction, </w:t>
-      </w:r>
-      <w:r>
-        <w:rPr>
-          <w:rFonts w:cs="Times New Roman"/>
-        </w:rPr>
-        <w:t xml:space="preserve">rather than predicting popularity, </w:t>
-      </w:r>
-      <w:r>
-        <w:rPr>
-          <w:rFonts w:cs="Times New Roman"/>
-        </w:rPr>
-        <w:t>future models may be used to predict whether or not commercial success is possible.</w:t>
-      </w:r>
-      <w:r>
-        <w:rPr>
-          <w:rFonts w:cs="Times New Roman"/>
-        </w:rPr>
-        <w:t xml:space="preserve"> By focussing on whether or not the song’s audio features lie within the optimal range for popular music, more accurate and useful predictions could be possible.</w:t>
-      </w:r>
-    </w:p>
-    <w:p>
-      <w:pPr>
-        <w:rPr>
-          <w:rFonts w:cs="Times New Roman"/>
-        </w:rPr>
-      </w:pPr>
-      <w:r>
-        <w:rPr>
-          <w:rFonts w:cs="Times New Roman"/>
-        </w:rPr>
-        <w:t xml:space="preserve">The use of PCA was utilised in this study for visualisation of higher dimensional data. However, some sources have noted improvements in predictions using PCA as part of the </w:t>
-      </w:r>
-      <w:r>
-        <w:rPr>
-          <w:rFonts w:cs="Times New Roman"/>
-        </w:rPr>
-        <w:t>classification</w:t>
-      </w:r>
-      <w:r>
-        <w:rPr>
-          <w:rFonts w:cs="Times New Roman"/>
-        </w:rPr>
-        <w:t xml:space="preserve"> pipeline. </w:t>
-      </w:r>
-      <w:r>
-        <w:rPr>
-          <w:rFonts w:cs="Times New Roman"/>
-        </w:rPr>
-        <w:t xml:space="preserve">It would be interesting to evaluate the performance of these models with and without PCA. PCA could also be used to </w:t>
-      </w:r>
-      <w:r>
-        <w:rPr>
-          <w:rFonts w:cs="Times New Roman"/>
-        </w:rPr>
-        <w:t xml:space="preserve">reduce complexity and </w:t>
-      </w:r>
-      <w:r>
-        <w:rPr>
-          <w:rFonts w:cs="Times New Roman"/>
-        </w:rPr>
-        <w:t xml:space="preserve">speed up slow models like the Random Forest and AdaBoost models, and may allow for the use of </w:t>
-      </w:r>
-      <w:r>
-        <w:t>SVM</w:t>
-      </w:r>
-      <w:r>
-        <w:rPr>
-          <w:rFonts w:cs="Times New Roman"/>
-        </w:rPr>
-        <w:t xml:space="preserve"> </w:t>
-      </w:r>
-      <w:r>
-        <w:rPr>
-          <w:rFonts w:cs="Times New Roman"/>
-        </w:rPr>
-        <w:t>model</w:t>
-      </w:r>
-      <w:r>
-        <w:rPr>
-          <w:rFonts w:cs="Times New Roman"/>
-        </w:rPr>
-        <w:t>s</w:t>
-      </w:r>
       <w:r>
         <w:rPr>
           <w:rFonts w:cs="Times New Roman"/>
@@ -28850,14 +29991,7 @@
         <w:rPr>
           <w:rFonts w:cs="Times New Roman"/>
         </w:rPr>
-        <w:t xml:space="preserve">are most likely </w:t>
-      </w:r>
-      <w:r>
-        <w:rPr>
-          <w:rFonts w:cs="Times New Roman"/>
-        </w:rPr>
-        <w:lastRenderedPageBreak/>
-        <w:t xml:space="preserve">to </w:t>
+        <w:t xml:space="preserve">are most likely to </w:t>
       </w:r>
       <w:r>
         <w:rPr>
@@ -29026,7 +30160,7 @@
           <w:rFonts w:cs="Times New Roman"/>
         </w:rPr>
       </w:pPr>
-      <w:bookmarkStart w:id="36" w:name="_Toc120447855"/>
+      <w:bookmarkStart w:id="36" w:name="_Toc120960015"/>
       <w:r>
         <w:rPr>
           <w:rFonts w:cs="Times New Roman"/>
@@ -29656,7 +30790,7 @@
           <w:rFonts w:cs="Times New Roman"/>
         </w:rPr>
       </w:pPr>
-      <w:bookmarkStart w:id="37" w:name="_Toc120447856"/>
+      <w:bookmarkStart w:id="37" w:name="_Toc120960016"/>
       <w:r>
         <w:rPr>
           <w:rFonts w:cs="Times New Roman"/>

</xml_diff>